<commit_message>
Dodaj pełną wersję opisu produktu
</commit_message>
<xml_diff>
--- a/cwiczenie-2/kontekst-i-opis-produktu.docx
+++ b/cwiczenie-2/kontekst-i-opis-produktu.docx
@@ -2,14 +2,300 @@
 <file path=word/document.xml><?xml version="1.0" encoding="utf-8"?>
 <w:document xmlns:wpc="http://schemas.microsoft.com/office/word/2010/wordprocessingCanvas" xmlns:mo="http://schemas.microsoft.com/office/mac/office/2008/main" xmlns:mc="http://schemas.openxmlformats.org/markup-compatibility/2006" xmlns:mv="urn:schemas-microsoft-com:mac:vml" xmlns:o="urn:schemas-microsoft-com:office:office" xmlns:r="http://schemas.openxmlformats.org/officeDocument/2006/relationships" xmlns:m="http://schemas.openxmlformats.org/officeDocument/2006/math" xmlns:v="urn:schemas-microsoft-com:vml" xmlns:wp14="http://schemas.microsoft.com/office/word/2010/wordprocessingDrawing" xmlns:wp="http://schemas.openxmlformats.org/drawingml/2006/wordprocessingDrawing" xmlns:w10="urn:schemas-microsoft-com:office:word" xmlns:w="http://schemas.openxmlformats.org/wordprocessingml/2006/main" xmlns:w14="http://schemas.microsoft.com/office/word/2010/wordml" xmlns:wpg="http://schemas.microsoft.com/office/word/2010/wordprocessingGroup" xmlns:wpi="http://schemas.microsoft.com/office/word/2010/wordprocessingInk" xmlns:wne="http://schemas.microsoft.com/office/word/2006/wordml" xmlns:wps="http://schemas.microsoft.com/office/word/2010/wordprocessingShape" mc:Ignorable="w14 wp14">
   <w:body>
-    <w:p>
-      <w:pPr>
-        <w:pStyle w:val="Heading1"/>
-      </w:pPr>
-      <w:r>
-        <w:t>Kontekst i opis produktu</w:t>
-      </w:r>
-    </w:p>
+    <w:tbl>
+      <w:tblPr>
+        <w:tblStyle w:val="TableGrid"/>
+        <w:tblW w:w="0" w:type="auto"/>
+        <w:tblLook w:val="0600" w:firstRow="0" w:lastRow="0" w:firstColumn="0" w:lastColumn="0" w:noHBand="1" w:noVBand="1"/>
+      </w:tblPr>
+      <w:tblGrid>
+        <w:gridCol w:w="1951"/>
+        <w:gridCol w:w="5103"/>
+        <w:gridCol w:w="2182"/>
+      </w:tblGrid>
+      <w:tr>
+        <w:tc>
+          <w:tcPr>
+            <w:tcW w:w="1951" w:type="dxa"/>
+            <w:vMerge w:val="restart"/>
+            <w:vAlign w:val="center"/>
+          </w:tcPr>
+          <w:p>
+            <w:pPr>
+              <w:jc w:val="center"/>
+            </w:pPr>
+          </w:p>
+        </w:tc>
+        <w:tc>
+          <w:tcPr>
+            <w:tcW w:w="5103" w:type="dxa"/>
+            <w:vMerge w:val="restart"/>
+            <w:vAlign w:val="center"/>
+          </w:tcPr>
+          <w:p>
+            <w:pPr>
+              <w:rPr>
+                <w:b/>
+                <w:i/>
+                <w:sz w:val="32"/>
+              </w:rPr>
+            </w:pPr>
+            <w:r>
+              <w:rPr>
+                <w:b/>
+                <w:i/>
+                <w:sz w:val="32"/>
+              </w:rPr>
+              <w:t>Concerto</w:t>
+            </w:r>
+          </w:p>
+          <w:p>
+            <w:pPr>
+              <w:jc w:val="left"/>
+            </w:pPr>
+            <w:r>
+              <w:t>Bezpośredni system sprzedaży biletów na wydarzenia kulturalne w aplikacji mobilnej</w:t>
+            </w:r>
+          </w:p>
+        </w:tc>
+        <w:tc>
+          <w:tcPr>
+            <w:tcW w:w="2182" w:type="dxa"/>
+            <w:vAlign w:val="center"/>
+          </w:tcPr>
+          <w:p>
+            <w:pPr>
+              <w:rPr>
+                <w:b/>
+              </w:rPr>
+            </w:pPr>
+            <w:r>
+              <w:rPr>
+                <w:b/>
+              </w:rPr>
+              <w:t>Wersja</w:t>
+            </w:r>
+          </w:p>
+          <w:p>
+            <w:r>
+              <w:t>A</w:t>
+            </w:r>
+            <w:r>
+              <w:t>3</w:t>
+            </w:r>
+          </w:p>
+        </w:tc>
+      </w:tr>
+      <w:tr>
+        <w:tc>
+          <w:tcPr>
+            <w:tcW w:w="1951" w:type="dxa"/>
+            <w:vMerge/>
+            <w:vAlign w:val="center"/>
+          </w:tcPr>
+          <w:p/>
+        </w:tc>
+        <w:tc>
+          <w:tcPr>
+            <w:tcW w:w="5103" w:type="dxa"/>
+            <w:vMerge/>
+            <w:vAlign w:val="center"/>
+          </w:tcPr>
+          <w:p/>
+        </w:tc>
+        <w:tc>
+          <w:tcPr>
+            <w:tcW w:w="2182" w:type="dxa"/>
+            <w:vAlign w:val="center"/>
+          </w:tcPr>
+          <w:p>
+            <w:pPr>
+              <w:rPr>
+                <w:b/>
+              </w:rPr>
+            </w:pPr>
+            <w:r>
+              <w:rPr>
+                <w:b/>
+              </w:rPr>
+              <w:t>Data</w:t>
+            </w:r>
+          </w:p>
+          <w:p>
+            <w:r>
+              <w:t>2012-11-0</w:t>
+            </w:r>
+            <w:r>
+              <w:t>8</w:t>
+            </w:r>
+          </w:p>
+        </w:tc>
+      </w:tr>
+      <w:tr>
+        <w:tc>
+          <w:tcPr>
+            <w:tcW w:w="1951" w:type="dxa"/>
+            <w:vAlign w:val="center"/>
+          </w:tcPr>
+          <w:p>
+            <w:pPr>
+              <w:ind w:right="108"/>
+              <w:jc w:val="right"/>
+              <w:rPr>
+                <w:b/>
+              </w:rPr>
+            </w:pPr>
+            <w:r>
+              <w:rPr>
+                <w:b/>
+              </w:rPr>
+              <w:t>Autor</w:t>
+            </w:r>
+          </w:p>
+        </w:tc>
+        <w:tc>
+          <w:tcPr>
+            <w:tcW w:w="7285" w:type="dxa"/>
+            <w:gridSpan w:val="2"/>
+            <w:vAlign w:val="center"/>
+          </w:tcPr>
+          <w:p>
+            <w:pPr>
+              <w:jc w:val="left"/>
+            </w:pPr>
+            <w:r>
+              <w:rPr>
+                <w:u w:val="double"/>
+              </w:rPr>
+              <w:t>Tomasz Cudziło</w:t>
+            </w:r>
+            <w:r>
+              <w:rPr>
+                <w:u w:val="double"/>
+              </w:rPr>
+              <w:t xml:space="preserve"> (TC)</w:t>
+            </w:r>
+            <w:r>
+              <w:t>, Mateusz Malicki</w:t>
+            </w:r>
+            <w:r>
+              <w:t xml:space="preserve"> (MM), </w:t>
+            </w:r>
+            <w:r>
+              <w:t xml:space="preserve">Mateusz </w:t>
+            </w:r>
+            <w:proofErr w:type="spellStart"/>
+            <w:r>
+              <w:t>Ochtera</w:t>
+            </w:r>
+            <w:proofErr w:type="spellEnd"/>
+            <w:r>
+              <w:t xml:space="preserve"> (MO)</w:t>
+            </w:r>
+          </w:p>
+        </w:tc>
+      </w:tr>
+      <w:tr>
+        <w:tc>
+          <w:tcPr>
+            <w:tcW w:w="1951" w:type="dxa"/>
+            <w:vAlign w:val="center"/>
+          </w:tcPr>
+          <w:p>
+            <w:pPr>
+              <w:ind w:right="108"/>
+              <w:jc w:val="right"/>
+              <w:rPr>
+                <w:b/>
+              </w:rPr>
+            </w:pPr>
+            <w:r>
+              <w:rPr>
+                <w:b/>
+              </w:rPr>
+              <w:t>Sprawdził</w:t>
+            </w:r>
+          </w:p>
+        </w:tc>
+        <w:tc>
+          <w:tcPr>
+            <w:tcW w:w="7285" w:type="dxa"/>
+            <w:gridSpan w:val="2"/>
+            <w:vAlign w:val="center"/>
+          </w:tcPr>
+          <w:p>
+            <w:pPr>
+              <w:jc w:val="left"/>
+            </w:pPr>
+            <w:r>
+              <w:t xml:space="preserve">Mateusz </w:t>
+            </w:r>
+            <w:proofErr w:type="spellStart"/>
+            <w:r>
+              <w:t>Ochtera</w:t>
+            </w:r>
+            <w:proofErr w:type="spellEnd"/>
+          </w:p>
+        </w:tc>
+      </w:tr>
+      <w:tr>
+        <w:tc>
+          <w:tcPr>
+            <w:tcW w:w="1951" w:type="dxa"/>
+            <w:vAlign w:val="center"/>
+          </w:tcPr>
+          <w:p>
+            <w:pPr>
+              <w:ind w:right="108"/>
+              <w:jc w:val="right"/>
+              <w:rPr>
+                <w:b/>
+              </w:rPr>
+            </w:pPr>
+            <w:r>
+              <w:rPr>
+                <w:b/>
+              </w:rPr>
+              <w:t>Zatwierdził</w:t>
+            </w:r>
+          </w:p>
+        </w:tc>
+        <w:tc>
+          <w:tcPr>
+            <w:tcW w:w="7285" w:type="dxa"/>
+            <w:gridSpan w:val="2"/>
+            <w:vAlign w:val="center"/>
+          </w:tcPr>
+          <w:p>
+            <w:pPr>
+              <w:jc w:val="left"/>
+            </w:pPr>
+            <w:r>
+              <w:t>Tomasz Cudziło</w:t>
+            </w:r>
+          </w:p>
+        </w:tc>
+      </w:tr>
+      <w:tr>
+        <w:tc>
+          <w:tcPr>
+            <w:tcW w:w="9236" w:type="dxa"/>
+            <w:gridSpan w:val="3"/>
+            <w:vAlign w:val="center"/>
+          </w:tcPr>
+          <w:p>
+            <w:pPr>
+              <w:pStyle w:val="Heading1"/>
+              <w:spacing w:before="240" w:after="240"/>
+              <w:jc w:val="center"/>
+            </w:pPr>
+            <w:r>
+              <w:t>Kontekst i opis produktu</w:t>
+            </w:r>
+          </w:p>
+        </w:tc>
+      </w:tr>
+    </w:tbl>
     <w:p>
       <w:pPr>
         <w:pStyle w:val="Heading2"/>
@@ -77,7 +363,13 @@
         <w:t>łatw</w:t>
       </w:r>
       <w:r>
-        <w:t xml:space="preserve">o jest ich zaagażować w akcjach </w:t>
+        <w:t xml:space="preserve">o jest ich </w:t>
+      </w:r>
+      <w:r>
+        <w:t>zaangażować</w:t>
+      </w:r>
+      <w:r>
+        <w:t xml:space="preserve"> w akcjach </w:t>
       </w:r>
       <w:r>
         <w:t>promocyjnych</w:t>
@@ -106,7 +398,13 @@
         <w:t xml:space="preserve"> na przykład przed wejściami do Gmachu Głównego. </w:t>
       </w:r>
       <w:r>
-        <w:t>Tak umieszczony plakat wystarczy, by przekonać pojedyńczych studentów</w:t>
+        <w:t xml:space="preserve">Tak umieszczony plakat wystarczy, by przekonać </w:t>
+      </w:r>
+      <w:r>
+        <w:t>pojedynczych</w:t>
+      </w:r>
+      <w:r>
+        <w:t xml:space="preserve"> studentów</w:t>
       </w:r>
       <w:r>
         <w:t>.</w:t>
@@ -149,7 +447,16 @@
         <w:t>jest stworzenie systemu</w:t>
       </w:r>
       <w:r>
-        <w:t>, który zwiększy czynnik konwersji pojedyńczego plakatu na dwa sposoby:</w:t>
+        <w:t xml:space="preserve">, który zwiększy czynnik konwersji </w:t>
+      </w:r>
+      <w:r>
+        <w:t>akcji plakatowych</w:t>
+      </w:r>
+      <w:r>
+        <w:t xml:space="preserve"> poprzez</w:t>
+      </w:r>
+      <w:r>
+        <w:t>:</w:t>
       </w:r>
     </w:p>
     <w:p>
@@ -161,7 +468,7 @@
         </w:numPr>
       </w:pPr>
       <w:r>
-        <w:t>oferując szybki sposób zapisania informacji o wydarzeniu dla osoby bezpośrednio zainteresowanej,</w:t>
+        <w:t>bezpośrednią możliwość kupna biletu na wydarzenie,</w:t>
       </w:r>
     </w:p>
     <w:p>
@@ -173,7 +480,43 @@
         </w:numPr>
       </w:pPr>
       <w:r>
-        <w:t>ułatwiając przekazywanie poleceń pomiędzy znajomymi.</w:t>
+        <w:t xml:space="preserve">łatwy </w:t>
+      </w:r>
+      <w:r>
+        <w:t xml:space="preserve">sposób </w:t>
+      </w:r>
+      <w:r>
+        <w:t xml:space="preserve">dodania </w:t>
+      </w:r>
+      <w:r>
+        <w:t xml:space="preserve">informacji o wydarzeniu </w:t>
+      </w:r>
+      <w:r>
+        <w:t xml:space="preserve">do kalendarza </w:t>
+      </w:r>
+      <w:r>
+        <w:t>osoby bezpośrednio zainteresowanej,</w:t>
+      </w:r>
+    </w:p>
+    <w:p>
+      <w:pPr>
+        <w:pStyle w:val="ListParagraph"/>
+        <w:numPr>
+          <w:ilvl w:val="0"/>
+          <w:numId w:val="3"/>
+        </w:numPr>
+      </w:pPr>
+      <w:r>
+        <w:t xml:space="preserve">wygodne </w:t>
+      </w:r>
+      <w:r>
+        <w:t xml:space="preserve">przekazywanie </w:t>
+      </w:r>
+      <w:r>
+        <w:t>zaproszeń na wydarzenie</w:t>
+      </w:r>
+      <w:r>
+        <w:t xml:space="preserve"> pomiędzy znajomymi.</w:t>
       </w:r>
     </w:p>
     <w:p>
@@ -210,7 +553,16 @@
         </w:numPr>
       </w:pPr>
       <w:r>
-        <w:t>aplikacje mobilne dla odbiorców akcji reklamowych,</w:t>
+        <w:t>aplikacja mobilna</w:t>
+      </w:r>
+      <w:r>
+        <w:t xml:space="preserve"> dla </w:t>
+      </w:r>
+      <w:r>
+        <w:t>adresatów</w:t>
+      </w:r>
+      <w:r>
+        <w:t xml:space="preserve"> akcji reklamowych,</w:t>
       </w:r>
     </w:p>
     <w:p>
@@ -242,7 +594,8 @@
         <w:pStyle w:val="Heading3"/>
       </w:pPr>
       <w:r>
-        <w:t>Aplikacje mobilne</w:t>
+        <w:lastRenderedPageBreak/>
+        <w:t>Aplikacja mobilna</w:t>
       </w:r>
     </w:p>
     <w:p>
@@ -263,7 +616,27 @@
     </w:p>
     <w:p>
       <w:r>
-        <w:t>Następnie umożliwia zaproszenie znajomych na wydarzenie korzystając z popularnych sieci społecznościowych oraz standardowych środków komunikacji tj. email czy SMS.</w:t>
+        <w:t xml:space="preserve">Następnie umożliwia zaproszenie znajomych na wydarzenie korzystając z popularnych sieci </w:t>
+      </w:r>
+      <w:proofErr w:type="spellStart"/>
+      <w:r>
+        <w:t>społecznościowych</w:t>
+      </w:r>
+      <w:proofErr w:type="spellEnd"/>
+      <w:r>
+        <w:t xml:space="preserve"> oraz standardowych środków komunikacji</w:t>
+      </w:r>
+      <w:r>
+        <w:t>,</w:t>
+      </w:r>
+      <w:r>
+        <w:t xml:space="preserve"> t</w:t>
+      </w:r>
+      <w:r>
+        <w:t>akich jak</w:t>
+      </w:r>
+      <w:r>
+        <w:t xml:space="preserve"> email czy SMS.</w:t>
       </w:r>
     </w:p>
     <w:p>
@@ -295,20 +668,380 @@
         <w:t xml:space="preserve">System ściśle współpracujący z obsługą zapytań. Pozwala agencjom reklamowym na dodawanie plakatów i informacji o nadchodzących wydarzeniach do </w:t>
       </w:r>
       <w:r>
-        <w:t>systemu</w:t>
-      </w:r>
-      <w:bookmarkStart w:id="0" w:name="_GoBack"/>
-      <w:bookmarkEnd w:id="0"/>
-      <w:r>
-        <w:t xml:space="preserve"> </w:t>
+        <w:t xml:space="preserve">systemu </w:t>
       </w:r>
       <w:r>
         <w:t>obsługi zapytań.</w:t>
       </w:r>
     </w:p>
+    <w:p>
+      <w:pPr>
+        <w:pStyle w:val="Heading2"/>
+      </w:pPr>
+      <w:r>
+        <w:t>Wyzwania i rozwiązania</w:t>
+      </w:r>
+    </w:p>
+    <w:p>
+      <w:r>
+        <w:t>Przeszkodami blokującymi stworzenie produktu niezależnie są:</w:t>
+      </w:r>
+    </w:p>
+    <w:p>
+      <w:pPr>
+        <w:pStyle w:val="ListParagraph"/>
+        <w:numPr>
+          <w:ilvl w:val="0"/>
+          <w:numId w:val="5"/>
+        </w:numPr>
+      </w:pPr>
+      <w:r>
+        <w:t>brak dostępu do obrazów plakatów i informacji o wydarzeniach,</w:t>
+      </w:r>
+    </w:p>
+    <w:p>
+      <w:pPr>
+        <w:pStyle w:val="ListParagraph"/>
+        <w:numPr>
+          <w:ilvl w:val="0"/>
+          <w:numId w:val="5"/>
+        </w:numPr>
+      </w:pPr>
+      <w:r>
+        <w:t>wysokie koszty utrzymania infrastruktury systemu obsługi zapytań.</w:t>
+      </w:r>
+    </w:p>
+    <w:p>
+      <w:r>
+        <w:t xml:space="preserve">Rozwiązaniem jest nawiązanie współpracy z organizatorami wydarzeń. </w:t>
+      </w:r>
+      <w:r>
+        <w:t xml:space="preserve">Ze strony organizatora oznacza to  ciągłe </w:t>
+      </w:r>
+      <w:r>
+        <w:t>dostarczanie informacji</w:t>
+      </w:r>
+      <w:r>
+        <w:t xml:space="preserve"> i części przychodów ze sprzedaży biletów. Od strony właścicieli systemu </w:t>
+      </w:r>
+      <w:r>
+        <w:rPr>
+          <w:i/>
+        </w:rPr>
+        <w:t>Concerto</w:t>
+      </w:r>
+      <w:r>
+        <w:t xml:space="preserve"> dostarczenie systemu integracyjnego i oferowanie sprzedaży biletu u współpracującego organizatora.</w:t>
+      </w:r>
+    </w:p>
+    <w:p>
+      <w:pPr>
+        <w:pStyle w:val="Heading2"/>
+      </w:pPr>
+      <w:r>
+        <w:t>Oczekiwane rezultaty</w:t>
+      </w:r>
+    </w:p>
+    <w:p>
+      <w:r>
+        <w:t>Zwiększenie efe</w:t>
+      </w:r>
+      <w:r>
+        <w:t xml:space="preserve">ktywności akcji reklamowych </w:t>
+      </w:r>
+      <w:r>
+        <w:t>wydarzeń kulturalnych.</w:t>
+      </w:r>
+    </w:p>
+    <w:p>
+      <w:pPr>
+        <w:pStyle w:val="Heading2"/>
+        <w:spacing w:after="200"/>
+      </w:pPr>
+      <w:r>
+        <w:t>Historia zmian dokumentu</w:t>
+      </w:r>
+    </w:p>
+    <w:tbl>
+      <w:tblPr>
+        <w:tblStyle w:val="TableGrid"/>
+        <w:tblW w:w="0" w:type="auto"/>
+        <w:tblLook w:val="04A0" w:firstRow="1" w:lastRow="0" w:firstColumn="1" w:lastColumn="0" w:noHBand="0" w:noVBand="1"/>
+      </w:tblPr>
+      <w:tblGrid>
+        <w:gridCol w:w="548"/>
+        <w:gridCol w:w="1545"/>
+        <w:gridCol w:w="1134"/>
+        <w:gridCol w:w="4161"/>
+        <w:gridCol w:w="1848"/>
+      </w:tblGrid>
+      <w:tr>
+        <w:tc>
+          <w:tcPr>
+            <w:tcW w:w="548" w:type="dxa"/>
+          </w:tcPr>
+          <w:p>
+            <w:pPr>
+              <w:rPr>
+                <w:b/>
+              </w:rPr>
+            </w:pPr>
+            <w:r>
+              <w:rPr>
+                <w:b/>
+              </w:rPr>
+              <w:t>Lp.</w:t>
+            </w:r>
+          </w:p>
+        </w:tc>
+        <w:tc>
+          <w:tcPr>
+            <w:tcW w:w="1545" w:type="dxa"/>
+          </w:tcPr>
+          <w:p>
+            <w:pPr>
+              <w:rPr>
+                <w:b/>
+              </w:rPr>
+            </w:pPr>
+            <w:r>
+              <w:rPr>
+                <w:b/>
+              </w:rPr>
+              <w:t>Data</w:t>
+            </w:r>
+          </w:p>
+        </w:tc>
+        <w:tc>
+          <w:tcPr>
+            <w:tcW w:w="1134" w:type="dxa"/>
+          </w:tcPr>
+          <w:p>
+            <w:pPr>
+              <w:rPr>
+                <w:b/>
+              </w:rPr>
+            </w:pPr>
+            <w:r>
+              <w:rPr>
+                <w:b/>
+              </w:rPr>
+              <w:t>Autor</w:t>
+            </w:r>
+          </w:p>
+        </w:tc>
+        <w:tc>
+          <w:tcPr>
+            <w:tcW w:w="4161" w:type="dxa"/>
+          </w:tcPr>
+          <w:p>
+            <w:pPr>
+              <w:rPr>
+                <w:b/>
+              </w:rPr>
+            </w:pPr>
+            <w:r>
+              <w:rPr>
+                <w:b/>
+              </w:rPr>
+              <w:t>Temat</w:t>
+            </w:r>
+          </w:p>
+        </w:tc>
+        <w:tc>
+          <w:tcPr>
+            <w:tcW w:w="1848" w:type="dxa"/>
+          </w:tcPr>
+          <w:p>
+            <w:pPr>
+              <w:rPr>
+                <w:b/>
+              </w:rPr>
+            </w:pPr>
+            <w:r>
+              <w:rPr>
+                <w:b/>
+              </w:rPr>
+              <w:t>Wersja</w:t>
+            </w:r>
+          </w:p>
+        </w:tc>
+      </w:tr>
+      <w:tr>
+        <w:tc>
+          <w:tcPr>
+            <w:tcW w:w="548" w:type="dxa"/>
+          </w:tcPr>
+          <w:p>
+            <w:pPr>
+              <w:jc w:val="right"/>
+            </w:pPr>
+            <w:r>
+              <w:t>1.</w:t>
+            </w:r>
+          </w:p>
+        </w:tc>
+        <w:tc>
+          <w:tcPr>
+            <w:tcW w:w="1545" w:type="dxa"/>
+          </w:tcPr>
+          <w:p>
+            <w:r>
+              <w:t>2012-11-05</w:t>
+            </w:r>
+          </w:p>
+        </w:tc>
+        <w:tc>
+          <w:tcPr>
+            <w:tcW w:w="1134" w:type="dxa"/>
+          </w:tcPr>
+          <w:p>
+            <w:r>
+              <w:t>TC</w:t>
+            </w:r>
+          </w:p>
+        </w:tc>
+        <w:tc>
+          <w:tcPr>
+            <w:tcW w:w="4161" w:type="dxa"/>
+          </w:tcPr>
+          <w:p>
+            <w:r>
+              <w:t>Dodano kontekst, cel i opis produktu</w:t>
+            </w:r>
+          </w:p>
+        </w:tc>
+        <w:tc>
+          <w:tcPr>
+            <w:tcW w:w="1848" w:type="dxa"/>
+          </w:tcPr>
+          <w:p>
+            <w:r>
+              <w:t>A1</w:t>
+            </w:r>
+          </w:p>
+        </w:tc>
+      </w:tr>
+      <w:tr>
+        <w:tc>
+          <w:tcPr>
+            <w:tcW w:w="548" w:type="dxa"/>
+          </w:tcPr>
+          <w:p>
+            <w:pPr>
+              <w:jc w:val="right"/>
+            </w:pPr>
+            <w:r>
+              <w:t>2.</w:t>
+            </w:r>
+          </w:p>
+        </w:tc>
+        <w:tc>
+          <w:tcPr>
+            <w:tcW w:w="1545" w:type="dxa"/>
+          </w:tcPr>
+          <w:p>
+            <w:r>
+              <w:t>2012-11-06</w:t>
+            </w:r>
+          </w:p>
+        </w:tc>
+        <w:tc>
+          <w:tcPr>
+            <w:tcW w:w="1134" w:type="dxa"/>
+          </w:tcPr>
+          <w:p>
+            <w:r>
+              <w:t>TC</w:t>
+            </w:r>
+          </w:p>
+        </w:tc>
+        <w:tc>
+          <w:tcPr>
+            <w:tcW w:w="4161" w:type="dxa"/>
+          </w:tcPr>
+          <w:p>
+            <w:r>
+              <w:t>Dodano wyzwania i rozwiązania</w:t>
+            </w:r>
+          </w:p>
+        </w:tc>
+        <w:tc>
+          <w:tcPr>
+            <w:tcW w:w="1848" w:type="dxa"/>
+          </w:tcPr>
+          <w:p>
+            <w:r>
+              <w:t>A2</w:t>
+            </w:r>
+          </w:p>
+        </w:tc>
+      </w:tr>
+      <w:tr>
+        <w:tc>
+          <w:tcPr>
+            <w:tcW w:w="548" w:type="dxa"/>
+          </w:tcPr>
+          <w:p>
+            <w:pPr>
+              <w:jc w:val="right"/>
+            </w:pPr>
+            <w:r>
+              <w:t>3.</w:t>
+            </w:r>
+          </w:p>
+        </w:tc>
+        <w:tc>
+          <w:tcPr>
+            <w:tcW w:w="1545" w:type="dxa"/>
+          </w:tcPr>
+          <w:p>
+            <w:r>
+              <w:t>2012-11-0</w:t>
+            </w:r>
+            <w:r>
+              <w:t>8</w:t>
+            </w:r>
+          </w:p>
+        </w:tc>
+        <w:tc>
+          <w:tcPr>
+            <w:tcW w:w="1134" w:type="dxa"/>
+          </w:tcPr>
+          <w:p>
+            <w:r>
+              <w:t>TC</w:t>
+            </w:r>
+          </w:p>
+        </w:tc>
+        <w:tc>
+          <w:tcPr>
+            <w:tcW w:w="4161" w:type="dxa"/>
+          </w:tcPr>
+          <w:p>
+            <w:r>
+              <w:t>Poprawiono cel produktu</w:t>
+            </w:r>
+            <w:bookmarkStart w:id="0" w:name="_GoBack"/>
+            <w:bookmarkEnd w:id="0"/>
+          </w:p>
+        </w:tc>
+        <w:tc>
+          <w:tcPr>
+            <w:tcW w:w="1848" w:type="dxa"/>
+          </w:tcPr>
+          <w:p>
+            <w:r>
+              <w:t>A3</w:t>
+            </w:r>
+          </w:p>
+        </w:tc>
+      </w:tr>
+    </w:tbl>
+    <w:p/>
     <w:sectPr>
       <w:pgSz w:w="11900" w:h="16840"/>
-      <w:pgMar w:top="1440" w:right="1800" w:bottom="1440" w:left="1800" w:header="708" w:footer="708" w:gutter="0"/>
+      <w:pgMar w:top="1440" w:right="1440" w:bottom="1440" w:left="1440" w:header="708" w:footer="708" w:gutter="0"/>
       <w:cols w:space="708"/>
       <w:docGrid w:linePitch="360"/>
     </w:sectPr>
@@ -432,6 +1165,119 @@
     </w:lvl>
   </w:abstractNum>
   <w:abstractNum w:abstractNumId="1">
+    <w:nsid w:val="237B6D03"/>
+    <w:multiLevelType w:val="hybridMultilevel"/>
+    <w:tmpl w:val="D84EE2D8"/>
+    <w:lvl w:ilvl="0" w:tplc="04090001">
+      <w:start w:val="1"/>
+      <w:numFmt w:val="bullet"/>
+      <w:lvlText w:val=""/>
+      <w:lvlJc w:val="left"/>
+      <w:pPr>
+        <w:ind w:left="720" w:hanging="360"/>
+      </w:pPr>
+      <w:rPr>
+        <w:rFonts w:ascii="Symbol" w:hAnsi="Symbol" w:hint="default"/>
+      </w:rPr>
+    </w:lvl>
+    <w:lvl w:ilvl="1" w:tplc="04090003" w:tentative="1">
+      <w:start w:val="1"/>
+      <w:numFmt w:val="bullet"/>
+      <w:lvlText w:val="o"/>
+      <w:lvlJc w:val="left"/>
+      <w:pPr>
+        <w:ind w:left="1440" w:hanging="360"/>
+      </w:pPr>
+      <w:rPr>
+        <w:rFonts w:ascii="Courier New" w:hAnsi="Courier New" w:hint="default"/>
+      </w:rPr>
+    </w:lvl>
+    <w:lvl w:ilvl="2" w:tplc="04090005" w:tentative="1">
+      <w:start w:val="1"/>
+      <w:numFmt w:val="bullet"/>
+      <w:lvlText w:val=""/>
+      <w:lvlJc w:val="left"/>
+      <w:pPr>
+        <w:ind w:left="2160" w:hanging="360"/>
+      </w:pPr>
+      <w:rPr>
+        <w:rFonts w:ascii="Wingdings" w:hAnsi="Wingdings" w:hint="default"/>
+      </w:rPr>
+    </w:lvl>
+    <w:lvl w:ilvl="3" w:tplc="04090001" w:tentative="1">
+      <w:start w:val="1"/>
+      <w:numFmt w:val="bullet"/>
+      <w:lvlText w:val=""/>
+      <w:lvlJc w:val="left"/>
+      <w:pPr>
+        <w:ind w:left="2880" w:hanging="360"/>
+      </w:pPr>
+      <w:rPr>
+        <w:rFonts w:ascii="Symbol" w:hAnsi="Symbol" w:hint="default"/>
+      </w:rPr>
+    </w:lvl>
+    <w:lvl w:ilvl="4" w:tplc="04090003" w:tentative="1">
+      <w:start w:val="1"/>
+      <w:numFmt w:val="bullet"/>
+      <w:lvlText w:val="o"/>
+      <w:lvlJc w:val="left"/>
+      <w:pPr>
+        <w:ind w:left="3600" w:hanging="360"/>
+      </w:pPr>
+      <w:rPr>
+        <w:rFonts w:ascii="Courier New" w:hAnsi="Courier New" w:hint="default"/>
+      </w:rPr>
+    </w:lvl>
+    <w:lvl w:ilvl="5" w:tplc="04090005" w:tentative="1">
+      <w:start w:val="1"/>
+      <w:numFmt w:val="bullet"/>
+      <w:lvlText w:val=""/>
+      <w:lvlJc w:val="left"/>
+      <w:pPr>
+        <w:ind w:left="4320" w:hanging="360"/>
+      </w:pPr>
+      <w:rPr>
+        <w:rFonts w:ascii="Wingdings" w:hAnsi="Wingdings" w:hint="default"/>
+      </w:rPr>
+    </w:lvl>
+    <w:lvl w:ilvl="6" w:tplc="04090001" w:tentative="1">
+      <w:start w:val="1"/>
+      <w:numFmt w:val="bullet"/>
+      <w:lvlText w:val=""/>
+      <w:lvlJc w:val="left"/>
+      <w:pPr>
+        <w:ind w:left="5040" w:hanging="360"/>
+      </w:pPr>
+      <w:rPr>
+        <w:rFonts w:ascii="Symbol" w:hAnsi="Symbol" w:hint="default"/>
+      </w:rPr>
+    </w:lvl>
+    <w:lvl w:ilvl="7" w:tplc="04090003" w:tentative="1">
+      <w:start w:val="1"/>
+      <w:numFmt w:val="bullet"/>
+      <w:lvlText w:val="o"/>
+      <w:lvlJc w:val="left"/>
+      <w:pPr>
+        <w:ind w:left="5760" w:hanging="360"/>
+      </w:pPr>
+      <w:rPr>
+        <w:rFonts w:ascii="Courier New" w:hAnsi="Courier New" w:hint="default"/>
+      </w:rPr>
+    </w:lvl>
+    <w:lvl w:ilvl="8" w:tplc="04090005" w:tentative="1">
+      <w:start w:val="1"/>
+      <w:numFmt w:val="bullet"/>
+      <w:lvlText w:val=""/>
+      <w:lvlJc w:val="left"/>
+      <w:pPr>
+        <w:ind w:left="6480" w:hanging="360"/>
+      </w:pPr>
+      <w:rPr>
+        <w:rFonts w:ascii="Wingdings" w:hAnsi="Wingdings" w:hint="default"/>
+      </w:rPr>
+    </w:lvl>
+  </w:abstractNum>
+  <w:abstractNum w:abstractNumId="2">
     <w:nsid w:val="63AB6134"/>
     <w:multiLevelType w:val="hybridMultilevel"/>
     <w:tmpl w:val="84FE70CE"/>
@@ -544,7 +1390,7 @@
       </w:rPr>
     </w:lvl>
   </w:abstractNum>
-  <w:abstractNum w:abstractNumId="2">
+  <w:abstractNum w:abstractNumId="3">
     <w:nsid w:val="64107784"/>
     <w:multiLevelType w:val="hybridMultilevel"/>
     <w:tmpl w:val="B156C004"/>
@@ -657,7 +1503,7 @@
       </w:rPr>
     </w:lvl>
   </w:abstractNum>
-  <w:abstractNum w:abstractNumId="3">
+  <w:abstractNum w:abstractNumId="4">
     <w:nsid w:val="64DE5DA1"/>
     <w:multiLevelType w:val="hybridMultilevel"/>
     <w:tmpl w:val="652236FA"/>
@@ -744,16 +1590,19 @@
     </w:lvl>
   </w:abstractNum>
   <w:num w:numId="1">
-    <w:abstractNumId w:val="2"/>
+    <w:abstractNumId w:val="3"/>
   </w:num>
   <w:num w:numId="2">
-    <w:abstractNumId w:val="1"/>
+    <w:abstractNumId w:val="2"/>
   </w:num>
   <w:num w:numId="3">
     <w:abstractNumId w:val="0"/>
   </w:num>
   <w:num w:numId="4">
-    <w:abstractNumId w:val="3"/>
+    <w:abstractNumId w:val="4"/>
+  </w:num>
+  <w:num w:numId="5">
+    <w:abstractNumId w:val="1"/>
   </w:num>
 </w:numbering>
 </file>
@@ -913,11 +1762,14 @@
   <w:style w:type="paragraph" w:default="1" w:styleId="Normal">
     <w:name w:val="Normal"/>
     <w:qFormat/>
-    <w:rsid w:val="00536766"/>
+    <w:rsid w:val="00AA4812"/>
     <w:pPr>
-      <w:spacing w:before="120" w:after="120" w:line="360" w:lineRule="auto"/>
+      <w:spacing w:before="120" w:after="120"/>
       <w:jc w:val="both"/>
     </w:pPr>
+    <w:rPr>
+      <w:lang w:val="pl-PL"/>
+    </w:rPr>
   </w:style>
   <w:style w:type="paragraph" w:styleId="Heading1">
     <w:name w:val="heading 1"/>
@@ -926,11 +1778,11 @@
     <w:link w:val="Heading1Char"/>
     <w:uiPriority w:val="9"/>
     <w:qFormat/>
-    <w:rsid w:val="003F68F8"/>
+    <w:rsid w:val="00F755F1"/>
     <w:pPr>
       <w:keepNext/>
       <w:keepLines/>
-      <w:spacing w:before="480" w:after="240"/>
+      <w:spacing w:before="480"/>
       <w:outlineLvl w:val="0"/>
     </w:pPr>
     <w:rPr>
@@ -950,7 +1802,7 @@
     <w:uiPriority w:val="9"/>
     <w:unhideWhenUsed/>
     <w:qFormat/>
-    <w:rsid w:val="003F68F8"/>
+    <w:rsid w:val="00F755F1"/>
     <w:pPr>
       <w:keepNext/>
       <w:keepLines/>
@@ -974,7 +1826,7 @@
     <w:uiPriority w:val="9"/>
     <w:unhideWhenUsed/>
     <w:qFormat/>
-    <w:rsid w:val="005C7AA9"/>
+    <w:rsid w:val="00F755F1"/>
     <w:pPr>
       <w:keepNext/>
       <w:keepLines/>
@@ -991,6 +1843,7 @@
   <w:style w:type="character" w:default="1" w:styleId="DefaultParagraphFont">
     <w:name w:val="Default Paragraph Font"/>
     <w:uiPriority w:val="1"/>
+    <w:semiHidden/>
     <w:unhideWhenUsed/>
   </w:style>
   <w:style w:type="table" w:default="1" w:styleId="TableNormal">
@@ -1019,7 +1872,7 @@
     <w:basedOn w:val="DefaultParagraphFont"/>
     <w:link w:val="Heading1"/>
     <w:uiPriority w:val="9"/>
-    <w:rsid w:val="003F68F8"/>
+    <w:rsid w:val="00F755F1"/>
     <w:rPr>
       <w:rFonts w:asciiTheme="majorHAnsi" w:eastAsiaTheme="majorEastAsia" w:hAnsiTheme="majorHAnsi" w:cstheme="majorBidi"/>
       <w:b/>
@@ -1034,7 +1887,7 @@
     <w:basedOn w:val="DefaultParagraphFont"/>
     <w:link w:val="Heading2"/>
     <w:uiPriority w:val="9"/>
-    <w:rsid w:val="003F68F8"/>
+    <w:rsid w:val="00F755F1"/>
     <w:rPr>
       <w:rFonts w:asciiTheme="majorHAnsi" w:eastAsiaTheme="majorEastAsia" w:hAnsiTheme="majorHAnsi" w:cstheme="majorBidi"/>
       <w:b/>
@@ -1060,13 +1913,36 @@
     <w:basedOn w:val="DefaultParagraphFont"/>
     <w:link w:val="Heading3"/>
     <w:uiPriority w:val="9"/>
-    <w:rsid w:val="005C7AA9"/>
+    <w:rsid w:val="00F755F1"/>
     <w:rPr>
       <w:rFonts w:asciiTheme="majorHAnsi" w:eastAsiaTheme="majorEastAsia" w:hAnsiTheme="majorHAnsi" w:cstheme="majorBidi"/>
       <w:b/>
       <w:bCs/>
       <w:color w:val="4F81BD" w:themeColor="accent1"/>
     </w:rPr>
+  </w:style>
+  <w:style w:type="table" w:styleId="TableGrid">
+    <w:name w:val="Table Grid"/>
+    <w:basedOn w:val="TableNormal"/>
+    <w:uiPriority w:val="59"/>
+    <w:rsid w:val="00F755F1"/>
+    <w:tblPr>
+      <w:tblInd w:w="0" w:type="dxa"/>
+      <w:tblBorders>
+        <w:top w:val="single" w:sz="4" w:space="0" w:color="auto"/>
+        <w:left w:val="single" w:sz="4" w:space="0" w:color="auto"/>
+        <w:bottom w:val="single" w:sz="4" w:space="0" w:color="auto"/>
+        <w:right w:val="single" w:sz="4" w:space="0" w:color="auto"/>
+        <w:insideH w:val="single" w:sz="4" w:space="0" w:color="auto"/>
+        <w:insideV w:val="single" w:sz="4" w:space="0" w:color="auto"/>
+      </w:tblBorders>
+      <w:tblCellMar>
+        <w:top w:w="0" w:type="dxa"/>
+        <w:left w:w="108" w:type="dxa"/>
+        <w:bottom w:w="0" w:type="dxa"/>
+        <w:right w:w="108" w:type="dxa"/>
+      </w:tblCellMar>
+    </w:tblPr>
   </w:style>
 </w:styles>
 </file>
@@ -1226,11 +2102,14 @@
   <w:style w:type="paragraph" w:default="1" w:styleId="Normal">
     <w:name w:val="Normal"/>
     <w:qFormat/>
-    <w:rsid w:val="00536766"/>
+    <w:rsid w:val="00AA4812"/>
     <w:pPr>
-      <w:spacing w:before="120" w:after="120" w:line="360" w:lineRule="auto"/>
+      <w:spacing w:before="120" w:after="120"/>
       <w:jc w:val="both"/>
     </w:pPr>
+    <w:rPr>
+      <w:lang w:val="pl-PL"/>
+    </w:rPr>
   </w:style>
   <w:style w:type="paragraph" w:styleId="Heading1">
     <w:name w:val="heading 1"/>
@@ -1239,11 +2118,11 @@
     <w:link w:val="Heading1Char"/>
     <w:uiPriority w:val="9"/>
     <w:qFormat/>
-    <w:rsid w:val="003F68F8"/>
+    <w:rsid w:val="00F755F1"/>
     <w:pPr>
       <w:keepNext/>
       <w:keepLines/>
-      <w:spacing w:before="480" w:after="240"/>
+      <w:spacing w:before="480"/>
       <w:outlineLvl w:val="0"/>
     </w:pPr>
     <w:rPr>
@@ -1263,7 +2142,7 @@
     <w:uiPriority w:val="9"/>
     <w:unhideWhenUsed/>
     <w:qFormat/>
-    <w:rsid w:val="003F68F8"/>
+    <w:rsid w:val="00F755F1"/>
     <w:pPr>
       <w:keepNext/>
       <w:keepLines/>
@@ -1287,7 +2166,7 @@
     <w:uiPriority w:val="9"/>
     <w:unhideWhenUsed/>
     <w:qFormat/>
-    <w:rsid w:val="005C7AA9"/>
+    <w:rsid w:val="00F755F1"/>
     <w:pPr>
       <w:keepNext/>
       <w:keepLines/>
@@ -1304,6 +2183,7 @@
   <w:style w:type="character" w:default="1" w:styleId="DefaultParagraphFont">
     <w:name w:val="Default Paragraph Font"/>
     <w:uiPriority w:val="1"/>
+    <w:semiHidden/>
     <w:unhideWhenUsed/>
   </w:style>
   <w:style w:type="table" w:default="1" w:styleId="TableNormal">
@@ -1332,7 +2212,7 @@
     <w:basedOn w:val="DefaultParagraphFont"/>
     <w:link w:val="Heading1"/>
     <w:uiPriority w:val="9"/>
-    <w:rsid w:val="003F68F8"/>
+    <w:rsid w:val="00F755F1"/>
     <w:rPr>
       <w:rFonts w:asciiTheme="majorHAnsi" w:eastAsiaTheme="majorEastAsia" w:hAnsiTheme="majorHAnsi" w:cstheme="majorBidi"/>
       <w:b/>
@@ -1347,7 +2227,7 @@
     <w:basedOn w:val="DefaultParagraphFont"/>
     <w:link w:val="Heading2"/>
     <w:uiPriority w:val="9"/>
-    <w:rsid w:val="003F68F8"/>
+    <w:rsid w:val="00F755F1"/>
     <w:rPr>
       <w:rFonts w:asciiTheme="majorHAnsi" w:eastAsiaTheme="majorEastAsia" w:hAnsiTheme="majorHAnsi" w:cstheme="majorBidi"/>
       <w:b/>
@@ -1373,13 +2253,36 @@
     <w:basedOn w:val="DefaultParagraphFont"/>
     <w:link w:val="Heading3"/>
     <w:uiPriority w:val="9"/>
-    <w:rsid w:val="005C7AA9"/>
+    <w:rsid w:val="00F755F1"/>
     <w:rPr>
       <w:rFonts w:asciiTheme="majorHAnsi" w:eastAsiaTheme="majorEastAsia" w:hAnsiTheme="majorHAnsi" w:cstheme="majorBidi"/>
       <w:b/>
       <w:bCs/>
       <w:color w:val="4F81BD" w:themeColor="accent1"/>
     </w:rPr>
+  </w:style>
+  <w:style w:type="table" w:styleId="TableGrid">
+    <w:name w:val="Table Grid"/>
+    <w:basedOn w:val="TableNormal"/>
+    <w:uiPriority w:val="59"/>
+    <w:rsid w:val="00F755F1"/>
+    <w:tblPr>
+      <w:tblInd w:w="0" w:type="dxa"/>
+      <w:tblBorders>
+        <w:top w:val="single" w:sz="4" w:space="0" w:color="auto"/>
+        <w:left w:val="single" w:sz="4" w:space="0" w:color="auto"/>
+        <w:bottom w:val="single" w:sz="4" w:space="0" w:color="auto"/>
+        <w:right w:val="single" w:sz="4" w:space="0" w:color="auto"/>
+        <w:insideH w:val="single" w:sz="4" w:space="0" w:color="auto"/>
+        <w:insideV w:val="single" w:sz="4" w:space="0" w:color="auto"/>
+      </w:tblBorders>
+      <w:tblCellMar>
+        <w:top w:w="0" w:type="dxa"/>
+        <w:left w:w="108" w:type="dxa"/>
+        <w:bottom w:w="0" w:type="dxa"/>
+        <w:right w:w="108" w:type="dxa"/>
+      </w:tblCellMar>
+    </w:tblPr>
   </w:style>
 </w:styles>
 </file>
@@ -1709,7 +2612,7 @@
 </file>
 
 <file path=customXml/itemProps1.xml><?xml version="1.0" encoding="utf-8"?>
-<ds:datastoreItem xmlns:ds="http://schemas.openxmlformats.org/officeDocument/2006/customXml" ds:itemID="{D564B68A-2D64-3040-85F9-7C0C3629CE75}">
+<ds:datastoreItem xmlns:ds="http://schemas.openxmlformats.org/officeDocument/2006/customXml" ds:itemID="{4E7E4E8F-D15B-DD43-83FD-E8F4235BF149}">
   <ds:schemaRefs>
     <ds:schemaRef ds:uri="http://schemas.openxmlformats.org/officeDocument/2006/bibliography"/>
   </ds:schemaRefs>

</xml_diff>

<commit_message>
Nanieś poprawki w opisie produktu
Zgodnie z ustaleniami ze spotkania 2012-11-09. Szczegóły:

https://bitbucket.org/blackbeard/ppit-prowadzenie-concerto/wiki/Spotkania/2012-11-09.wiki
</commit_message>
<xml_diff>
--- a/cwiczenie-2/kontekst-i-opis-produktu.docx
+++ b/cwiczenie-2/kontekst-i-opis-produktu.docx
@@ -54,7 +54,16 @@
               <w:jc w:val="left"/>
             </w:pPr>
             <w:r>
-              <w:t>Bezpośredni system sprzedaży biletów na wydarzenia kulturalne w aplikacji mobilnej</w:t>
+              <w:t>Front</w:t>
+            </w:r>
+            <w:r>
+              <w:t xml:space="preserve"> system</w:t>
+            </w:r>
+            <w:r>
+              <w:t>u</w:t>
+            </w:r>
+            <w:r>
+              <w:t xml:space="preserve"> sprzedaży biletów na wydarzenia kulturalne</w:t>
             </w:r>
           </w:p>
         </w:tc>
@@ -78,10 +87,10 @@
           </w:p>
           <w:p>
             <w:r>
-              <w:t>A</w:t>
-            </w:r>
-            <w:r>
-              <w:t>3</w:t>
+              <w:t>1.</w:t>
+            </w:r>
+            <w:r>
+              <w:t>0</w:t>
             </w:r>
           </w:p>
         </w:tc>
@@ -126,7 +135,7 @@
               <w:t>2012-11-0</w:t>
             </w:r>
             <w:r>
-              <w:t>8</w:t>
+              <w:t>9</w:t>
             </w:r>
           </w:p>
         </w:tc>
@@ -182,13 +191,8 @@
               <w:t xml:space="preserve"> (MM), </w:t>
             </w:r>
             <w:r>
-              <w:t xml:space="preserve">Mateusz </w:t>
-            </w:r>
-            <w:proofErr w:type="spellStart"/>
-            <w:r>
-              <w:t>Ochtera</w:t>
-            </w:r>
-            <w:proofErr w:type="spellEnd"/>
+              <w:t>Mateusz Ochtera</w:t>
+            </w:r>
             <w:r>
               <w:t xml:space="preserve"> (MO)</w:t>
             </w:r>
@@ -228,13 +232,8 @@
               <w:jc w:val="left"/>
             </w:pPr>
             <w:r>
-              <w:t xml:space="preserve">Mateusz </w:t>
-            </w:r>
-            <w:proofErr w:type="spellStart"/>
-            <w:r>
-              <w:t>Ochtera</w:t>
-            </w:r>
-            <w:proofErr w:type="spellEnd"/>
+              <w:t>Mateusz Ochtera</w:t>
+            </w:r>
           </w:p>
         </w:tc>
       </w:tr>
@@ -447,13 +446,19 @@
         <w:t>jest stworzenie systemu</w:t>
       </w:r>
       <w:r>
-        <w:t xml:space="preserve">, który zwiększy czynnik konwersji </w:t>
-      </w:r>
-      <w:r>
-        <w:t>akcji plakatowych</w:t>
-      </w:r>
-      <w:r>
-        <w:t xml:space="preserve"> poprzez</w:t>
+        <w:t xml:space="preserve">, który zwiększy </w:t>
+      </w:r>
+      <w:r>
+        <w:t xml:space="preserve">skuteczność </w:t>
+      </w:r>
+      <w:r>
+        <w:t xml:space="preserve">akcji </w:t>
+      </w:r>
+      <w:r>
+        <w:t xml:space="preserve">reklamowych wykorzystujących plakaty </w:t>
+      </w:r>
+      <w:r>
+        <w:t>poprzez</w:t>
       </w:r>
       <w:r>
         <w:t>:</w:t>
@@ -468,7 +473,19 @@
         </w:numPr>
       </w:pPr>
       <w:r>
-        <w:t>bezpośrednią możliwość kupna biletu na wydarzenie,</w:t>
+        <w:t xml:space="preserve">możliwość </w:t>
+      </w:r>
+      <w:r>
+        <w:t xml:space="preserve">łatwego </w:t>
+      </w:r>
+      <w:r>
+        <w:t>kupna biletu na wydarzenie</w:t>
+      </w:r>
+      <w:r>
+        <w:t xml:space="preserve"> od organizatora wydarzenia</w:t>
+      </w:r>
+      <w:r>
+        <w:t>,</w:t>
       </w:r>
     </w:p>
     <w:p>
@@ -480,7 +497,7 @@
         </w:numPr>
       </w:pPr>
       <w:r>
-        <w:t xml:space="preserve">łatwy </w:t>
+        <w:t xml:space="preserve">szybki </w:t>
       </w:r>
       <w:r>
         <w:t xml:space="preserve">sposób </w:t>
@@ -574,7 +591,13 @@
         </w:numPr>
       </w:pPr>
       <w:r>
-        <w:t>obsługa zapytań aplikacji mobilnych,</w:t>
+        <w:t xml:space="preserve">serwer </w:t>
+      </w:r>
+      <w:r>
+        <w:t>obsługi</w:t>
+      </w:r>
+      <w:r>
+        <w:t xml:space="preserve"> zapytań aplikacji mobilnych,</w:t>
       </w:r>
     </w:p>
     <w:p>
@@ -586,7 +609,7 @@
         </w:numPr>
       </w:pPr>
       <w:r>
-        <w:t>integracja systemu obsługi z systemami agencji reklamowych.</w:t>
+        <w:t>API udostępniane organizatorom do zarządzania informacjami o ich wydarzeniach kulturalnych.</w:t>
       </w:r>
     </w:p>
     <w:p>
@@ -600,7 +623,22 @@
     </w:p>
     <w:p>
       <w:r>
-        <w:t>Zadaniem aplikacji mobilnej jest dostarczenie użytkownikowi informacji niezbędnych do zamówienia biletu na reklamowane wydarzenie, oraz przekazanie tej informacji do znajomych.</w:t>
+        <w:t xml:space="preserve">Głównym celem aplikacji mobilnej jest </w:t>
+      </w:r>
+      <w:r>
+        <w:t xml:space="preserve">dostarczenie informacji o wydarzeniu oraz </w:t>
+      </w:r>
+      <w:r>
+        <w:t xml:space="preserve">zaproponowanie </w:t>
+      </w:r>
+      <w:r>
+        <w:t>kupna</w:t>
+      </w:r>
+      <w:r>
+        <w:t xml:space="preserve"> biletu</w:t>
+      </w:r>
+      <w:r>
+        <w:t xml:space="preserve"> w sklepie internetowym organizatora.</w:t>
       </w:r>
     </w:p>
     <w:p>
@@ -611,20 +649,45 @@
         <w:t xml:space="preserve">plakatu, który go zainteresował. Aplikacja wysyła zdjęcie do </w:t>
       </w:r>
       <w:r>
-        <w:t>systemu i oczekuje na odpowiedź. Odpowiedź zawiera podstawowe informacje takie jak czas i miejsce wydarzenia, cenę biletu oraz oferuje możliwość zakupu biletu bezpośrednio od organizatora.</w:t>
+        <w:t>s</w:t>
+      </w:r>
+      <w:r>
+        <w:t>erwera obsługi zapytań</w:t>
+      </w:r>
+      <w:r>
+        <w:t xml:space="preserve"> i oczekuje na odpowiedź. </w:t>
+      </w:r>
+      <w:r>
+        <w:t>Zwracane są</w:t>
+      </w:r>
+      <w:r>
+        <w:t xml:space="preserve"> podstawowe informacje</w:t>
+      </w:r>
+      <w:r>
+        <w:t>,</w:t>
+      </w:r>
+      <w:r>
+        <w:t xml:space="preserve"> takie jak czas i miejsce wydarzenia, cen</w:t>
+      </w:r>
+      <w:r>
+        <w:t>a</w:t>
+      </w:r>
+      <w:r>
+        <w:t xml:space="preserve"> biletu oraz propozycja</w:t>
+      </w:r>
+      <w:r>
+        <w:t xml:space="preserve"> zakupu biletu bezpośrednio </w:t>
+      </w:r>
+      <w:r>
+        <w:t>w sklepie internetowym</w:t>
+      </w:r>
+      <w:r>
+        <w:t xml:space="preserve"> organizatora.</w:t>
       </w:r>
     </w:p>
     <w:p>
       <w:r>
-        <w:t xml:space="preserve">Następnie umożliwia zaproszenie znajomych na wydarzenie korzystając z popularnych sieci </w:t>
-      </w:r>
-      <w:proofErr w:type="spellStart"/>
-      <w:r>
-        <w:t>społecznościowych</w:t>
-      </w:r>
-      <w:proofErr w:type="spellEnd"/>
-      <w:r>
-        <w:t xml:space="preserve"> oraz standardowych środków komunikacji</w:t>
+        <w:t>Następnie umożliwia zaproszenie znajomych na wydarzenie korzystając z popularnych sieci społecznościowych oraz standardowych środków komunikacji</w:t>
       </w:r>
       <w:r>
         <w:t>,</w:t>
@@ -644,12 +707,18 @@
         <w:pStyle w:val="Heading3"/>
       </w:pPr>
       <w:r>
-        <w:t>Obsługa zapytań</w:t>
+        <w:t>Serwer obsługi</w:t>
+      </w:r>
+      <w:r>
+        <w:t xml:space="preserve"> zapytań</w:t>
       </w:r>
     </w:p>
     <w:p>
       <w:r>
-        <w:t xml:space="preserve">Obsługa zapytań jest oddzielną usługą dostępną przez połączenie internetowe. Serwer oferujący usługę </w:t>
+        <w:t>Serwer obsługi</w:t>
+      </w:r>
+      <w:r>
+        <w:t xml:space="preserve"> zapytań jest oddzielną usługą dostępną przez połączenie internetowe. Serwer oferujący usługę </w:t>
       </w:r>
       <w:r>
         <w:t>posiada bazę danych z plakatami i informacjami o wydarzeniach przez nie reklamowanymi. Po otrzymaniu zapytania, porównuje zdjęcie z plakatami z bazy i zwraca informacje przypisane do plakatu.</w:t>
@@ -660,12 +729,18 @@
         <w:pStyle w:val="Heading3"/>
       </w:pPr>
       <w:r>
-        <w:t>Integracja z agencjami</w:t>
+        <w:t>API zarządzania bazą wydarzeń</w:t>
       </w:r>
     </w:p>
     <w:p>
       <w:r>
-        <w:t xml:space="preserve">System ściśle współpracujący z obsługą zapytań. Pozwala agencjom reklamowym na dodawanie plakatów i informacji o nadchodzących wydarzeniach do </w:t>
+        <w:t xml:space="preserve">System ściśle współpracujący z </w:t>
+      </w:r>
+      <w:r>
+        <w:t>serwerem obsługi</w:t>
+      </w:r>
+      <w:r>
+        <w:t xml:space="preserve"> zapytań. Pozwala agencjom reklamowym na dodawanie plakatów i informacji o nadchodzących wydarzeniach do </w:t>
       </w:r>
       <w:r>
         <w:t xml:space="preserve">systemu </w:t>
@@ -708,7 +783,13 @@
         </w:numPr>
       </w:pPr>
       <w:r>
-        <w:t>wysokie koszty utrzymania infrastruktury systemu obsługi zapytań.</w:t>
+        <w:t xml:space="preserve">wysokie koszty utrzymania infrastruktury </w:t>
+      </w:r>
+      <w:r>
+        <w:t xml:space="preserve">serwera </w:t>
+      </w:r>
+      <w:r>
+        <w:t>obsługi zapytań.</w:t>
       </w:r>
     </w:p>
     <w:p>
@@ -722,7 +803,13 @@
         <w:t>dostarczanie informacji</w:t>
       </w:r>
       <w:r>
-        <w:t xml:space="preserve"> i części przychodów ze sprzedaży biletów. Od strony właścicieli systemu </w:t>
+        <w:t xml:space="preserve"> i części przychodów ze sprzedaży biletów. Od </w:t>
+      </w:r>
+      <w:r>
+        <w:t>firmy</w:t>
+      </w:r>
+      <w:r>
+        <w:t xml:space="preserve"> </w:t>
       </w:r>
       <w:r>
         <w:rPr>
@@ -731,7 +818,19 @@
         <w:t>Concerto</w:t>
       </w:r>
       <w:r>
-        <w:t xml:space="preserve"> dostarczenie systemu integracyjnego i oferowanie sprzedaży biletu u współpracującego organizatora.</w:t>
+        <w:t xml:space="preserve"> </w:t>
+      </w:r>
+      <w:r>
+        <w:t>przyznanie</w:t>
+      </w:r>
+      <w:r>
+        <w:t xml:space="preserve"> dostępu do API zarządzania bazą</w:t>
+      </w:r>
+      <w:r>
+        <w:t xml:space="preserve"> wydarzeń i</w:t>
+      </w:r>
+      <w:r>
+        <w:t xml:space="preserve"> oferowanie sprzedaży biletu u współpracującego organizatora.</w:t>
       </w:r>
     </w:p>
     <w:p>
@@ -744,19 +843,51 @@
     </w:p>
     <w:p>
       <w:r>
-        <w:t>Zwiększenie efe</w:t>
-      </w:r>
-      <w:r>
-        <w:t xml:space="preserve">ktywności akcji reklamowych </w:t>
-      </w:r>
-      <w:r>
-        <w:t>wydarzeń kulturalnych.</w:t>
+        <w:t>Dla organizatorów</w:t>
+      </w:r>
+      <w:r>
+        <w:t xml:space="preserve"> –</w:t>
+      </w:r>
+      <w:r>
+        <w:t xml:space="preserve"> </w:t>
+      </w:r>
+      <w:r>
+        <w:t>zwiększenie skuteczności akcji reklamowych</w:t>
+      </w:r>
+      <w:r>
+        <w:t xml:space="preserve">. Dla </w:t>
+      </w:r>
+      <w:r>
+        <w:t xml:space="preserve">firmy </w:t>
+      </w:r>
+      <w:r>
+        <w:rPr>
+          <w:i/>
+        </w:rPr>
+        <w:t>Concerto</w:t>
+      </w:r>
+      <w:r>
+        <w:t xml:space="preserve"> – </w:t>
+      </w:r>
+      <w:r>
+        <w:t xml:space="preserve"> przyznanie części przychodu ze sprzedaży </w:t>
+      </w:r>
+      <w:r>
+        <w:t>dokonanych dzięki aplikacji mobilnej.</w:t>
       </w:r>
     </w:p>
     <w:p>
-      <w:pPr>
-        <w:pStyle w:val="Heading2"/>
-        <w:spacing w:after="200"/>
+      <w:r>
+        <w:br w:type="page"/>
+      </w:r>
+    </w:p>
+    <w:p>
+      <w:bookmarkStart w:id="0" w:name="_GoBack"/>
+      <w:bookmarkEnd w:id="0"/>
+    </w:p>
+    <w:p>
+      <w:pPr>
+        <w:pStyle w:val="Heading1"/>
       </w:pPr>
       <w:r>
         <w:t>Historia zmian dokumentu</w:t>
@@ -784,11 +915,13 @@
             <w:pPr>
               <w:rPr>
                 <w:b/>
+                <w:sz w:val="20"/>
               </w:rPr>
             </w:pPr>
             <w:r>
               <w:rPr>
                 <w:b/>
+                <w:sz w:val="20"/>
               </w:rPr>
               <w:t>Lp.</w:t>
             </w:r>
@@ -802,11 +935,13 @@
             <w:pPr>
               <w:rPr>
                 <w:b/>
+                <w:sz w:val="20"/>
               </w:rPr>
             </w:pPr>
             <w:r>
               <w:rPr>
                 <w:b/>
+                <w:sz w:val="20"/>
               </w:rPr>
               <w:t>Data</w:t>
             </w:r>
@@ -820,11 +955,13 @@
             <w:pPr>
               <w:rPr>
                 <w:b/>
+                <w:sz w:val="20"/>
               </w:rPr>
             </w:pPr>
             <w:r>
               <w:rPr>
                 <w:b/>
+                <w:sz w:val="20"/>
               </w:rPr>
               <w:t>Autor</w:t>
             </w:r>
@@ -836,13 +973,16 @@
           </w:tcPr>
           <w:p>
             <w:pPr>
+              <w:jc w:val="left"/>
               <w:rPr>
                 <w:b/>
+                <w:sz w:val="20"/>
               </w:rPr>
             </w:pPr>
             <w:r>
               <w:rPr>
                 <w:b/>
+                <w:sz w:val="20"/>
               </w:rPr>
               <w:t>Temat</w:t>
             </w:r>
@@ -856,11 +996,13 @@
             <w:pPr>
               <w:rPr>
                 <w:b/>
+                <w:sz w:val="20"/>
               </w:rPr>
             </w:pPr>
             <w:r>
               <w:rPr>
                 <w:b/>
+                <w:sz w:val="20"/>
               </w:rPr>
               <w:t>Wersja</w:t>
             </w:r>
@@ -875,8 +1017,14 @@
           <w:p>
             <w:pPr>
               <w:jc w:val="right"/>
-            </w:pPr>
-            <w:r>
+              <w:rPr>
+                <w:sz w:val="20"/>
+              </w:rPr>
+            </w:pPr>
+            <w:r>
+              <w:rPr>
+                <w:sz w:val="20"/>
+              </w:rPr>
               <w:t>1.</w:t>
             </w:r>
           </w:p>
@@ -886,7 +1034,15 @@
             <w:tcW w:w="1545" w:type="dxa"/>
           </w:tcPr>
           <w:p>
-            <w:r>
+            <w:pPr>
+              <w:rPr>
+                <w:sz w:val="20"/>
+              </w:rPr>
+            </w:pPr>
+            <w:r>
+              <w:rPr>
+                <w:sz w:val="20"/>
+              </w:rPr>
               <w:t>2012-11-05</w:t>
             </w:r>
           </w:p>
@@ -896,7 +1052,15 @@
             <w:tcW w:w="1134" w:type="dxa"/>
           </w:tcPr>
           <w:p>
-            <w:r>
+            <w:pPr>
+              <w:rPr>
+                <w:sz w:val="20"/>
+              </w:rPr>
+            </w:pPr>
+            <w:r>
+              <w:rPr>
+                <w:sz w:val="20"/>
+              </w:rPr>
               <w:t>TC</w:t>
             </w:r>
           </w:p>
@@ -906,7 +1070,16 @@
             <w:tcW w:w="4161" w:type="dxa"/>
           </w:tcPr>
           <w:p>
-            <w:r>
+            <w:pPr>
+              <w:jc w:val="left"/>
+              <w:rPr>
+                <w:sz w:val="20"/>
+              </w:rPr>
+            </w:pPr>
+            <w:r>
+              <w:rPr>
+                <w:sz w:val="20"/>
+              </w:rPr>
               <w:t>Dodano kontekst, cel i opis produktu</w:t>
             </w:r>
           </w:p>
@@ -916,8 +1089,16 @@
             <w:tcW w:w="1848" w:type="dxa"/>
           </w:tcPr>
           <w:p>
-            <w:r>
-              <w:t>A1</w:t>
+            <w:pPr>
+              <w:rPr>
+                <w:sz w:val="20"/>
+              </w:rPr>
+            </w:pPr>
+            <w:r>
+              <w:rPr>
+                <w:sz w:val="20"/>
+              </w:rPr>
+              <w:t>0.1</w:t>
             </w:r>
           </w:p>
         </w:tc>
@@ -930,8 +1111,14 @@
           <w:p>
             <w:pPr>
               <w:jc w:val="right"/>
-            </w:pPr>
-            <w:r>
+              <w:rPr>
+                <w:sz w:val="20"/>
+              </w:rPr>
+            </w:pPr>
+            <w:r>
+              <w:rPr>
+                <w:sz w:val="20"/>
+              </w:rPr>
               <w:t>2.</w:t>
             </w:r>
           </w:p>
@@ -941,7 +1128,15 @@
             <w:tcW w:w="1545" w:type="dxa"/>
           </w:tcPr>
           <w:p>
-            <w:r>
+            <w:pPr>
+              <w:rPr>
+                <w:sz w:val="20"/>
+              </w:rPr>
+            </w:pPr>
+            <w:r>
+              <w:rPr>
+                <w:sz w:val="20"/>
+              </w:rPr>
               <w:t>2012-11-06</w:t>
             </w:r>
           </w:p>
@@ -951,7 +1146,15 @@
             <w:tcW w:w="1134" w:type="dxa"/>
           </w:tcPr>
           <w:p>
-            <w:r>
+            <w:pPr>
+              <w:rPr>
+                <w:sz w:val="20"/>
+              </w:rPr>
+            </w:pPr>
+            <w:r>
+              <w:rPr>
+                <w:sz w:val="20"/>
+              </w:rPr>
               <w:t>TC</w:t>
             </w:r>
           </w:p>
@@ -961,7 +1164,16 @@
             <w:tcW w:w="4161" w:type="dxa"/>
           </w:tcPr>
           <w:p>
-            <w:r>
+            <w:pPr>
+              <w:jc w:val="left"/>
+              <w:rPr>
+                <w:sz w:val="20"/>
+              </w:rPr>
+            </w:pPr>
+            <w:r>
+              <w:rPr>
+                <w:sz w:val="20"/>
+              </w:rPr>
               <w:t>Dodano wyzwania i rozwiązania</w:t>
             </w:r>
           </w:p>
@@ -971,8 +1183,16 @@
             <w:tcW w:w="1848" w:type="dxa"/>
           </w:tcPr>
           <w:p>
-            <w:r>
-              <w:t>A2</w:t>
+            <w:pPr>
+              <w:rPr>
+                <w:sz w:val="20"/>
+              </w:rPr>
+            </w:pPr>
+            <w:r>
+              <w:rPr>
+                <w:sz w:val="20"/>
+              </w:rPr>
+              <w:t>0.2</w:t>
             </w:r>
           </w:p>
         </w:tc>
@@ -985,8 +1205,14 @@
           <w:p>
             <w:pPr>
               <w:jc w:val="right"/>
-            </w:pPr>
-            <w:r>
+              <w:rPr>
+                <w:sz w:val="20"/>
+              </w:rPr>
+            </w:pPr>
+            <w:r>
+              <w:rPr>
+                <w:sz w:val="20"/>
+              </w:rPr>
               <w:t>3.</w:t>
             </w:r>
           </w:p>
@@ -996,11 +1222,122 @@
             <w:tcW w:w="1545" w:type="dxa"/>
           </w:tcPr>
           <w:p>
-            <w:r>
+            <w:pPr>
+              <w:rPr>
+                <w:sz w:val="20"/>
+              </w:rPr>
+            </w:pPr>
+            <w:r>
+              <w:rPr>
+                <w:sz w:val="20"/>
+              </w:rPr>
+              <w:t>2012-11-08</w:t>
+            </w:r>
+          </w:p>
+        </w:tc>
+        <w:tc>
+          <w:tcPr>
+            <w:tcW w:w="1134" w:type="dxa"/>
+          </w:tcPr>
+          <w:p>
+            <w:pPr>
+              <w:rPr>
+                <w:sz w:val="20"/>
+              </w:rPr>
+            </w:pPr>
+            <w:r>
+              <w:rPr>
+                <w:sz w:val="20"/>
+              </w:rPr>
+              <w:t>TC</w:t>
+            </w:r>
+          </w:p>
+        </w:tc>
+        <w:tc>
+          <w:tcPr>
+            <w:tcW w:w="4161" w:type="dxa"/>
+          </w:tcPr>
+          <w:p>
+            <w:pPr>
+              <w:jc w:val="left"/>
+              <w:rPr>
+                <w:sz w:val="20"/>
+              </w:rPr>
+            </w:pPr>
+            <w:r>
+              <w:rPr>
+                <w:sz w:val="20"/>
+              </w:rPr>
+              <w:t>Poprawiono cel produktu</w:t>
+            </w:r>
+          </w:p>
+        </w:tc>
+        <w:tc>
+          <w:tcPr>
+            <w:tcW w:w="1848" w:type="dxa"/>
+          </w:tcPr>
+          <w:p>
+            <w:pPr>
+              <w:rPr>
+                <w:sz w:val="20"/>
+              </w:rPr>
+            </w:pPr>
+            <w:r>
+              <w:rPr>
+                <w:sz w:val="20"/>
+              </w:rPr>
+              <w:t>0.2.1</w:t>
+            </w:r>
+          </w:p>
+        </w:tc>
+      </w:tr>
+      <w:tr>
+        <w:tc>
+          <w:tcPr>
+            <w:tcW w:w="548" w:type="dxa"/>
+          </w:tcPr>
+          <w:p>
+            <w:pPr>
+              <w:jc w:val="right"/>
+              <w:rPr>
+                <w:sz w:val="20"/>
+              </w:rPr>
+            </w:pPr>
+            <w:r>
+              <w:rPr>
+                <w:sz w:val="20"/>
+              </w:rPr>
+              <w:t>4</w:t>
+            </w:r>
+            <w:r>
+              <w:rPr>
+                <w:sz w:val="20"/>
+              </w:rPr>
+              <w:t>.</w:t>
+            </w:r>
+          </w:p>
+        </w:tc>
+        <w:tc>
+          <w:tcPr>
+            <w:tcW w:w="1545" w:type="dxa"/>
+          </w:tcPr>
+          <w:p>
+            <w:pPr>
+              <w:rPr>
+                <w:sz w:val="20"/>
+              </w:rPr>
+            </w:pPr>
+            <w:r>
+              <w:rPr>
+                <w:sz w:val="20"/>
+              </w:rPr>
               <w:t>2012-11-0</w:t>
             </w:r>
             <w:r>
-              <w:t>8</w:t>
+              <w:rPr>
+                <w:sz w:val="20"/>
+              </w:rPr>
+              <w:t>9</w:t>
             </w:r>
           </w:p>
         </w:tc>
@@ -1009,7 +1346,240 @@
             <w:tcW w:w="1134" w:type="dxa"/>
           </w:tcPr>
           <w:p>
-            <w:r>
+            <w:pPr>
+              <w:rPr>
+                <w:sz w:val="20"/>
+              </w:rPr>
+            </w:pPr>
+            <w:r>
+              <w:rPr>
+                <w:sz w:val="20"/>
+              </w:rPr>
+              <w:t>MO</w:t>
+            </w:r>
+          </w:p>
+        </w:tc>
+        <w:tc>
+          <w:tcPr>
+            <w:tcW w:w="4161" w:type="dxa"/>
+          </w:tcPr>
+          <w:p>
+            <w:pPr>
+              <w:jc w:val="left"/>
+              <w:rPr>
+                <w:sz w:val="20"/>
+              </w:rPr>
+            </w:pPr>
+            <w:r>
+              <w:rPr>
+                <w:sz w:val="20"/>
+              </w:rPr>
+              <w:t>Ujednolicono terminologię</w:t>
+            </w:r>
+            <w:r>
+              <w:rPr>
+                <w:sz w:val="20"/>
+              </w:rPr>
+              <w:br/>
+              <w:t xml:space="preserve">Dalej </w:t>
+            </w:r>
+            <w:r>
+              <w:rPr>
+                <w:sz w:val="20"/>
+              </w:rPr>
+              <w:t>sprecyzowano cel produktu</w:t>
+            </w:r>
+          </w:p>
+        </w:tc>
+        <w:tc>
+          <w:tcPr>
+            <w:tcW w:w="1848" w:type="dxa"/>
+          </w:tcPr>
+          <w:p>
+            <w:pPr>
+              <w:rPr>
+                <w:sz w:val="20"/>
+              </w:rPr>
+            </w:pPr>
+            <w:r>
+              <w:rPr>
+                <w:sz w:val="20"/>
+              </w:rPr>
+              <w:t>0.2.2</w:t>
+            </w:r>
+          </w:p>
+        </w:tc>
+      </w:tr>
+      <w:tr>
+        <w:tc>
+          <w:tcPr>
+            <w:tcW w:w="548" w:type="dxa"/>
+          </w:tcPr>
+          <w:p>
+            <w:pPr>
+              <w:jc w:val="right"/>
+              <w:rPr>
+                <w:sz w:val="20"/>
+              </w:rPr>
+            </w:pPr>
+            <w:r>
+              <w:rPr>
+                <w:sz w:val="20"/>
+              </w:rPr>
+              <w:t>5</w:t>
+            </w:r>
+            <w:r>
+              <w:rPr>
+                <w:sz w:val="20"/>
+              </w:rPr>
+              <w:t>.</w:t>
+            </w:r>
+          </w:p>
+        </w:tc>
+        <w:tc>
+          <w:tcPr>
+            <w:tcW w:w="1545" w:type="dxa"/>
+          </w:tcPr>
+          <w:p>
+            <w:pPr>
+              <w:rPr>
+                <w:sz w:val="20"/>
+              </w:rPr>
+            </w:pPr>
+            <w:r>
+              <w:rPr>
+                <w:sz w:val="20"/>
+              </w:rPr>
+              <w:t>2012-11-0</w:t>
+            </w:r>
+            <w:r>
+              <w:rPr>
+                <w:sz w:val="20"/>
+              </w:rPr>
+              <w:t>9</w:t>
+            </w:r>
+          </w:p>
+        </w:tc>
+        <w:tc>
+          <w:tcPr>
+            <w:tcW w:w="1134" w:type="dxa"/>
+          </w:tcPr>
+          <w:p>
+            <w:pPr>
+              <w:rPr>
+                <w:sz w:val="20"/>
+              </w:rPr>
+            </w:pPr>
+            <w:r>
+              <w:rPr>
+                <w:sz w:val="20"/>
+              </w:rPr>
+              <w:t>MM</w:t>
+            </w:r>
+          </w:p>
+        </w:tc>
+        <w:tc>
+          <w:tcPr>
+            <w:tcW w:w="4161" w:type="dxa"/>
+          </w:tcPr>
+          <w:p>
+            <w:pPr>
+              <w:jc w:val="left"/>
+              <w:rPr>
+                <w:sz w:val="20"/>
+              </w:rPr>
+            </w:pPr>
+            <w:r>
+              <w:rPr>
+                <w:sz w:val="20"/>
+              </w:rPr>
+              <w:t>Sprawdzono</w:t>
+            </w:r>
+          </w:p>
+        </w:tc>
+        <w:tc>
+          <w:tcPr>
+            <w:tcW w:w="1848" w:type="dxa"/>
+          </w:tcPr>
+          <w:p>
+            <w:pPr>
+              <w:rPr>
+                <w:sz w:val="20"/>
+              </w:rPr>
+            </w:pPr>
+            <w:r>
+              <w:rPr>
+                <w:sz w:val="20"/>
+              </w:rPr>
+              <w:t>1.0.rc</w:t>
+            </w:r>
+          </w:p>
+        </w:tc>
+      </w:tr>
+      <w:tr>
+        <w:tc>
+          <w:tcPr>
+            <w:tcW w:w="548" w:type="dxa"/>
+          </w:tcPr>
+          <w:p>
+            <w:pPr>
+              <w:jc w:val="right"/>
+              <w:rPr>
+                <w:sz w:val="20"/>
+              </w:rPr>
+            </w:pPr>
+            <w:r>
+              <w:rPr>
+                <w:sz w:val="20"/>
+              </w:rPr>
+              <w:t>6</w:t>
+            </w:r>
+            <w:r>
+              <w:rPr>
+                <w:sz w:val="20"/>
+              </w:rPr>
+              <w:t>.</w:t>
+            </w:r>
+          </w:p>
+        </w:tc>
+        <w:tc>
+          <w:tcPr>
+            <w:tcW w:w="1545" w:type="dxa"/>
+          </w:tcPr>
+          <w:p>
+            <w:pPr>
+              <w:rPr>
+                <w:sz w:val="20"/>
+              </w:rPr>
+            </w:pPr>
+            <w:r>
+              <w:rPr>
+                <w:sz w:val="20"/>
+              </w:rPr>
+              <w:t>2012-11-0</w:t>
+            </w:r>
+            <w:r>
+              <w:rPr>
+                <w:sz w:val="20"/>
+              </w:rPr>
+              <w:t>9</w:t>
+            </w:r>
+          </w:p>
+        </w:tc>
+        <w:tc>
+          <w:tcPr>
+            <w:tcW w:w="1134" w:type="dxa"/>
+          </w:tcPr>
+          <w:p>
+            <w:pPr>
+              <w:rPr>
+                <w:sz w:val="20"/>
+              </w:rPr>
+            </w:pPr>
+            <w:r>
+              <w:rPr>
+                <w:sz w:val="20"/>
+              </w:rPr>
               <w:t>TC</w:t>
             </w:r>
           </w:p>
@@ -1019,11 +1589,18 @@
             <w:tcW w:w="4161" w:type="dxa"/>
           </w:tcPr>
           <w:p>
-            <w:r>
-              <w:t>Poprawiono cel produktu</w:t>
-            </w:r>
-            <w:bookmarkStart w:id="0" w:name="_GoBack"/>
-            <w:bookmarkEnd w:id="0"/>
+            <w:pPr>
+              <w:jc w:val="left"/>
+              <w:rPr>
+                <w:sz w:val="20"/>
+              </w:rPr>
+            </w:pPr>
+            <w:r>
+              <w:rPr>
+                <w:sz w:val="20"/>
+              </w:rPr>
+              <w:t>Zatwierdzono</w:t>
+            </w:r>
           </w:p>
         </w:tc>
         <w:tc>
@@ -1031,8 +1608,16 @@
             <w:tcW w:w="1848" w:type="dxa"/>
           </w:tcPr>
           <w:p>
-            <w:r>
-              <w:t>A3</w:t>
+            <w:pPr>
+              <w:rPr>
+                <w:sz w:val="20"/>
+              </w:rPr>
+            </w:pPr>
+            <w:r>
+              <w:rPr>
+                <w:sz w:val="20"/>
+              </w:rPr>
+              <w:t>1.0</w:t>
             </w:r>
           </w:p>
         </w:tc>
@@ -1040,13 +1625,214 @@
     </w:tbl>
     <w:p/>
     <w:sectPr>
+      <w:footerReference w:type="even" r:id="rId9"/>
+      <w:footerReference w:type="default" r:id="rId10"/>
       <w:pgSz w:w="11900" w:h="16840"/>
-      <w:pgMar w:top="1440" w:right="1440" w:bottom="1440" w:left="1440" w:header="708" w:footer="708" w:gutter="0"/>
+      <w:pgMar w:top="1440" w:right="1440" w:bottom="1440" w:left="1440" w:header="708" w:footer="1049" w:gutter="0"/>
       <w:cols w:space="708"/>
       <w:docGrid w:linePitch="360"/>
     </w:sectPr>
   </w:body>
 </w:document>
+</file>
+
+<file path=word/endnotes.xml><?xml version="1.0" encoding="utf-8"?>
+<w:endnotes xmlns:wpc="http://schemas.microsoft.com/office/word/2010/wordprocessingCanvas" xmlns:mo="http://schemas.microsoft.com/office/mac/office/2008/main" xmlns:mc="http://schemas.openxmlformats.org/markup-compatibility/2006" xmlns:mv="urn:schemas-microsoft-com:mac:vml" xmlns:o="urn:schemas-microsoft-com:office:office" xmlns:r="http://schemas.openxmlformats.org/officeDocument/2006/relationships" xmlns:m="http://schemas.openxmlformats.org/officeDocument/2006/math" xmlns:v="urn:schemas-microsoft-com:vml" xmlns:wp14="http://schemas.microsoft.com/office/word/2010/wordprocessingDrawing" xmlns:wp="http://schemas.openxmlformats.org/drawingml/2006/wordprocessingDrawing" xmlns:w10="urn:schemas-microsoft-com:office:word" xmlns:w="http://schemas.openxmlformats.org/wordprocessingml/2006/main" xmlns:w14="http://schemas.microsoft.com/office/word/2010/wordml" xmlns:wpg="http://schemas.microsoft.com/office/word/2010/wordprocessingGroup" xmlns:wpi="http://schemas.microsoft.com/office/word/2010/wordprocessingInk" xmlns:wne="http://schemas.microsoft.com/office/word/2006/wordml" xmlns:wps="http://schemas.microsoft.com/office/word/2010/wordprocessingShape" mc:Ignorable="w14 wp14">
+  <w:endnote w:type="separator" w:id="-1">
+    <w:p>
+      <w:pPr>
+        <w:spacing w:before="0" w:after="0"/>
+      </w:pPr>
+      <w:r>
+        <w:separator/>
+      </w:r>
+    </w:p>
+  </w:endnote>
+  <w:endnote w:type="continuationSeparator" w:id="0">
+    <w:p>
+      <w:pPr>
+        <w:spacing w:before="0" w:after="0"/>
+      </w:pPr>
+      <w:r>
+        <w:continuationSeparator/>
+      </w:r>
+    </w:p>
+  </w:endnote>
+</w:endnotes>
+</file>
+
+<file path=word/footer1.xml><?xml version="1.0" encoding="utf-8"?>
+<w:ftr xmlns:wpc="http://schemas.microsoft.com/office/word/2010/wordprocessingCanvas" xmlns:mo="http://schemas.microsoft.com/office/mac/office/2008/main" xmlns:mc="http://schemas.openxmlformats.org/markup-compatibility/2006" xmlns:mv="urn:schemas-microsoft-com:mac:vml" xmlns:o="urn:schemas-microsoft-com:office:office" xmlns:r="http://schemas.openxmlformats.org/officeDocument/2006/relationships" xmlns:m="http://schemas.openxmlformats.org/officeDocument/2006/math" xmlns:v="urn:schemas-microsoft-com:vml" xmlns:wp14="http://schemas.microsoft.com/office/word/2010/wordprocessingDrawing" xmlns:wp="http://schemas.openxmlformats.org/drawingml/2006/wordprocessingDrawing" xmlns:w10="urn:schemas-microsoft-com:office:word" xmlns:w="http://schemas.openxmlformats.org/wordprocessingml/2006/main" xmlns:w14="http://schemas.microsoft.com/office/word/2010/wordml" xmlns:wpg="http://schemas.microsoft.com/office/word/2010/wordprocessingGroup" xmlns:wpi="http://schemas.microsoft.com/office/word/2010/wordprocessingInk" xmlns:wne="http://schemas.microsoft.com/office/word/2006/wordml" xmlns:wps="http://schemas.microsoft.com/office/word/2010/wordprocessingShape" mc:Ignorable="w14 wp14">
+  <w:p>
+    <w:pPr>
+      <w:pStyle w:val="Footer"/>
+      <w:framePr w:wrap="around" w:vAnchor="text" w:hAnchor="margin" w:xAlign="center" w:y="1"/>
+      <w:rPr>
+        <w:rStyle w:val="PageNumber"/>
+      </w:rPr>
+    </w:pPr>
+    <w:r>
+      <w:rPr>
+        <w:rStyle w:val="PageNumber"/>
+      </w:rPr>
+      <w:fldChar w:fldCharType="begin"/>
+    </w:r>
+    <w:r>
+      <w:rPr>
+        <w:rStyle w:val="PageNumber"/>
+      </w:rPr>
+      <w:instrText xml:space="preserve">PAGE  </w:instrText>
+    </w:r>
+    <w:r>
+      <w:rPr>
+        <w:rStyle w:val="PageNumber"/>
+      </w:rPr>
+      <w:fldChar w:fldCharType="end"/>
+    </w:r>
+  </w:p>
+  <w:p>
+    <w:pPr>
+      <w:pStyle w:val="Footer"/>
+    </w:pPr>
+    <w:sdt>
+      <w:sdtPr>
+        <w:id w:val="969400743"/>
+        <w:placeholder>
+          <w:docPart w:val="9A1BD8EDA361324CA123DE15B783BE7F"/>
+        </w:placeholder>
+        <w:temporary/>
+        <w:showingPlcHdr/>
+      </w:sdtPr>
+      <w:sdtContent>
+        <w:r>
+          <w:t>[Type text]</w:t>
+        </w:r>
+      </w:sdtContent>
+    </w:sdt>
+    <w:r>
+      <w:ptab w:relativeTo="margin" w:alignment="center" w:leader="none"/>
+    </w:r>
+    <w:sdt>
+      <w:sdtPr>
+        <w:id w:val="969400748"/>
+        <w:placeholder>
+          <w:docPart w:val="CC7CFD5078858F42A402ECFBC688A376"/>
+        </w:placeholder>
+        <w:temporary/>
+        <w:showingPlcHdr/>
+      </w:sdtPr>
+      <w:sdtContent>
+        <w:r>
+          <w:t>[Type text]</w:t>
+        </w:r>
+      </w:sdtContent>
+    </w:sdt>
+    <w:r>
+      <w:ptab w:relativeTo="margin" w:alignment="right" w:leader="none"/>
+    </w:r>
+    <w:sdt>
+      <w:sdtPr>
+        <w:id w:val="969400753"/>
+        <w:placeholder>
+          <w:docPart w:val="5C21DE6CD319D54483B93FCF70FB2659"/>
+        </w:placeholder>
+        <w:temporary/>
+        <w:showingPlcHdr/>
+      </w:sdtPr>
+      <w:sdtContent>
+        <w:r>
+          <w:t>[Type text]</w:t>
+        </w:r>
+      </w:sdtContent>
+    </w:sdt>
+  </w:p>
+</w:ftr>
+</file>
+
+<file path=word/footer2.xml><?xml version="1.0" encoding="utf-8"?>
+<w:ftr xmlns:wpc="http://schemas.microsoft.com/office/word/2010/wordprocessingCanvas" xmlns:mo="http://schemas.microsoft.com/office/mac/office/2008/main" xmlns:mc="http://schemas.openxmlformats.org/markup-compatibility/2006" xmlns:mv="urn:schemas-microsoft-com:mac:vml" xmlns:o="urn:schemas-microsoft-com:office:office" xmlns:r="http://schemas.openxmlformats.org/officeDocument/2006/relationships" xmlns:m="http://schemas.openxmlformats.org/officeDocument/2006/math" xmlns:v="urn:schemas-microsoft-com:vml" xmlns:wp14="http://schemas.microsoft.com/office/word/2010/wordprocessingDrawing" xmlns:wp="http://schemas.openxmlformats.org/drawingml/2006/wordprocessingDrawing" xmlns:w10="urn:schemas-microsoft-com:office:word" xmlns:w="http://schemas.openxmlformats.org/wordprocessingml/2006/main" xmlns:w14="http://schemas.microsoft.com/office/word/2010/wordml" xmlns:wpg="http://schemas.microsoft.com/office/word/2010/wordprocessingGroup" xmlns:wpi="http://schemas.microsoft.com/office/word/2010/wordprocessingInk" xmlns:wne="http://schemas.microsoft.com/office/word/2006/wordml" xmlns:wps="http://schemas.microsoft.com/office/word/2010/wordprocessingShape" mc:Ignorable="w14 wp14">
+  <w:p>
+    <w:pPr>
+      <w:pStyle w:val="Footer"/>
+      <w:framePr w:wrap="around" w:vAnchor="text" w:hAnchor="margin" w:xAlign="center" w:y="1"/>
+      <w:rPr>
+        <w:rStyle w:val="PageNumber"/>
+      </w:rPr>
+    </w:pPr>
+    <w:r>
+      <w:t xml:space="preserve">Strona </w:t>
+    </w:r>
+    <w:r>
+      <w:fldChar w:fldCharType="begin"/>
+    </w:r>
+    <w:r>
+      <w:instrText xml:space="preserve"> PAGE </w:instrText>
+    </w:r>
+    <w:r>
+      <w:fldChar w:fldCharType="separate"/>
+    </w:r>
+    <w:r>
+      <w:rPr>
+        <w:noProof/>
+      </w:rPr>
+      <w:t>1</w:t>
+    </w:r>
+    <w:r>
+      <w:fldChar w:fldCharType="end"/>
+    </w:r>
+    <w:r>
+      <w:t xml:space="preserve"> z </w:t>
+    </w:r>
+    <w:r>
+      <w:fldChar w:fldCharType="begin"/>
+    </w:r>
+    <w:r>
+      <w:instrText xml:space="preserve"> NUMPAGES </w:instrText>
+    </w:r>
+    <w:r>
+      <w:fldChar w:fldCharType="separate"/>
+    </w:r>
+    <w:r>
+      <w:rPr>
+        <w:noProof/>
+      </w:rPr>
+      <w:t>2</w:t>
+    </w:r>
+    <w:r>
+      <w:fldChar w:fldCharType="end"/>
+    </w:r>
+  </w:p>
+  <w:p>
+    <w:pPr>
+      <w:pStyle w:val="Footer"/>
+    </w:pPr>
+  </w:p>
+</w:ftr>
+</file>
+
+<file path=word/footnotes.xml><?xml version="1.0" encoding="utf-8"?>
+<w:footnotes xmlns:wpc="http://schemas.microsoft.com/office/word/2010/wordprocessingCanvas" xmlns:mo="http://schemas.microsoft.com/office/mac/office/2008/main" xmlns:mc="http://schemas.openxmlformats.org/markup-compatibility/2006" xmlns:mv="urn:schemas-microsoft-com:mac:vml" xmlns:o="urn:schemas-microsoft-com:office:office" xmlns:r="http://schemas.openxmlformats.org/officeDocument/2006/relationships" xmlns:m="http://schemas.openxmlformats.org/officeDocument/2006/math" xmlns:v="urn:schemas-microsoft-com:vml" xmlns:wp14="http://schemas.microsoft.com/office/word/2010/wordprocessingDrawing" xmlns:wp="http://schemas.openxmlformats.org/drawingml/2006/wordprocessingDrawing" xmlns:w10="urn:schemas-microsoft-com:office:word" xmlns:w="http://schemas.openxmlformats.org/wordprocessingml/2006/main" xmlns:w14="http://schemas.microsoft.com/office/word/2010/wordml" xmlns:wpg="http://schemas.microsoft.com/office/word/2010/wordprocessingGroup" xmlns:wpi="http://schemas.microsoft.com/office/word/2010/wordprocessingInk" xmlns:wne="http://schemas.microsoft.com/office/word/2006/wordml" xmlns:wps="http://schemas.microsoft.com/office/word/2010/wordprocessingShape" mc:Ignorable="w14 wp14">
+  <w:footnote w:type="separator" w:id="-1">
+    <w:p>
+      <w:pPr>
+        <w:spacing w:before="0" w:after="0"/>
+      </w:pPr>
+      <w:r>
+        <w:separator/>
+      </w:r>
+    </w:p>
+  </w:footnote>
+  <w:footnote w:type="continuationSeparator" w:id="0">
+    <w:p>
+      <w:pPr>
+        <w:spacing w:before="0" w:after="0"/>
+      </w:pPr>
+      <w:r>
+        <w:continuationSeparator/>
+      </w:r>
+    </w:p>
+  </w:footnote>
+</w:footnotes>
 </file>
 
 <file path=word/numbering.xml><?xml version="1.0" encoding="utf-8"?>
@@ -1616,6 +2402,1040 @@
         <w:sz w:val="24"/>
         <w:szCs w:val="24"/>
         <w:lang w:val="en-US" w:eastAsia="en-US" w:bidi="ar-SA"/>
+      </w:rPr>
+    </w:rPrDefault>
+    <w:pPrDefault/>
+  </w:docDefaults>
+  <w:latentStyles w:defLockedState="0" w:defUIPriority="99" w:defSemiHidden="1" w:defUnhideWhenUsed="1" w:defQFormat="0" w:count="276">
+    <w:lsdException w:name="Normal" w:semiHidden="0" w:uiPriority="0" w:unhideWhenUsed="0" w:qFormat="1"/>
+    <w:lsdException w:name="heading 1" w:semiHidden="0" w:uiPriority="9" w:unhideWhenUsed="0" w:qFormat="1"/>
+    <w:lsdException w:name="heading 2" w:uiPriority="9" w:qFormat="1"/>
+    <w:lsdException w:name="heading 3" w:uiPriority="9" w:qFormat="1"/>
+    <w:lsdException w:name="heading 4" w:uiPriority="9" w:qFormat="1"/>
+    <w:lsdException w:name="heading 5" w:uiPriority="9" w:qFormat="1"/>
+    <w:lsdException w:name="heading 6" w:uiPriority="9" w:qFormat="1"/>
+    <w:lsdException w:name="heading 7" w:uiPriority="9" w:qFormat="1"/>
+    <w:lsdException w:name="heading 8" w:uiPriority="9" w:qFormat="1"/>
+    <w:lsdException w:name="heading 9" w:uiPriority="9" w:qFormat="1"/>
+    <w:lsdException w:name="toc 1" w:uiPriority="39"/>
+    <w:lsdException w:name="toc 2" w:uiPriority="39"/>
+    <w:lsdException w:name="toc 3" w:uiPriority="39"/>
+    <w:lsdException w:name="toc 4" w:uiPriority="39"/>
+    <w:lsdException w:name="toc 5" w:uiPriority="39"/>
+    <w:lsdException w:name="toc 6" w:uiPriority="39"/>
+    <w:lsdException w:name="toc 7" w:uiPriority="39"/>
+    <w:lsdException w:name="toc 8" w:uiPriority="39"/>
+    <w:lsdException w:name="toc 9" w:uiPriority="39"/>
+    <w:lsdException w:name="caption" w:uiPriority="35" w:qFormat="1"/>
+    <w:lsdException w:name="Title" w:semiHidden="0" w:uiPriority="10" w:unhideWhenUsed="0" w:qFormat="1"/>
+    <w:lsdException w:name="Default Paragraph Font" w:uiPriority="1"/>
+    <w:lsdException w:name="Subtitle" w:semiHidden="0" w:uiPriority="11" w:unhideWhenUsed="0" w:qFormat="1"/>
+    <w:lsdException w:name="Strong" w:semiHidden="0" w:uiPriority="22" w:unhideWhenUsed="0" w:qFormat="1"/>
+    <w:lsdException w:name="Emphasis" w:semiHidden="0" w:uiPriority="20" w:unhideWhenUsed="0" w:qFormat="1"/>
+    <w:lsdException w:name="Table Grid" w:semiHidden="0" w:uiPriority="59" w:unhideWhenUsed="0"/>
+    <w:lsdException w:name="Placeholder Text" w:unhideWhenUsed="0"/>
+    <w:lsdException w:name="No Spacing" w:semiHidden="0" w:uiPriority="0" w:unhideWhenUsed="0" w:qFormat="1"/>
+    <w:lsdException w:name="Light Shading" w:semiHidden="0" w:uiPriority="60" w:unhideWhenUsed="0"/>
+    <w:lsdException w:name="Light List" w:semiHidden="0" w:uiPriority="61" w:unhideWhenUsed="0"/>
+    <w:lsdException w:name="Light Grid" w:semiHidden="0" w:uiPriority="62" w:unhideWhenUsed="0"/>
+    <w:lsdException w:name="Medium Shading 1" w:semiHidden="0" w:uiPriority="63" w:unhideWhenUsed="0"/>
+    <w:lsdException w:name="Medium Shading 2" w:semiHidden="0" w:uiPriority="64" w:unhideWhenUsed="0"/>
+    <w:lsdException w:name="Medium List 1" w:semiHidden="0" w:uiPriority="65" w:unhideWhenUsed="0"/>
+    <w:lsdException w:name="Medium List 2" w:semiHidden="0" w:uiPriority="66" w:unhideWhenUsed="0"/>
+    <w:lsdException w:name="Medium Grid 1" w:semiHidden="0" w:uiPriority="67" w:unhideWhenUsed="0"/>
+    <w:lsdException w:name="Medium Grid 2" w:semiHidden="0" w:uiPriority="68" w:unhideWhenUsed="0"/>
+    <w:lsdException w:name="Medium Grid 3" w:semiHidden="0" w:uiPriority="69" w:unhideWhenUsed="0"/>
+    <w:lsdException w:name="Dark List" w:semiHidden="0" w:uiPriority="70" w:unhideWhenUsed="0"/>
+    <w:lsdException w:name="Colorful Shading" w:semiHidden="0" w:uiPriority="71" w:unhideWhenUsed="0"/>
+    <w:lsdException w:name="Colorful List" w:semiHidden="0" w:uiPriority="72" w:unhideWhenUsed="0"/>
+    <w:lsdException w:name="Colorful Grid" w:semiHidden="0" w:uiPriority="73" w:unhideWhenUsed="0"/>
+    <w:lsdException w:name="Light Shading Accent 1" w:semiHidden="0" w:uiPriority="60" w:unhideWhenUsed="0"/>
+    <w:lsdException w:name="Light List Accent 1" w:semiHidden="0" w:uiPriority="61" w:unhideWhenUsed="0"/>
+    <w:lsdException w:name="Light Grid Accent 1" w:semiHidden="0" w:uiPriority="62" w:unhideWhenUsed="0"/>
+    <w:lsdException w:name="Medium Shading 1 Accent 1" w:semiHidden="0" w:uiPriority="63" w:unhideWhenUsed="0"/>
+    <w:lsdException w:name="Medium Shading 2 Accent 1" w:semiHidden="0" w:uiPriority="64" w:unhideWhenUsed="0"/>
+    <w:lsdException w:name="Medium List 1 Accent 1" w:semiHidden="0" w:uiPriority="65" w:unhideWhenUsed="0"/>
+    <w:lsdException w:name="Revision" w:unhideWhenUsed="0"/>
+    <w:lsdException w:name="List Paragraph" w:semiHidden="0" w:uiPriority="34" w:unhideWhenUsed="0" w:qFormat="1"/>
+    <w:lsdException w:name="Quote" w:semiHidden="0" w:uiPriority="29" w:unhideWhenUsed="0" w:qFormat="1"/>
+    <w:lsdException w:name="Intense Quote" w:semiHidden="0" w:uiPriority="30" w:unhideWhenUsed="0" w:qFormat="1"/>
+    <w:lsdException w:name="Medium List 2 Accent 1" w:semiHidden="0" w:uiPriority="66" w:unhideWhenUsed="0"/>
+    <w:lsdException w:name="Medium Grid 1 Accent 1" w:semiHidden="0" w:uiPriority="67" w:unhideWhenUsed="0"/>
+    <w:lsdException w:name="Medium Grid 2 Accent 1" w:semiHidden="0" w:uiPriority="68" w:unhideWhenUsed="0"/>
+    <w:lsdException w:name="Medium Grid 3 Accent 1" w:semiHidden="0" w:uiPriority="69" w:unhideWhenUsed="0"/>
+    <w:lsdException w:name="Dark List Accent 1" w:semiHidden="0" w:uiPriority="70" w:unhideWhenUsed="0"/>
+    <w:lsdException w:name="Colorful Shading Accent 1" w:semiHidden="0" w:uiPriority="71" w:unhideWhenUsed="0"/>
+    <w:lsdException w:name="Colorful List Accent 1" w:semiHidden="0" w:uiPriority="72" w:unhideWhenUsed="0"/>
+    <w:lsdException w:name="Colorful Grid Accent 1" w:semiHidden="0" w:uiPriority="73" w:unhideWhenUsed="0"/>
+    <w:lsdException w:name="Light Shading Accent 2" w:semiHidden="0" w:uiPriority="60" w:unhideWhenUsed="0"/>
+    <w:lsdException w:name="Light List Accent 2" w:semiHidden="0" w:uiPriority="61" w:unhideWhenUsed="0"/>
+    <w:lsdException w:name="Light Grid Accent 2" w:semiHidden="0" w:uiPriority="62" w:unhideWhenUsed="0"/>
+    <w:lsdException w:name="Medium Shading 1 Accent 2" w:semiHidden="0" w:uiPriority="63" w:unhideWhenUsed="0"/>
+    <w:lsdException w:name="Medium Shading 2 Accent 2" w:semiHidden="0" w:uiPriority="64" w:unhideWhenUsed="0"/>
+    <w:lsdException w:name="Medium List 1 Accent 2" w:semiHidden="0" w:uiPriority="65" w:unhideWhenUsed="0"/>
+    <w:lsdException w:name="Medium List 2 Accent 2" w:semiHidden="0" w:uiPriority="66" w:unhideWhenUsed="0"/>
+    <w:lsdException w:name="Medium Grid 1 Accent 2" w:semiHidden="0" w:uiPriority="67" w:unhideWhenUsed="0"/>
+    <w:lsdException w:name="Medium Grid 2 Accent 2" w:semiHidden="0" w:uiPriority="68" w:unhideWhenUsed="0"/>
+    <w:lsdException w:name="Medium Grid 3 Accent 2" w:semiHidden="0" w:uiPriority="69" w:unhideWhenUsed="0"/>
+    <w:lsdException w:name="Dark List Accent 2" w:semiHidden="0" w:uiPriority="70" w:unhideWhenUsed="0"/>
+    <w:lsdException w:name="Colorful Shading Accent 2" w:semiHidden="0" w:uiPriority="71" w:unhideWhenUsed="0"/>
+    <w:lsdException w:name="Colorful List Accent 2" w:semiHidden="0" w:uiPriority="72" w:unhideWhenUsed="0"/>
+    <w:lsdException w:name="Colorful Grid Accent 2" w:semiHidden="0" w:uiPriority="73" w:unhideWhenUsed="0"/>
+    <w:lsdException w:name="Light Shading Accent 3" w:semiHidden="0" w:uiPriority="60" w:unhideWhenUsed="0"/>
+    <w:lsdException w:name="Light List Accent 3" w:semiHidden="0" w:uiPriority="61" w:unhideWhenUsed="0"/>
+    <w:lsdException w:name="Light Grid Accent 3" w:semiHidden="0" w:uiPriority="62" w:unhideWhenUsed="0"/>
+    <w:lsdException w:name="Medium Shading 1 Accent 3" w:semiHidden="0" w:uiPriority="63" w:unhideWhenUsed="0"/>
+    <w:lsdException w:name="Medium Shading 2 Accent 3" w:semiHidden="0" w:uiPriority="64" w:unhideWhenUsed="0"/>
+    <w:lsdException w:name="Medium List 1 Accent 3" w:semiHidden="0" w:uiPriority="65" w:unhideWhenUsed="0"/>
+    <w:lsdException w:name="Medium List 2 Accent 3" w:semiHidden="0" w:uiPriority="66" w:unhideWhenUsed="0"/>
+    <w:lsdException w:name="Medium Grid 1 Accent 3" w:semiHidden="0" w:uiPriority="67" w:unhideWhenUsed="0"/>
+    <w:lsdException w:name="Medium Grid 2 Accent 3" w:semiHidden="0" w:uiPriority="68" w:unhideWhenUsed="0"/>
+    <w:lsdException w:name="Medium Grid 3 Accent 3" w:semiHidden="0" w:uiPriority="69" w:unhideWhenUsed="0"/>
+    <w:lsdException w:name="Dark List Accent 3" w:semiHidden="0" w:uiPriority="70" w:unhideWhenUsed="0"/>
+    <w:lsdException w:name="Colorful Shading Accent 3" w:semiHidden="0" w:uiPriority="71" w:unhideWhenUsed="0"/>
+    <w:lsdException w:name="Colorful List Accent 3" w:semiHidden="0" w:uiPriority="72" w:unhideWhenUsed="0"/>
+    <w:lsdException w:name="Colorful Grid Accent 3" w:semiHidden="0" w:uiPriority="73" w:unhideWhenUsed="0"/>
+    <w:lsdException w:name="Light Shading Accent 4" w:semiHidden="0" w:uiPriority="60" w:unhideWhenUsed="0"/>
+    <w:lsdException w:name="Light List Accent 4" w:semiHidden="0" w:uiPriority="61" w:unhideWhenUsed="0"/>
+    <w:lsdException w:name="Light Grid Accent 4" w:semiHidden="0" w:uiPriority="62" w:unhideWhenUsed="0"/>
+    <w:lsdException w:name="Medium Shading 1 Accent 4" w:semiHidden="0" w:uiPriority="63" w:unhideWhenUsed="0"/>
+    <w:lsdException w:name="Medium Shading 2 Accent 4" w:semiHidden="0" w:uiPriority="64" w:unhideWhenUsed="0"/>
+    <w:lsdException w:name="Medium List 1 Accent 4" w:semiHidden="0" w:uiPriority="65" w:unhideWhenUsed="0"/>
+    <w:lsdException w:name="Medium List 2 Accent 4" w:semiHidden="0" w:uiPriority="66" w:unhideWhenUsed="0"/>
+    <w:lsdException w:name="Medium Grid 1 Accent 4" w:semiHidden="0" w:uiPriority="67" w:unhideWhenUsed="0"/>
+    <w:lsdException w:name="Medium Grid 2 Accent 4" w:semiHidden="0" w:uiPriority="68" w:unhideWhenUsed="0"/>
+    <w:lsdException w:name="Medium Grid 3 Accent 4" w:semiHidden="0" w:uiPriority="69" w:unhideWhenUsed="0"/>
+    <w:lsdException w:name="Dark List Accent 4" w:semiHidden="0" w:uiPriority="70" w:unhideWhenUsed="0"/>
+    <w:lsdException w:name="Colorful Shading Accent 4" w:semiHidden="0" w:uiPriority="71" w:unhideWhenUsed="0"/>
+    <w:lsdException w:name="Colorful List Accent 4" w:semiHidden="0" w:uiPriority="72" w:unhideWhenUsed="0"/>
+    <w:lsdException w:name="Colorful Grid Accent 4" w:semiHidden="0" w:uiPriority="73" w:unhideWhenUsed="0"/>
+    <w:lsdException w:name="Light Shading Accent 5" w:semiHidden="0" w:uiPriority="60" w:unhideWhenUsed="0"/>
+    <w:lsdException w:name="Light List Accent 5" w:semiHidden="0" w:uiPriority="61" w:unhideWhenUsed="0"/>
+    <w:lsdException w:name="Light Grid Accent 5" w:semiHidden="0" w:uiPriority="62" w:unhideWhenUsed="0"/>
+    <w:lsdException w:name="Medium Shading 1 Accent 5" w:semiHidden="0" w:uiPriority="63" w:unhideWhenUsed="0"/>
+    <w:lsdException w:name="Medium Shading 2 Accent 5" w:semiHidden="0" w:uiPriority="64" w:unhideWhenUsed="0"/>
+    <w:lsdException w:name="Medium List 1 Accent 5" w:semiHidden="0" w:uiPriority="65" w:unhideWhenUsed="0"/>
+    <w:lsdException w:name="Medium List 2 Accent 5" w:semiHidden="0" w:uiPriority="66" w:unhideWhenUsed="0"/>
+    <w:lsdException w:name="Medium Grid 1 Accent 5" w:semiHidden="0" w:uiPriority="67" w:unhideWhenUsed="0"/>
+    <w:lsdException w:name="Medium Grid 2 Accent 5" w:semiHidden="0" w:uiPriority="68" w:unhideWhenUsed="0"/>
+    <w:lsdException w:name="Medium Grid 3 Accent 5" w:semiHidden="0" w:uiPriority="69" w:unhideWhenUsed="0"/>
+    <w:lsdException w:name="Dark List Accent 5" w:semiHidden="0" w:uiPriority="70" w:unhideWhenUsed="0"/>
+    <w:lsdException w:name="Colorful Shading Accent 5" w:semiHidden="0" w:uiPriority="71" w:unhideWhenUsed="0"/>
+    <w:lsdException w:name="Colorful List Accent 5" w:semiHidden="0" w:uiPriority="72" w:unhideWhenUsed="0"/>
+    <w:lsdException w:name="Colorful Grid Accent 5" w:semiHidden="0" w:uiPriority="73" w:unhideWhenUsed="0"/>
+    <w:lsdException w:name="Light Shading Accent 6" w:semiHidden="0" w:uiPriority="60" w:unhideWhenUsed="0"/>
+    <w:lsdException w:name="Light List Accent 6" w:semiHidden="0" w:uiPriority="61" w:unhideWhenUsed="0"/>
+    <w:lsdException w:name="Light Grid Accent 6" w:semiHidden="0" w:uiPriority="62" w:unhideWhenUsed="0"/>
+    <w:lsdException w:name="Medium Shading 1 Accent 6" w:semiHidden="0" w:uiPriority="63" w:unhideWhenUsed="0"/>
+    <w:lsdException w:name="Medium Shading 2 Accent 6" w:semiHidden="0" w:uiPriority="64" w:unhideWhenUsed="0"/>
+    <w:lsdException w:name="Medium List 1 Accent 6" w:semiHidden="0" w:uiPriority="65" w:unhideWhenUsed="0"/>
+    <w:lsdException w:name="Medium List 2 Accent 6" w:semiHidden="0" w:uiPriority="66" w:unhideWhenUsed="0"/>
+    <w:lsdException w:name="Medium Grid 1 Accent 6" w:semiHidden="0" w:uiPriority="67" w:unhideWhenUsed="0"/>
+    <w:lsdException w:name="Medium Grid 2 Accent 6" w:semiHidden="0" w:uiPriority="68" w:unhideWhenUsed="0"/>
+    <w:lsdException w:name="Medium Grid 3 Accent 6" w:semiHidden="0" w:uiPriority="69" w:unhideWhenUsed="0"/>
+    <w:lsdException w:name="Dark List Accent 6" w:semiHidden="0" w:uiPriority="70" w:unhideWhenUsed="0"/>
+    <w:lsdException w:name="Colorful Shading Accent 6" w:semiHidden="0" w:uiPriority="71" w:unhideWhenUsed="0"/>
+    <w:lsdException w:name="Colorful List Accent 6" w:semiHidden="0" w:uiPriority="72" w:unhideWhenUsed="0"/>
+    <w:lsdException w:name="Colorful Grid Accent 6" w:semiHidden="0" w:uiPriority="73" w:unhideWhenUsed="0"/>
+    <w:lsdException w:name="Subtle Emphasis" w:semiHidden="0" w:uiPriority="19" w:unhideWhenUsed="0" w:qFormat="1"/>
+    <w:lsdException w:name="Intense Emphasis" w:semiHidden="0" w:uiPriority="21" w:unhideWhenUsed="0" w:qFormat="1"/>
+    <w:lsdException w:name="Subtle Reference" w:semiHidden="0" w:uiPriority="31" w:unhideWhenUsed="0" w:qFormat="1"/>
+    <w:lsdException w:name="Intense Reference" w:semiHidden="0" w:uiPriority="32" w:unhideWhenUsed="0" w:qFormat="1"/>
+    <w:lsdException w:name="Book Title" w:semiHidden="0" w:uiPriority="33" w:unhideWhenUsed="0" w:qFormat="1"/>
+    <w:lsdException w:name="Bibliography" w:uiPriority="37"/>
+    <w:lsdException w:name="TOC Heading" w:uiPriority="39" w:qFormat="1"/>
+  </w:latentStyles>
+  <w:style w:type="paragraph" w:default="1" w:styleId="Normal">
+    <w:name w:val="Normal"/>
+    <w:qFormat/>
+    <w:rsid w:val="00AA4812"/>
+    <w:pPr>
+      <w:spacing w:before="120" w:after="120"/>
+      <w:jc w:val="both"/>
+    </w:pPr>
+    <w:rPr>
+      <w:lang w:val="pl-PL"/>
+    </w:rPr>
+  </w:style>
+  <w:style w:type="paragraph" w:styleId="Heading1">
+    <w:name w:val="heading 1"/>
+    <w:basedOn w:val="Normal"/>
+    <w:next w:val="Normal"/>
+    <w:link w:val="Heading1Char"/>
+    <w:uiPriority w:val="9"/>
+    <w:qFormat/>
+    <w:rsid w:val="00F755F1"/>
+    <w:pPr>
+      <w:keepNext/>
+      <w:keepLines/>
+      <w:spacing w:before="480"/>
+      <w:outlineLvl w:val="0"/>
+    </w:pPr>
+    <w:rPr>
+      <w:rFonts w:asciiTheme="majorHAnsi" w:eastAsiaTheme="majorEastAsia" w:hAnsiTheme="majorHAnsi" w:cstheme="majorBidi"/>
+      <w:b/>
+      <w:bCs/>
+      <w:color w:val="345A8A" w:themeColor="accent1" w:themeShade="B5"/>
+      <w:sz w:val="32"/>
+      <w:szCs w:val="32"/>
+    </w:rPr>
+  </w:style>
+  <w:style w:type="paragraph" w:styleId="Heading2">
+    <w:name w:val="heading 2"/>
+    <w:basedOn w:val="Normal"/>
+    <w:next w:val="Normal"/>
+    <w:link w:val="Heading2Char"/>
+    <w:uiPriority w:val="9"/>
+    <w:unhideWhenUsed/>
+    <w:qFormat/>
+    <w:rsid w:val="00F755F1"/>
+    <w:pPr>
+      <w:keepNext/>
+      <w:keepLines/>
+      <w:spacing w:before="200" w:after="0"/>
+      <w:outlineLvl w:val="1"/>
+    </w:pPr>
+    <w:rPr>
+      <w:rFonts w:asciiTheme="majorHAnsi" w:eastAsiaTheme="majorEastAsia" w:hAnsiTheme="majorHAnsi" w:cstheme="majorBidi"/>
+      <w:b/>
+      <w:bCs/>
+      <w:color w:val="4F81BD" w:themeColor="accent1"/>
+      <w:sz w:val="26"/>
+      <w:szCs w:val="26"/>
+    </w:rPr>
+  </w:style>
+  <w:style w:type="paragraph" w:styleId="Heading3">
+    <w:name w:val="heading 3"/>
+    <w:basedOn w:val="Normal"/>
+    <w:next w:val="Normal"/>
+    <w:link w:val="Heading3Char"/>
+    <w:uiPriority w:val="9"/>
+    <w:unhideWhenUsed/>
+    <w:qFormat/>
+    <w:rsid w:val="00F755F1"/>
+    <w:pPr>
+      <w:keepNext/>
+      <w:keepLines/>
+      <w:spacing w:before="200" w:after="0"/>
+      <w:outlineLvl w:val="2"/>
+    </w:pPr>
+    <w:rPr>
+      <w:rFonts w:asciiTheme="majorHAnsi" w:eastAsiaTheme="majorEastAsia" w:hAnsiTheme="majorHAnsi" w:cstheme="majorBidi"/>
+      <w:b/>
+      <w:bCs/>
+      <w:color w:val="4F81BD" w:themeColor="accent1"/>
+    </w:rPr>
+  </w:style>
+  <w:style w:type="character" w:default="1" w:styleId="DefaultParagraphFont">
+    <w:name w:val="Default Paragraph Font"/>
+    <w:uiPriority w:val="1"/>
+    <w:unhideWhenUsed/>
+  </w:style>
+  <w:style w:type="table" w:default="1" w:styleId="TableNormal">
+    <w:name w:val="Normal Table"/>
+    <w:uiPriority w:val="99"/>
+    <w:semiHidden/>
+    <w:unhideWhenUsed/>
+    <w:tblPr>
+      <w:tblInd w:w="0" w:type="dxa"/>
+      <w:tblCellMar>
+        <w:top w:w="0" w:type="dxa"/>
+        <w:left w:w="108" w:type="dxa"/>
+        <w:bottom w:w="0" w:type="dxa"/>
+        <w:right w:w="108" w:type="dxa"/>
+      </w:tblCellMar>
+    </w:tblPr>
+  </w:style>
+  <w:style w:type="numbering" w:default="1" w:styleId="NoList">
+    <w:name w:val="No List"/>
+    <w:uiPriority w:val="99"/>
+    <w:semiHidden/>
+    <w:unhideWhenUsed/>
+  </w:style>
+  <w:style w:type="character" w:customStyle="1" w:styleId="Heading1Char">
+    <w:name w:val="Heading 1 Char"/>
+    <w:basedOn w:val="DefaultParagraphFont"/>
+    <w:link w:val="Heading1"/>
+    <w:uiPriority w:val="9"/>
+    <w:rsid w:val="00F755F1"/>
+    <w:rPr>
+      <w:rFonts w:asciiTheme="majorHAnsi" w:eastAsiaTheme="majorEastAsia" w:hAnsiTheme="majorHAnsi" w:cstheme="majorBidi"/>
+      <w:b/>
+      <w:bCs/>
+      <w:color w:val="345A8A" w:themeColor="accent1" w:themeShade="B5"/>
+      <w:sz w:val="32"/>
+      <w:szCs w:val="32"/>
+    </w:rPr>
+  </w:style>
+  <w:style w:type="character" w:customStyle="1" w:styleId="Heading2Char">
+    <w:name w:val="Heading 2 Char"/>
+    <w:basedOn w:val="DefaultParagraphFont"/>
+    <w:link w:val="Heading2"/>
+    <w:uiPriority w:val="9"/>
+    <w:rsid w:val="00F755F1"/>
+    <w:rPr>
+      <w:rFonts w:asciiTheme="majorHAnsi" w:eastAsiaTheme="majorEastAsia" w:hAnsiTheme="majorHAnsi" w:cstheme="majorBidi"/>
+      <w:b/>
+      <w:bCs/>
+      <w:color w:val="4F81BD" w:themeColor="accent1"/>
+      <w:sz w:val="26"/>
+      <w:szCs w:val="26"/>
+    </w:rPr>
+  </w:style>
+  <w:style w:type="paragraph" w:styleId="ListParagraph">
+    <w:name w:val="List Paragraph"/>
+    <w:basedOn w:val="Normal"/>
+    <w:uiPriority w:val="34"/>
+    <w:qFormat/>
+    <w:rsid w:val="0040262E"/>
+    <w:pPr>
+      <w:ind w:left="720"/>
+      <w:contextualSpacing/>
+    </w:pPr>
+  </w:style>
+  <w:style w:type="character" w:customStyle="1" w:styleId="Heading3Char">
+    <w:name w:val="Heading 3 Char"/>
+    <w:basedOn w:val="DefaultParagraphFont"/>
+    <w:link w:val="Heading3"/>
+    <w:uiPriority w:val="9"/>
+    <w:rsid w:val="00F755F1"/>
+    <w:rPr>
+      <w:rFonts w:asciiTheme="majorHAnsi" w:eastAsiaTheme="majorEastAsia" w:hAnsiTheme="majorHAnsi" w:cstheme="majorBidi"/>
+      <w:b/>
+      <w:bCs/>
+      <w:color w:val="4F81BD" w:themeColor="accent1"/>
+    </w:rPr>
+  </w:style>
+  <w:style w:type="table" w:styleId="TableGrid">
+    <w:name w:val="Table Grid"/>
+    <w:basedOn w:val="TableNormal"/>
+    <w:uiPriority w:val="59"/>
+    <w:rsid w:val="00F755F1"/>
+    <w:tblPr>
+      <w:tblInd w:w="0" w:type="dxa"/>
+      <w:tblBorders>
+        <w:top w:val="single" w:sz="4" w:space="0" w:color="auto"/>
+        <w:left w:val="single" w:sz="4" w:space="0" w:color="auto"/>
+        <w:bottom w:val="single" w:sz="4" w:space="0" w:color="auto"/>
+        <w:right w:val="single" w:sz="4" w:space="0" w:color="auto"/>
+        <w:insideH w:val="single" w:sz="4" w:space="0" w:color="auto"/>
+        <w:insideV w:val="single" w:sz="4" w:space="0" w:color="auto"/>
+      </w:tblBorders>
+      <w:tblCellMar>
+        <w:top w:w="0" w:type="dxa"/>
+        <w:left w:w="108" w:type="dxa"/>
+        <w:bottom w:w="0" w:type="dxa"/>
+        <w:right w:w="108" w:type="dxa"/>
+      </w:tblCellMar>
+    </w:tblPr>
+  </w:style>
+  <w:style w:type="paragraph" w:styleId="Header">
+    <w:name w:val="header"/>
+    <w:basedOn w:val="Normal"/>
+    <w:link w:val="HeaderChar"/>
+    <w:uiPriority w:val="99"/>
+    <w:unhideWhenUsed/>
+    <w:rsid w:val="006B4C23"/>
+    <w:pPr>
+      <w:tabs>
+        <w:tab w:val="center" w:pos="4320"/>
+        <w:tab w:val="right" w:pos="8640"/>
+      </w:tabs>
+      <w:spacing w:before="0" w:after="0"/>
+    </w:pPr>
+  </w:style>
+  <w:style w:type="character" w:customStyle="1" w:styleId="HeaderChar">
+    <w:name w:val="Header Char"/>
+    <w:basedOn w:val="DefaultParagraphFont"/>
+    <w:link w:val="Header"/>
+    <w:uiPriority w:val="99"/>
+    <w:rsid w:val="006B4C23"/>
+    <w:rPr>
+      <w:lang w:val="pl-PL"/>
+    </w:rPr>
+  </w:style>
+  <w:style w:type="paragraph" w:styleId="Footer">
+    <w:name w:val="footer"/>
+    <w:basedOn w:val="Normal"/>
+    <w:link w:val="FooterChar"/>
+    <w:uiPriority w:val="99"/>
+    <w:unhideWhenUsed/>
+    <w:rsid w:val="006B4C23"/>
+    <w:pPr>
+      <w:tabs>
+        <w:tab w:val="center" w:pos="4320"/>
+        <w:tab w:val="right" w:pos="8640"/>
+      </w:tabs>
+      <w:spacing w:before="0" w:after="0"/>
+    </w:pPr>
+  </w:style>
+  <w:style w:type="character" w:customStyle="1" w:styleId="FooterChar">
+    <w:name w:val="Footer Char"/>
+    <w:basedOn w:val="DefaultParagraphFont"/>
+    <w:link w:val="Footer"/>
+    <w:uiPriority w:val="99"/>
+    <w:rsid w:val="006B4C23"/>
+    <w:rPr>
+      <w:lang w:val="pl-PL"/>
+    </w:rPr>
+  </w:style>
+  <w:style w:type="paragraph" w:styleId="NoSpacing">
+    <w:name w:val="No Spacing"/>
+    <w:link w:val="NoSpacingChar"/>
+    <w:qFormat/>
+    <w:rsid w:val="006B4C23"/>
+    <w:rPr>
+      <w:rFonts w:ascii="PMingLiU" w:hAnsi="PMingLiU"/>
+      <w:sz w:val="22"/>
+      <w:szCs w:val="22"/>
+    </w:rPr>
+  </w:style>
+  <w:style w:type="character" w:customStyle="1" w:styleId="NoSpacingChar">
+    <w:name w:val="No Spacing Char"/>
+    <w:basedOn w:val="DefaultParagraphFont"/>
+    <w:link w:val="NoSpacing"/>
+    <w:rsid w:val="006B4C23"/>
+    <w:rPr>
+      <w:rFonts w:ascii="PMingLiU" w:hAnsi="PMingLiU"/>
+      <w:sz w:val="22"/>
+      <w:szCs w:val="22"/>
+    </w:rPr>
+  </w:style>
+  <w:style w:type="character" w:styleId="PageNumber">
+    <w:name w:val="page number"/>
+    <w:basedOn w:val="DefaultParagraphFont"/>
+    <w:uiPriority w:val="99"/>
+    <w:semiHidden/>
+    <w:unhideWhenUsed/>
+    <w:rsid w:val="006B4C23"/>
+  </w:style>
+</w:styles>
+</file>
+
+<file path=word/stylesWithEffects.xml><?xml version="1.0" encoding="utf-8"?>
+<w:styles xmlns:wpc="http://schemas.microsoft.com/office/word/2010/wordprocessingCanvas" xmlns:mo="http://schemas.microsoft.com/office/mac/office/2008/main" xmlns:mc="http://schemas.openxmlformats.org/markup-compatibility/2006" xmlns:mv="urn:schemas-microsoft-com:mac:vml" xmlns:o="urn:schemas-microsoft-com:office:office" xmlns:r="http://schemas.openxmlformats.org/officeDocument/2006/relationships" xmlns:m="http://schemas.openxmlformats.org/officeDocument/2006/math" xmlns:v="urn:schemas-microsoft-com:vml" xmlns:wp14="http://schemas.microsoft.com/office/word/2010/wordprocessingDrawing" xmlns:wp="http://schemas.openxmlformats.org/drawingml/2006/wordprocessingDrawing" xmlns:w10="urn:schemas-microsoft-com:office:word" xmlns:w="http://schemas.openxmlformats.org/wordprocessingml/2006/main" xmlns:w14="http://schemas.microsoft.com/office/word/2010/wordml" xmlns:wpg="http://schemas.microsoft.com/office/word/2010/wordprocessingGroup" xmlns:wpi="http://schemas.microsoft.com/office/word/2010/wordprocessingInk" xmlns:wne="http://schemas.microsoft.com/office/word/2006/wordml" xmlns:wps="http://schemas.microsoft.com/office/word/2010/wordprocessingShape" mc:Ignorable="w14 wp14">
+  <w:docDefaults>
+    <w:rPrDefault>
+      <w:rPr>
+        <w:rFonts w:asciiTheme="minorHAnsi" w:eastAsiaTheme="minorEastAsia" w:hAnsiTheme="minorHAnsi" w:cstheme="minorBidi"/>
+        <w:sz w:val="24"/>
+        <w:szCs w:val="24"/>
+        <w:lang w:val="en-US" w:eastAsia="en-US" w:bidi="ar-SA"/>
+      </w:rPr>
+    </w:rPrDefault>
+    <w:pPrDefault/>
+  </w:docDefaults>
+  <w:latentStyles w:defLockedState="0" w:defUIPriority="99" w:defSemiHidden="1" w:defUnhideWhenUsed="1" w:defQFormat="0" w:count="276">
+    <w:lsdException w:name="Normal" w:semiHidden="0" w:uiPriority="0" w:unhideWhenUsed="0" w:qFormat="1"/>
+    <w:lsdException w:name="heading 1" w:semiHidden="0" w:uiPriority="9" w:unhideWhenUsed="0" w:qFormat="1"/>
+    <w:lsdException w:name="heading 2" w:uiPriority="9" w:qFormat="1"/>
+    <w:lsdException w:name="heading 3" w:uiPriority="9" w:qFormat="1"/>
+    <w:lsdException w:name="heading 4" w:uiPriority="9" w:qFormat="1"/>
+    <w:lsdException w:name="heading 5" w:uiPriority="9" w:qFormat="1"/>
+    <w:lsdException w:name="heading 6" w:uiPriority="9" w:qFormat="1"/>
+    <w:lsdException w:name="heading 7" w:uiPriority="9" w:qFormat="1"/>
+    <w:lsdException w:name="heading 8" w:uiPriority="9" w:qFormat="1"/>
+    <w:lsdException w:name="heading 9" w:uiPriority="9" w:qFormat="1"/>
+    <w:lsdException w:name="toc 1" w:uiPriority="39"/>
+    <w:lsdException w:name="toc 2" w:uiPriority="39"/>
+    <w:lsdException w:name="toc 3" w:uiPriority="39"/>
+    <w:lsdException w:name="toc 4" w:uiPriority="39"/>
+    <w:lsdException w:name="toc 5" w:uiPriority="39"/>
+    <w:lsdException w:name="toc 6" w:uiPriority="39"/>
+    <w:lsdException w:name="toc 7" w:uiPriority="39"/>
+    <w:lsdException w:name="toc 8" w:uiPriority="39"/>
+    <w:lsdException w:name="toc 9" w:uiPriority="39"/>
+    <w:lsdException w:name="caption" w:uiPriority="35" w:qFormat="1"/>
+    <w:lsdException w:name="Title" w:semiHidden="0" w:uiPriority="10" w:unhideWhenUsed="0" w:qFormat="1"/>
+    <w:lsdException w:name="Default Paragraph Font" w:uiPriority="1"/>
+    <w:lsdException w:name="Subtitle" w:semiHidden="0" w:uiPriority="11" w:unhideWhenUsed="0" w:qFormat="1"/>
+    <w:lsdException w:name="Strong" w:semiHidden="0" w:uiPriority="22" w:unhideWhenUsed="0" w:qFormat="1"/>
+    <w:lsdException w:name="Emphasis" w:semiHidden="0" w:uiPriority="20" w:unhideWhenUsed="0" w:qFormat="1"/>
+    <w:lsdException w:name="Table Grid" w:semiHidden="0" w:uiPriority="59" w:unhideWhenUsed="0"/>
+    <w:lsdException w:name="Placeholder Text" w:unhideWhenUsed="0"/>
+    <w:lsdException w:name="No Spacing" w:semiHidden="0" w:uiPriority="0" w:unhideWhenUsed="0" w:qFormat="1"/>
+    <w:lsdException w:name="Light Shading" w:semiHidden="0" w:uiPriority="60" w:unhideWhenUsed="0"/>
+    <w:lsdException w:name="Light List" w:semiHidden="0" w:uiPriority="61" w:unhideWhenUsed="0"/>
+    <w:lsdException w:name="Light Grid" w:semiHidden="0" w:uiPriority="62" w:unhideWhenUsed="0"/>
+    <w:lsdException w:name="Medium Shading 1" w:semiHidden="0" w:uiPriority="63" w:unhideWhenUsed="0"/>
+    <w:lsdException w:name="Medium Shading 2" w:semiHidden="0" w:uiPriority="64" w:unhideWhenUsed="0"/>
+    <w:lsdException w:name="Medium List 1" w:semiHidden="0" w:uiPriority="65" w:unhideWhenUsed="0"/>
+    <w:lsdException w:name="Medium List 2" w:semiHidden="0" w:uiPriority="66" w:unhideWhenUsed="0"/>
+    <w:lsdException w:name="Medium Grid 1" w:semiHidden="0" w:uiPriority="67" w:unhideWhenUsed="0"/>
+    <w:lsdException w:name="Medium Grid 2" w:semiHidden="0" w:uiPriority="68" w:unhideWhenUsed="0"/>
+    <w:lsdException w:name="Medium Grid 3" w:semiHidden="0" w:uiPriority="69" w:unhideWhenUsed="0"/>
+    <w:lsdException w:name="Dark List" w:semiHidden="0" w:uiPriority="70" w:unhideWhenUsed="0"/>
+    <w:lsdException w:name="Colorful Shading" w:semiHidden="0" w:uiPriority="71" w:unhideWhenUsed="0"/>
+    <w:lsdException w:name="Colorful List" w:semiHidden="0" w:uiPriority="72" w:unhideWhenUsed="0"/>
+    <w:lsdException w:name="Colorful Grid" w:semiHidden="0" w:uiPriority="73" w:unhideWhenUsed="0"/>
+    <w:lsdException w:name="Light Shading Accent 1" w:semiHidden="0" w:uiPriority="60" w:unhideWhenUsed="0"/>
+    <w:lsdException w:name="Light List Accent 1" w:semiHidden="0" w:uiPriority="61" w:unhideWhenUsed="0"/>
+    <w:lsdException w:name="Light Grid Accent 1" w:semiHidden="0" w:uiPriority="62" w:unhideWhenUsed="0"/>
+    <w:lsdException w:name="Medium Shading 1 Accent 1" w:semiHidden="0" w:uiPriority="63" w:unhideWhenUsed="0"/>
+    <w:lsdException w:name="Medium Shading 2 Accent 1" w:semiHidden="0" w:uiPriority="64" w:unhideWhenUsed="0"/>
+    <w:lsdException w:name="Medium List 1 Accent 1" w:semiHidden="0" w:uiPriority="65" w:unhideWhenUsed="0"/>
+    <w:lsdException w:name="Revision" w:unhideWhenUsed="0"/>
+    <w:lsdException w:name="List Paragraph" w:semiHidden="0" w:uiPriority="34" w:unhideWhenUsed="0" w:qFormat="1"/>
+    <w:lsdException w:name="Quote" w:semiHidden="0" w:uiPriority="29" w:unhideWhenUsed="0" w:qFormat="1"/>
+    <w:lsdException w:name="Intense Quote" w:semiHidden="0" w:uiPriority="30" w:unhideWhenUsed="0" w:qFormat="1"/>
+    <w:lsdException w:name="Medium List 2 Accent 1" w:semiHidden="0" w:uiPriority="66" w:unhideWhenUsed="0"/>
+    <w:lsdException w:name="Medium Grid 1 Accent 1" w:semiHidden="0" w:uiPriority="67" w:unhideWhenUsed="0"/>
+    <w:lsdException w:name="Medium Grid 2 Accent 1" w:semiHidden="0" w:uiPriority="68" w:unhideWhenUsed="0"/>
+    <w:lsdException w:name="Medium Grid 3 Accent 1" w:semiHidden="0" w:uiPriority="69" w:unhideWhenUsed="0"/>
+    <w:lsdException w:name="Dark List Accent 1" w:semiHidden="0" w:uiPriority="70" w:unhideWhenUsed="0"/>
+    <w:lsdException w:name="Colorful Shading Accent 1" w:semiHidden="0" w:uiPriority="71" w:unhideWhenUsed="0"/>
+    <w:lsdException w:name="Colorful List Accent 1" w:semiHidden="0" w:uiPriority="72" w:unhideWhenUsed="0"/>
+    <w:lsdException w:name="Colorful Grid Accent 1" w:semiHidden="0" w:uiPriority="73" w:unhideWhenUsed="0"/>
+    <w:lsdException w:name="Light Shading Accent 2" w:semiHidden="0" w:uiPriority="60" w:unhideWhenUsed="0"/>
+    <w:lsdException w:name="Light List Accent 2" w:semiHidden="0" w:uiPriority="61" w:unhideWhenUsed="0"/>
+    <w:lsdException w:name="Light Grid Accent 2" w:semiHidden="0" w:uiPriority="62" w:unhideWhenUsed="0"/>
+    <w:lsdException w:name="Medium Shading 1 Accent 2" w:semiHidden="0" w:uiPriority="63" w:unhideWhenUsed="0"/>
+    <w:lsdException w:name="Medium Shading 2 Accent 2" w:semiHidden="0" w:uiPriority="64" w:unhideWhenUsed="0"/>
+    <w:lsdException w:name="Medium List 1 Accent 2" w:semiHidden="0" w:uiPriority="65" w:unhideWhenUsed="0"/>
+    <w:lsdException w:name="Medium List 2 Accent 2" w:semiHidden="0" w:uiPriority="66" w:unhideWhenUsed="0"/>
+    <w:lsdException w:name="Medium Grid 1 Accent 2" w:semiHidden="0" w:uiPriority="67" w:unhideWhenUsed="0"/>
+    <w:lsdException w:name="Medium Grid 2 Accent 2" w:semiHidden="0" w:uiPriority="68" w:unhideWhenUsed="0"/>
+    <w:lsdException w:name="Medium Grid 3 Accent 2" w:semiHidden="0" w:uiPriority="69" w:unhideWhenUsed="0"/>
+    <w:lsdException w:name="Dark List Accent 2" w:semiHidden="0" w:uiPriority="70" w:unhideWhenUsed="0"/>
+    <w:lsdException w:name="Colorful Shading Accent 2" w:semiHidden="0" w:uiPriority="71" w:unhideWhenUsed="0"/>
+    <w:lsdException w:name="Colorful List Accent 2" w:semiHidden="0" w:uiPriority="72" w:unhideWhenUsed="0"/>
+    <w:lsdException w:name="Colorful Grid Accent 2" w:semiHidden="0" w:uiPriority="73" w:unhideWhenUsed="0"/>
+    <w:lsdException w:name="Light Shading Accent 3" w:semiHidden="0" w:uiPriority="60" w:unhideWhenUsed="0"/>
+    <w:lsdException w:name="Light List Accent 3" w:semiHidden="0" w:uiPriority="61" w:unhideWhenUsed="0"/>
+    <w:lsdException w:name="Light Grid Accent 3" w:semiHidden="0" w:uiPriority="62" w:unhideWhenUsed="0"/>
+    <w:lsdException w:name="Medium Shading 1 Accent 3" w:semiHidden="0" w:uiPriority="63" w:unhideWhenUsed="0"/>
+    <w:lsdException w:name="Medium Shading 2 Accent 3" w:semiHidden="0" w:uiPriority="64" w:unhideWhenUsed="0"/>
+    <w:lsdException w:name="Medium List 1 Accent 3" w:semiHidden="0" w:uiPriority="65" w:unhideWhenUsed="0"/>
+    <w:lsdException w:name="Medium List 2 Accent 3" w:semiHidden="0" w:uiPriority="66" w:unhideWhenUsed="0"/>
+    <w:lsdException w:name="Medium Grid 1 Accent 3" w:semiHidden="0" w:uiPriority="67" w:unhideWhenUsed="0"/>
+    <w:lsdException w:name="Medium Grid 2 Accent 3" w:semiHidden="0" w:uiPriority="68" w:unhideWhenUsed="0"/>
+    <w:lsdException w:name="Medium Grid 3 Accent 3" w:semiHidden="0" w:uiPriority="69" w:unhideWhenUsed="0"/>
+    <w:lsdException w:name="Dark List Accent 3" w:semiHidden="0" w:uiPriority="70" w:unhideWhenUsed="0"/>
+    <w:lsdException w:name="Colorful Shading Accent 3" w:semiHidden="0" w:uiPriority="71" w:unhideWhenUsed="0"/>
+    <w:lsdException w:name="Colorful List Accent 3" w:semiHidden="0" w:uiPriority="72" w:unhideWhenUsed="0"/>
+    <w:lsdException w:name="Colorful Grid Accent 3" w:semiHidden="0" w:uiPriority="73" w:unhideWhenUsed="0"/>
+    <w:lsdException w:name="Light Shading Accent 4" w:semiHidden="0" w:uiPriority="60" w:unhideWhenUsed="0"/>
+    <w:lsdException w:name="Light List Accent 4" w:semiHidden="0" w:uiPriority="61" w:unhideWhenUsed="0"/>
+    <w:lsdException w:name="Light Grid Accent 4" w:semiHidden="0" w:uiPriority="62" w:unhideWhenUsed="0"/>
+    <w:lsdException w:name="Medium Shading 1 Accent 4" w:semiHidden="0" w:uiPriority="63" w:unhideWhenUsed="0"/>
+    <w:lsdException w:name="Medium Shading 2 Accent 4" w:semiHidden="0" w:uiPriority="64" w:unhideWhenUsed="0"/>
+    <w:lsdException w:name="Medium List 1 Accent 4" w:semiHidden="0" w:uiPriority="65" w:unhideWhenUsed="0"/>
+    <w:lsdException w:name="Medium List 2 Accent 4" w:semiHidden="0" w:uiPriority="66" w:unhideWhenUsed="0"/>
+    <w:lsdException w:name="Medium Grid 1 Accent 4" w:semiHidden="0" w:uiPriority="67" w:unhideWhenUsed="0"/>
+    <w:lsdException w:name="Medium Grid 2 Accent 4" w:semiHidden="0" w:uiPriority="68" w:unhideWhenUsed="0"/>
+    <w:lsdException w:name="Medium Grid 3 Accent 4" w:semiHidden="0" w:uiPriority="69" w:unhideWhenUsed="0"/>
+    <w:lsdException w:name="Dark List Accent 4" w:semiHidden="0" w:uiPriority="70" w:unhideWhenUsed="0"/>
+    <w:lsdException w:name="Colorful Shading Accent 4" w:semiHidden="0" w:uiPriority="71" w:unhideWhenUsed="0"/>
+    <w:lsdException w:name="Colorful List Accent 4" w:semiHidden="0" w:uiPriority="72" w:unhideWhenUsed="0"/>
+    <w:lsdException w:name="Colorful Grid Accent 4" w:semiHidden="0" w:uiPriority="73" w:unhideWhenUsed="0"/>
+    <w:lsdException w:name="Light Shading Accent 5" w:semiHidden="0" w:uiPriority="60" w:unhideWhenUsed="0"/>
+    <w:lsdException w:name="Light List Accent 5" w:semiHidden="0" w:uiPriority="61" w:unhideWhenUsed="0"/>
+    <w:lsdException w:name="Light Grid Accent 5" w:semiHidden="0" w:uiPriority="62" w:unhideWhenUsed="0"/>
+    <w:lsdException w:name="Medium Shading 1 Accent 5" w:semiHidden="0" w:uiPriority="63" w:unhideWhenUsed="0"/>
+    <w:lsdException w:name="Medium Shading 2 Accent 5" w:semiHidden="0" w:uiPriority="64" w:unhideWhenUsed="0"/>
+    <w:lsdException w:name="Medium List 1 Accent 5" w:semiHidden="0" w:uiPriority="65" w:unhideWhenUsed="0"/>
+    <w:lsdException w:name="Medium List 2 Accent 5" w:semiHidden="0" w:uiPriority="66" w:unhideWhenUsed="0"/>
+    <w:lsdException w:name="Medium Grid 1 Accent 5" w:semiHidden="0" w:uiPriority="67" w:unhideWhenUsed="0"/>
+    <w:lsdException w:name="Medium Grid 2 Accent 5" w:semiHidden="0" w:uiPriority="68" w:unhideWhenUsed="0"/>
+    <w:lsdException w:name="Medium Grid 3 Accent 5" w:semiHidden="0" w:uiPriority="69" w:unhideWhenUsed="0"/>
+    <w:lsdException w:name="Dark List Accent 5" w:semiHidden="0" w:uiPriority="70" w:unhideWhenUsed="0"/>
+    <w:lsdException w:name="Colorful Shading Accent 5" w:semiHidden="0" w:uiPriority="71" w:unhideWhenUsed="0"/>
+    <w:lsdException w:name="Colorful List Accent 5" w:semiHidden="0" w:uiPriority="72" w:unhideWhenUsed="0"/>
+    <w:lsdException w:name="Colorful Grid Accent 5" w:semiHidden="0" w:uiPriority="73" w:unhideWhenUsed="0"/>
+    <w:lsdException w:name="Light Shading Accent 6" w:semiHidden="0" w:uiPriority="60" w:unhideWhenUsed="0"/>
+    <w:lsdException w:name="Light List Accent 6" w:semiHidden="0" w:uiPriority="61" w:unhideWhenUsed="0"/>
+    <w:lsdException w:name="Light Grid Accent 6" w:semiHidden="0" w:uiPriority="62" w:unhideWhenUsed="0"/>
+    <w:lsdException w:name="Medium Shading 1 Accent 6" w:semiHidden="0" w:uiPriority="63" w:unhideWhenUsed="0"/>
+    <w:lsdException w:name="Medium Shading 2 Accent 6" w:semiHidden="0" w:uiPriority="64" w:unhideWhenUsed="0"/>
+    <w:lsdException w:name="Medium List 1 Accent 6" w:semiHidden="0" w:uiPriority="65" w:unhideWhenUsed="0"/>
+    <w:lsdException w:name="Medium List 2 Accent 6" w:semiHidden="0" w:uiPriority="66" w:unhideWhenUsed="0"/>
+    <w:lsdException w:name="Medium Grid 1 Accent 6" w:semiHidden="0" w:uiPriority="67" w:unhideWhenUsed="0"/>
+    <w:lsdException w:name="Medium Grid 2 Accent 6" w:semiHidden="0" w:uiPriority="68" w:unhideWhenUsed="0"/>
+    <w:lsdException w:name="Medium Grid 3 Accent 6" w:semiHidden="0" w:uiPriority="69" w:unhideWhenUsed="0"/>
+    <w:lsdException w:name="Dark List Accent 6" w:semiHidden="0" w:uiPriority="70" w:unhideWhenUsed="0"/>
+    <w:lsdException w:name="Colorful Shading Accent 6" w:semiHidden="0" w:uiPriority="71" w:unhideWhenUsed="0"/>
+    <w:lsdException w:name="Colorful List Accent 6" w:semiHidden="0" w:uiPriority="72" w:unhideWhenUsed="0"/>
+    <w:lsdException w:name="Colorful Grid Accent 6" w:semiHidden="0" w:uiPriority="73" w:unhideWhenUsed="0"/>
+    <w:lsdException w:name="Subtle Emphasis" w:semiHidden="0" w:uiPriority="19" w:unhideWhenUsed="0" w:qFormat="1"/>
+    <w:lsdException w:name="Intense Emphasis" w:semiHidden="0" w:uiPriority="21" w:unhideWhenUsed="0" w:qFormat="1"/>
+    <w:lsdException w:name="Subtle Reference" w:semiHidden="0" w:uiPriority="31" w:unhideWhenUsed="0" w:qFormat="1"/>
+    <w:lsdException w:name="Intense Reference" w:semiHidden="0" w:uiPriority="32" w:unhideWhenUsed="0" w:qFormat="1"/>
+    <w:lsdException w:name="Book Title" w:semiHidden="0" w:uiPriority="33" w:unhideWhenUsed="0" w:qFormat="1"/>
+    <w:lsdException w:name="Bibliography" w:uiPriority="37"/>
+    <w:lsdException w:name="TOC Heading" w:uiPriority="39" w:qFormat="1"/>
+  </w:latentStyles>
+  <w:style w:type="paragraph" w:default="1" w:styleId="Normal">
+    <w:name w:val="Normal"/>
+    <w:qFormat/>
+    <w:rsid w:val="00AA4812"/>
+    <w:pPr>
+      <w:spacing w:before="120" w:after="120"/>
+      <w:jc w:val="both"/>
+    </w:pPr>
+    <w:rPr>
+      <w:lang w:val="pl-PL"/>
+    </w:rPr>
+  </w:style>
+  <w:style w:type="paragraph" w:styleId="Heading1">
+    <w:name w:val="heading 1"/>
+    <w:basedOn w:val="Normal"/>
+    <w:next w:val="Normal"/>
+    <w:link w:val="Heading1Char"/>
+    <w:uiPriority w:val="9"/>
+    <w:qFormat/>
+    <w:rsid w:val="00F755F1"/>
+    <w:pPr>
+      <w:keepNext/>
+      <w:keepLines/>
+      <w:spacing w:before="480"/>
+      <w:outlineLvl w:val="0"/>
+    </w:pPr>
+    <w:rPr>
+      <w:rFonts w:asciiTheme="majorHAnsi" w:eastAsiaTheme="majorEastAsia" w:hAnsiTheme="majorHAnsi" w:cstheme="majorBidi"/>
+      <w:b/>
+      <w:bCs/>
+      <w:color w:val="345A8A" w:themeColor="accent1" w:themeShade="B5"/>
+      <w:sz w:val="32"/>
+      <w:szCs w:val="32"/>
+    </w:rPr>
+  </w:style>
+  <w:style w:type="paragraph" w:styleId="Heading2">
+    <w:name w:val="heading 2"/>
+    <w:basedOn w:val="Normal"/>
+    <w:next w:val="Normal"/>
+    <w:link w:val="Heading2Char"/>
+    <w:uiPriority w:val="9"/>
+    <w:unhideWhenUsed/>
+    <w:qFormat/>
+    <w:rsid w:val="00F755F1"/>
+    <w:pPr>
+      <w:keepNext/>
+      <w:keepLines/>
+      <w:spacing w:before="200" w:after="0"/>
+      <w:outlineLvl w:val="1"/>
+    </w:pPr>
+    <w:rPr>
+      <w:rFonts w:asciiTheme="majorHAnsi" w:eastAsiaTheme="majorEastAsia" w:hAnsiTheme="majorHAnsi" w:cstheme="majorBidi"/>
+      <w:b/>
+      <w:bCs/>
+      <w:color w:val="4F81BD" w:themeColor="accent1"/>
+      <w:sz w:val="26"/>
+      <w:szCs w:val="26"/>
+    </w:rPr>
+  </w:style>
+  <w:style w:type="paragraph" w:styleId="Heading3">
+    <w:name w:val="heading 3"/>
+    <w:basedOn w:val="Normal"/>
+    <w:next w:val="Normal"/>
+    <w:link w:val="Heading3Char"/>
+    <w:uiPriority w:val="9"/>
+    <w:unhideWhenUsed/>
+    <w:qFormat/>
+    <w:rsid w:val="00F755F1"/>
+    <w:pPr>
+      <w:keepNext/>
+      <w:keepLines/>
+      <w:spacing w:before="200" w:after="0"/>
+      <w:outlineLvl w:val="2"/>
+    </w:pPr>
+    <w:rPr>
+      <w:rFonts w:asciiTheme="majorHAnsi" w:eastAsiaTheme="majorEastAsia" w:hAnsiTheme="majorHAnsi" w:cstheme="majorBidi"/>
+      <w:b/>
+      <w:bCs/>
+      <w:color w:val="4F81BD" w:themeColor="accent1"/>
+    </w:rPr>
+  </w:style>
+  <w:style w:type="character" w:default="1" w:styleId="DefaultParagraphFont">
+    <w:name w:val="Default Paragraph Font"/>
+    <w:uiPriority w:val="1"/>
+    <w:unhideWhenUsed/>
+  </w:style>
+  <w:style w:type="table" w:default="1" w:styleId="TableNormal">
+    <w:name w:val="Normal Table"/>
+    <w:uiPriority w:val="99"/>
+    <w:semiHidden/>
+    <w:unhideWhenUsed/>
+    <w:tblPr>
+      <w:tblInd w:w="0" w:type="dxa"/>
+      <w:tblCellMar>
+        <w:top w:w="0" w:type="dxa"/>
+        <w:left w:w="108" w:type="dxa"/>
+        <w:bottom w:w="0" w:type="dxa"/>
+        <w:right w:w="108" w:type="dxa"/>
+      </w:tblCellMar>
+    </w:tblPr>
+  </w:style>
+  <w:style w:type="numbering" w:default="1" w:styleId="NoList">
+    <w:name w:val="No List"/>
+    <w:uiPriority w:val="99"/>
+    <w:semiHidden/>
+    <w:unhideWhenUsed/>
+  </w:style>
+  <w:style w:type="character" w:customStyle="1" w:styleId="Heading1Char">
+    <w:name w:val="Heading 1 Char"/>
+    <w:basedOn w:val="DefaultParagraphFont"/>
+    <w:link w:val="Heading1"/>
+    <w:uiPriority w:val="9"/>
+    <w:rsid w:val="00F755F1"/>
+    <w:rPr>
+      <w:rFonts w:asciiTheme="majorHAnsi" w:eastAsiaTheme="majorEastAsia" w:hAnsiTheme="majorHAnsi" w:cstheme="majorBidi"/>
+      <w:b/>
+      <w:bCs/>
+      <w:color w:val="345A8A" w:themeColor="accent1" w:themeShade="B5"/>
+      <w:sz w:val="32"/>
+      <w:szCs w:val="32"/>
+    </w:rPr>
+  </w:style>
+  <w:style w:type="character" w:customStyle="1" w:styleId="Heading2Char">
+    <w:name w:val="Heading 2 Char"/>
+    <w:basedOn w:val="DefaultParagraphFont"/>
+    <w:link w:val="Heading2"/>
+    <w:uiPriority w:val="9"/>
+    <w:rsid w:val="00F755F1"/>
+    <w:rPr>
+      <w:rFonts w:asciiTheme="majorHAnsi" w:eastAsiaTheme="majorEastAsia" w:hAnsiTheme="majorHAnsi" w:cstheme="majorBidi"/>
+      <w:b/>
+      <w:bCs/>
+      <w:color w:val="4F81BD" w:themeColor="accent1"/>
+      <w:sz w:val="26"/>
+      <w:szCs w:val="26"/>
+    </w:rPr>
+  </w:style>
+  <w:style w:type="paragraph" w:styleId="ListParagraph">
+    <w:name w:val="List Paragraph"/>
+    <w:basedOn w:val="Normal"/>
+    <w:uiPriority w:val="34"/>
+    <w:qFormat/>
+    <w:rsid w:val="0040262E"/>
+    <w:pPr>
+      <w:ind w:left="720"/>
+      <w:contextualSpacing/>
+    </w:pPr>
+  </w:style>
+  <w:style w:type="character" w:customStyle="1" w:styleId="Heading3Char">
+    <w:name w:val="Heading 3 Char"/>
+    <w:basedOn w:val="DefaultParagraphFont"/>
+    <w:link w:val="Heading3"/>
+    <w:uiPriority w:val="9"/>
+    <w:rsid w:val="00F755F1"/>
+    <w:rPr>
+      <w:rFonts w:asciiTheme="majorHAnsi" w:eastAsiaTheme="majorEastAsia" w:hAnsiTheme="majorHAnsi" w:cstheme="majorBidi"/>
+      <w:b/>
+      <w:bCs/>
+      <w:color w:val="4F81BD" w:themeColor="accent1"/>
+    </w:rPr>
+  </w:style>
+  <w:style w:type="table" w:styleId="TableGrid">
+    <w:name w:val="Table Grid"/>
+    <w:basedOn w:val="TableNormal"/>
+    <w:uiPriority w:val="59"/>
+    <w:rsid w:val="00F755F1"/>
+    <w:tblPr>
+      <w:tblInd w:w="0" w:type="dxa"/>
+      <w:tblBorders>
+        <w:top w:val="single" w:sz="4" w:space="0" w:color="auto"/>
+        <w:left w:val="single" w:sz="4" w:space="0" w:color="auto"/>
+        <w:bottom w:val="single" w:sz="4" w:space="0" w:color="auto"/>
+        <w:right w:val="single" w:sz="4" w:space="0" w:color="auto"/>
+        <w:insideH w:val="single" w:sz="4" w:space="0" w:color="auto"/>
+        <w:insideV w:val="single" w:sz="4" w:space="0" w:color="auto"/>
+      </w:tblBorders>
+      <w:tblCellMar>
+        <w:top w:w="0" w:type="dxa"/>
+        <w:left w:w="108" w:type="dxa"/>
+        <w:bottom w:w="0" w:type="dxa"/>
+        <w:right w:w="108" w:type="dxa"/>
+      </w:tblCellMar>
+    </w:tblPr>
+  </w:style>
+  <w:style w:type="paragraph" w:styleId="Header">
+    <w:name w:val="header"/>
+    <w:basedOn w:val="Normal"/>
+    <w:link w:val="HeaderChar"/>
+    <w:uiPriority w:val="99"/>
+    <w:unhideWhenUsed/>
+    <w:rsid w:val="006B4C23"/>
+    <w:pPr>
+      <w:tabs>
+        <w:tab w:val="center" w:pos="4320"/>
+        <w:tab w:val="right" w:pos="8640"/>
+      </w:tabs>
+      <w:spacing w:before="0" w:after="0"/>
+    </w:pPr>
+  </w:style>
+  <w:style w:type="character" w:customStyle="1" w:styleId="HeaderChar">
+    <w:name w:val="Header Char"/>
+    <w:basedOn w:val="DefaultParagraphFont"/>
+    <w:link w:val="Header"/>
+    <w:uiPriority w:val="99"/>
+    <w:rsid w:val="006B4C23"/>
+    <w:rPr>
+      <w:lang w:val="pl-PL"/>
+    </w:rPr>
+  </w:style>
+  <w:style w:type="paragraph" w:styleId="Footer">
+    <w:name w:val="footer"/>
+    <w:basedOn w:val="Normal"/>
+    <w:link w:val="FooterChar"/>
+    <w:uiPriority w:val="99"/>
+    <w:unhideWhenUsed/>
+    <w:rsid w:val="006B4C23"/>
+    <w:pPr>
+      <w:tabs>
+        <w:tab w:val="center" w:pos="4320"/>
+        <w:tab w:val="right" w:pos="8640"/>
+      </w:tabs>
+      <w:spacing w:before="0" w:after="0"/>
+    </w:pPr>
+  </w:style>
+  <w:style w:type="character" w:customStyle="1" w:styleId="FooterChar">
+    <w:name w:val="Footer Char"/>
+    <w:basedOn w:val="DefaultParagraphFont"/>
+    <w:link w:val="Footer"/>
+    <w:uiPriority w:val="99"/>
+    <w:rsid w:val="006B4C23"/>
+    <w:rPr>
+      <w:lang w:val="pl-PL"/>
+    </w:rPr>
+  </w:style>
+  <w:style w:type="paragraph" w:styleId="NoSpacing">
+    <w:name w:val="No Spacing"/>
+    <w:link w:val="NoSpacingChar"/>
+    <w:qFormat/>
+    <w:rsid w:val="006B4C23"/>
+    <w:rPr>
+      <w:rFonts w:ascii="PMingLiU" w:hAnsi="PMingLiU"/>
+      <w:sz w:val="22"/>
+      <w:szCs w:val="22"/>
+    </w:rPr>
+  </w:style>
+  <w:style w:type="character" w:customStyle="1" w:styleId="NoSpacingChar">
+    <w:name w:val="No Spacing Char"/>
+    <w:basedOn w:val="DefaultParagraphFont"/>
+    <w:link w:val="NoSpacing"/>
+    <w:rsid w:val="006B4C23"/>
+    <w:rPr>
+      <w:rFonts w:ascii="PMingLiU" w:hAnsi="PMingLiU"/>
+      <w:sz w:val="22"/>
+      <w:szCs w:val="22"/>
+    </w:rPr>
+  </w:style>
+  <w:style w:type="character" w:styleId="PageNumber">
+    <w:name w:val="page number"/>
+    <w:basedOn w:val="DefaultParagraphFont"/>
+    <w:uiPriority w:val="99"/>
+    <w:semiHidden/>
+    <w:unhideWhenUsed/>
+    <w:rsid w:val="006B4C23"/>
+  </w:style>
+</w:styles>
+</file>
+
+<file path=word/glossary/document.xml><?xml version="1.0" encoding="utf-8"?>
+<w:glossaryDocument xmlns:wpc="http://schemas.microsoft.com/office/word/2010/wordprocessingCanvas" xmlns:mo="http://schemas.microsoft.com/office/mac/office/2008/main" xmlns:mc="http://schemas.openxmlformats.org/markup-compatibility/2006" xmlns:mv="urn:schemas-microsoft-com:mac:vml" xmlns:o="urn:schemas-microsoft-com:office:office" xmlns:r="http://schemas.openxmlformats.org/officeDocument/2006/relationships" xmlns:m="http://schemas.openxmlformats.org/officeDocument/2006/math" xmlns:v="urn:schemas-microsoft-com:vml" xmlns:wp14="http://schemas.microsoft.com/office/word/2010/wordprocessingDrawing" xmlns:wp="http://schemas.openxmlformats.org/drawingml/2006/wordprocessingDrawing" xmlns:w10="urn:schemas-microsoft-com:office:word" xmlns:w="http://schemas.openxmlformats.org/wordprocessingml/2006/main" xmlns:w14="http://schemas.microsoft.com/office/word/2010/wordml" xmlns:wpg="http://schemas.microsoft.com/office/word/2010/wordprocessingGroup" xmlns:wpi="http://schemas.microsoft.com/office/word/2010/wordprocessingInk" xmlns:wne="http://schemas.microsoft.com/office/word/2006/wordml" xmlns:wps="http://schemas.microsoft.com/office/word/2010/wordprocessingShape" mc:Ignorable="w14 wp14">
+  <w:docParts>
+    <w:docPart>
+      <w:docPartPr>
+        <w:name w:val="9A1BD8EDA361324CA123DE15B783BE7F"/>
+        <w:category>
+          <w:name w:val="General"/>
+          <w:gallery w:val="placeholder"/>
+        </w:category>
+        <w:types>
+          <w:type w:val="bbPlcHdr"/>
+        </w:types>
+        <w:behaviors>
+          <w:behavior w:val="content"/>
+        </w:behaviors>
+        <w:guid w:val="{E05007A5-4F6E-344D-A44A-B84BBCA40806}"/>
+      </w:docPartPr>
+      <w:docPartBody>
+        <w:p>
+          <w:pPr>
+            <w:pStyle w:val="9A1BD8EDA361324CA123DE15B783BE7F"/>
+          </w:pPr>
+          <w:r>
+            <w:t>[Type text]</w:t>
+          </w:r>
+        </w:p>
+      </w:docPartBody>
+    </w:docPart>
+    <w:docPart>
+      <w:docPartPr>
+        <w:name w:val="CC7CFD5078858F42A402ECFBC688A376"/>
+        <w:category>
+          <w:name w:val="General"/>
+          <w:gallery w:val="placeholder"/>
+        </w:category>
+        <w:types>
+          <w:type w:val="bbPlcHdr"/>
+        </w:types>
+        <w:behaviors>
+          <w:behavior w:val="content"/>
+        </w:behaviors>
+        <w:guid w:val="{EA74FAD5-C50E-8E42-9990-3B5A1B7B108C}"/>
+      </w:docPartPr>
+      <w:docPartBody>
+        <w:p>
+          <w:pPr>
+            <w:pStyle w:val="CC7CFD5078858F42A402ECFBC688A376"/>
+          </w:pPr>
+          <w:r>
+            <w:t>[Type text]</w:t>
+          </w:r>
+        </w:p>
+      </w:docPartBody>
+    </w:docPart>
+    <w:docPart>
+      <w:docPartPr>
+        <w:name w:val="5C21DE6CD319D54483B93FCF70FB2659"/>
+        <w:category>
+          <w:name w:val="General"/>
+          <w:gallery w:val="placeholder"/>
+        </w:category>
+        <w:types>
+          <w:type w:val="bbPlcHdr"/>
+        </w:types>
+        <w:behaviors>
+          <w:behavior w:val="content"/>
+        </w:behaviors>
+        <w:guid w:val="{F2323237-94BB-7440-8793-C3B238AEE437}"/>
+      </w:docPartPr>
+      <w:docPartBody>
+        <w:p>
+          <w:pPr>
+            <w:pStyle w:val="5C21DE6CD319D54483B93FCF70FB2659"/>
+          </w:pPr>
+          <w:r>
+            <w:t>[Type text]</w:t>
+          </w:r>
+        </w:p>
+      </w:docPartBody>
+    </w:docPart>
+  </w:docParts>
+</w:glossaryDocument>
+</file>
+
+<file path=word/glossary/fontTable.xml><?xml version="1.0" encoding="utf-8"?>
+<w:fonts xmlns:mc="http://schemas.openxmlformats.org/markup-compatibility/2006" xmlns:r="http://schemas.openxmlformats.org/officeDocument/2006/relationships" xmlns:w="http://schemas.openxmlformats.org/wordprocessingml/2006/main" xmlns:w14="http://schemas.microsoft.com/office/word/2010/wordml" mc:Ignorable="w14">
+  <w:font w:name="Symbol">
+    <w:panose1 w:val="00000000000000000000"/>
+    <w:charset w:val="02"/>
+    <w:family w:val="auto"/>
+    <w:pitch w:val="variable"/>
+    <w:sig w:usb0="00000000" w:usb1="10000000" w:usb2="00000000" w:usb3="00000000" w:csb0="80000000" w:csb1="00000000"/>
+  </w:font>
+  <w:font w:name="Times New Roman">
+    <w:panose1 w:val="02020603050405020304"/>
+    <w:charset w:val="00"/>
+    <w:family w:val="auto"/>
+    <w:pitch w:val="variable"/>
+    <w:sig w:usb0="E0002AFF" w:usb1="C0007841" w:usb2="00000009" w:usb3="00000000" w:csb0="000001FF" w:csb1="00000000"/>
+  </w:font>
+  <w:font w:name="Courier New">
+    <w:panose1 w:val="02070309020205020404"/>
+    <w:charset w:val="00"/>
+    <w:family w:val="auto"/>
+    <w:pitch w:val="variable"/>
+    <w:sig w:usb0="E0002AFF" w:usb1="C0007843" w:usb2="00000009" w:usb3="00000000" w:csb0="000001FF" w:csb1="00000000"/>
+  </w:font>
+  <w:font w:name="Wingdings">
+    <w:panose1 w:val="05000000000000000000"/>
+    <w:charset w:val="02"/>
+    <w:family w:val="auto"/>
+    <w:pitch w:val="variable"/>
+    <w:sig w:usb0="00000000" w:usb1="10000000" w:usb2="00000000" w:usb3="00000000" w:csb0="80000000" w:csb1="00000000"/>
+  </w:font>
+  <w:font w:name="Cambria">
+    <w:panose1 w:val="02040503050406030204"/>
+    <w:charset w:val="00"/>
+    <w:family w:val="auto"/>
+    <w:pitch w:val="variable"/>
+    <w:sig w:usb0="E00002FF" w:usb1="400004FF" w:usb2="00000000" w:usb3="00000000" w:csb0="0000019F" w:csb1="00000000"/>
+  </w:font>
+  <w:font w:name="ＭＳ 明朝">
+    <w:charset w:val="4E"/>
+    <w:family w:val="auto"/>
+    <w:pitch w:val="variable"/>
+    <w:sig w:usb0="E00002FF" w:usb1="6AC7FDFB" w:usb2="00000012" w:usb3="00000000" w:csb0="0002009F" w:csb1="00000000"/>
+  </w:font>
+  <w:font w:name="Calibri">
+    <w:panose1 w:val="020F0502020204030204"/>
+    <w:charset w:val="00"/>
+    <w:family w:val="auto"/>
+    <w:pitch w:val="variable"/>
+    <w:sig w:usb0="E10002FF" w:usb1="4000ACFF" w:usb2="00000009" w:usb3="00000000" w:csb0="0000019F" w:csb1="00000000"/>
+  </w:font>
+  <w:font w:name="ＭＳ ゴシック">
+    <w:charset w:val="4E"/>
+    <w:family w:val="auto"/>
+    <w:pitch w:val="variable"/>
+    <w:sig w:usb0="E00002FF" w:usb1="6AC7FDFB" w:usb2="00000012" w:usb3="00000000" w:csb0="0002009F" w:csb1="00000000"/>
+  </w:font>
+  <w:font w:name="PMingLiU">
+    <w:altName w:val="新細明體"/>
+    <w:charset w:val="88"/>
+    <w:family w:val="roman"/>
+    <w:pitch w:val="variable"/>
+    <w:sig w:usb0="A00002FF" w:usb1="28CFFCFA" w:usb2="00000016" w:usb3="00000000" w:csb0="00100001" w:csb1="00000000"/>
+  </w:font>
+  <w:font w:name="Arial">
+    <w:panose1 w:val="020B0604020202020204"/>
+    <w:charset w:val="00"/>
+    <w:family w:val="auto"/>
+    <w:pitch w:val="variable"/>
+    <w:sig w:usb0="E0002AFF" w:usb1="C0007843" w:usb2="00000009" w:usb3="00000000" w:csb0="000001FF" w:csb1="00000000"/>
+  </w:font>
+</w:fonts>
+</file>
+
+<file path=word/glossary/settings.xml><?xml version="1.0" encoding="utf-8"?>
+<w:settings xmlns:mc="http://schemas.openxmlformats.org/markup-compatibility/2006" xmlns:o="urn:schemas-microsoft-com:office:office" xmlns:r="http://schemas.openxmlformats.org/officeDocument/2006/relationships" xmlns:m="http://schemas.openxmlformats.org/officeDocument/2006/math" xmlns:v="urn:schemas-microsoft-com:vml" xmlns:w10="urn:schemas-microsoft-com:office:word" xmlns:w="http://schemas.openxmlformats.org/wordprocessingml/2006/main" xmlns:w14="http://schemas.microsoft.com/office/word/2010/wordml" xmlns:sl="http://schemas.openxmlformats.org/schemaLibrary/2006/main" mc:Ignorable="w14">
+  <w:view w:val="normal"/>
+  <w:defaultTabStop w:val="720"/>
+  <w:characterSpacingControl w:val="doNotCompress"/>
+  <w:compat>
+    <w:useFELayout/>
+    <w:compatSetting w:name="compatibilityMode" w:uri="http://schemas.microsoft.com/office/word" w:val="14"/>
+    <w:compatSetting w:name="overrideTableStyleFontSizeAndJustification" w:uri="http://schemas.microsoft.com/office/word" w:val="1"/>
+    <w:compatSetting w:name="enableOpenTypeFeatures" w:uri="http://schemas.microsoft.com/office/word" w:val="1"/>
+    <w:compatSetting w:name="doNotFlipMirrorIndents" w:uri="http://schemas.microsoft.com/office/word" w:val="1"/>
+  </w:compat>
+  <w:rsids>
+    <w:rsidRoot w:val="008C2896"/>
+    <w:rsid w:val="008C2896"/>
+  </w:rsids>
+  <m:mathPr>
+    <m:mathFont m:val="Cambria Math"/>
+    <m:brkBin m:val="before"/>
+    <m:brkBinSub m:val="--"/>
+    <m:smallFrac m:val="0"/>
+    <m:dispDef/>
+    <m:lMargin m:val="0"/>
+    <m:rMargin m:val="0"/>
+    <m:defJc m:val="centerGroup"/>
+    <m:wrapIndent m:val="1440"/>
+    <m:intLim m:val="subSup"/>
+    <m:naryLim m:val="undOvr"/>
+  </m:mathPr>
+  <w:themeFontLang w:val="en-US" w:eastAsia="ja-JP"/>
+  <w:clrSchemeMapping w:bg1="light1" w:t1="dark1" w:bg2="light2" w:t2="dark2" w:accent1="accent1" w:accent2="accent2" w:accent3="accent3" w:accent4="accent4" w:accent5="accent5" w:accent6="accent6" w:hyperlink="hyperlink" w:followedHyperlink="followedHyperlink"/>
+  <w:doNotAutoCompressPictures/>
+  <w:decimalSymbol w:val=","/>
+  <w:listSeparator w:val=";"/>
+  <w14:defaultImageDpi w14:val="300"/>
+</w:settings>
+</file>
+
+<file path=word/glossary/styles.xml><?xml version="1.0" encoding="utf-8"?>
+<w:styles xmlns:mc="http://schemas.openxmlformats.org/markup-compatibility/2006" xmlns:r="http://schemas.openxmlformats.org/officeDocument/2006/relationships" xmlns:w="http://schemas.openxmlformats.org/wordprocessingml/2006/main" xmlns:w14="http://schemas.microsoft.com/office/word/2010/wordml" mc:Ignorable="w14">
+  <w:docDefaults>
+    <w:rPrDefault>
+      <w:rPr>
+        <w:rFonts w:asciiTheme="minorHAnsi" w:eastAsiaTheme="minorEastAsia" w:hAnsiTheme="minorHAnsi" w:cstheme="minorBidi"/>
+        <w:sz w:val="24"/>
+        <w:szCs w:val="24"/>
+        <w:lang w:val="en-US" w:eastAsia="ja-JP" w:bidi="ar-SA"/>
       </w:rPr>
     </w:rPrDefault>
     <w:pPrDefault/>
@@ -1762,83 +3582,6 @@
   <w:style w:type="paragraph" w:default="1" w:styleId="Normal">
     <w:name w:val="Normal"/>
     <w:qFormat/>
-    <w:rsid w:val="00AA4812"/>
-    <w:pPr>
-      <w:spacing w:before="120" w:after="120"/>
-      <w:jc w:val="both"/>
-    </w:pPr>
-    <w:rPr>
-      <w:lang w:val="pl-PL"/>
-    </w:rPr>
-  </w:style>
-  <w:style w:type="paragraph" w:styleId="Heading1">
-    <w:name w:val="heading 1"/>
-    <w:basedOn w:val="Normal"/>
-    <w:next w:val="Normal"/>
-    <w:link w:val="Heading1Char"/>
-    <w:uiPriority w:val="9"/>
-    <w:qFormat/>
-    <w:rsid w:val="00F755F1"/>
-    <w:pPr>
-      <w:keepNext/>
-      <w:keepLines/>
-      <w:spacing w:before="480"/>
-      <w:outlineLvl w:val="0"/>
-    </w:pPr>
-    <w:rPr>
-      <w:rFonts w:asciiTheme="majorHAnsi" w:eastAsiaTheme="majorEastAsia" w:hAnsiTheme="majorHAnsi" w:cstheme="majorBidi"/>
-      <w:b/>
-      <w:bCs/>
-      <w:color w:val="345A8A" w:themeColor="accent1" w:themeShade="B5"/>
-      <w:sz w:val="32"/>
-      <w:szCs w:val="32"/>
-    </w:rPr>
-  </w:style>
-  <w:style w:type="paragraph" w:styleId="Heading2">
-    <w:name w:val="heading 2"/>
-    <w:basedOn w:val="Normal"/>
-    <w:next w:val="Normal"/>
-    <w:link w:val="Heading2Char"/>
-    <w:uiPriority w:val="9"/>
-    <w:unhideWhenUsed/>
-    <w:qFormat/>
-    <w:rsid w:val="00F755F1"/>
-    <w:pPr>
-      <w:keepNext/>
-      <w:keepLines/>
-      <w:spacing w:before="200" w:after="0"/>
-      <w:outlineLvl w:val="1"/>
-    </w:pPr>
-    <w:rPr>
-      <w:rFonts w:asciiTheme="majorHAnsi" w:eastAsiaTheme="majorEastAsia" w:hAnsiTheme="majorHAnsi" w:cstheme="majorBidi"/>
-      <w:b/>
-      <w:bCs/>
-      <w:color w:val="4F81BD" w:themeColor="accent1"/>
-      <w:sz w:val="26"/>
-      <w:szCs w:val="26"/>
-    </w:rPr>
-  </w:style>
-  <w:style w:type="paragraph" w:styleId="Heading3">
-    <w:name w:val="heading 3"/>
-    <w:basedOn w:val="Normal"/>
-    <w:next w:val="Normal"/>
-    <w:link w:val="Heading3Char"/>
-    <w:uiPriority w:val="9"/>
-    <w:unhideWhenUsed/>
-    <w:qFormat/>
-    <w:rsid w:val="00F755F1"/>
-    <w:pPr>
-      <w:keepNext/>
-      <w:keepLines/>
-      <w:spacing w:before="200" w:after="0"/>
-      <w:outlineLvl w:val="2"/>
-    </w:pPr>
-    <w:rPr>
-      <w:rFonts w:asciiTheme="majorHAnsi" w:eastAsiaTheme="majorEastAsia" w:hAnsiTheme="majorHAnsi" w:cstheme="majorBidi"/>
-      <w:b/>
-      <w:bCs/>
-      <w:color w:val="4F81BD" w:themeColor="accent1"/>
-    </w:rPr>
   </w:style>
   <w:style w:type="character" w:default="1" w:styleId="DefaultParagraphFont">
     <w:name w:val="Default Paragraph Font"/>
@@ -1867,87 +3610,42 @@
     <w:semiHidden/>
     <w:unhideWhenUsed/>
   </w:style>
-  <w:style w:type="character" w:customStyle="1" w:styleId="Heading1Char">
-    <w:name w:val="Heading 1 Char"/>
-    <w:basedOn w:val="DefaultParagraphFont"/>
-    <w:link w:val="Heading1"/>
-    <w:uiPriority w:val="9"/>
-    <w:rsid w:val="00F755F1"/>
-    <w:rPr>
-      <w:rFonts w:asciiTheme="majorHAnsi" w:eastAsiaTheme="majorEastAsia" w:hAnsiTheme="majorHAnsi" w:cstheme="majorBidi"/>
-      <w:b/>
-      <w:bCs/>
-      <w:color w:val="345A8A" w:themeColor="accent1" w:themeShade="B5"/>
-      <w:sz w:val="32"/>
-      <w:szCs w:val="32"/>
-    </w:rPr>
-  </w:style>
-  <w:style w:type="character" w:customStyle="1" w:styleId="Heading2Char">
-    <w:name w:val="Heading 2 Char"/>
-    <w:basedOn w:val="DefaultParagraphFont"/>
-    <w:link w:val="Heading2"/>
-    <w:uiPriority w:val="9"/>
-    <w:rsid w:val="00F755F1"/>
-    <w:rPr>
-      <w:rFonts w:asciiTheme="majorHAnsi" w:eastAsiaTheme="majorEastAsia" w:hAnsiTheme="majorHAnsi" w:cstheme="majorBidi"/>
-      <w:b/>
-      <w:bCs/>
-      <w:color w:val="4F81BD" w:themeColor="accent1"/>
-      <w:sz w:val="26"/>
-      <w:szCs w:val="26"/>
-    </w:rPr>
-  </w:style>
-  <w:style w:type="paragraph" w:styleId="ListParagraph">
-    <w:name w:val="List Paragraph"/>
-    <w:basedOn w:val="Normal"/>
-    <w:uiPriority w:val="34"/>
-    <w:qFormat/>
-    <w:rsid w:val="0040262E"/>
-    <w:pPr>
-      <w:ind w:left="720"/>
-      <w:contextualSpacing/>
-    </w:pPr>
-  </w:style>
-  <w:style w:type="character" w:customStyle="1" w:styleId="Heading3Char">
-    <w:name w:val="Heading 3 Char"/>
-    <w:basedOn w:val="DefaultParagraphFont"/>
-    <w:link w:val="Heading3"/>
-    <w:uiPriority w:val="9"/>
-    <w:rsid w:val="00F755F1"/>
-    <w:rPr>
-      <w:rFonts w:asciiTheme="majorHAnsi" w:eastAsiaTheme="majorEastAsia" w:hAnsiTheme="majorHAnsi" w:cstheme="majorBidi"/>
-      <w:b/>
-      <w:bCs/>
-      <w:color w:val="4F81BD" w:themeColor="accent1"/>
-    </w:rPr>
-  </w:style>
-  <w:style w:type="table" w:styleId="TableGrid">
-    <w:name w:val="Table Grid"/>
-    <w:basedOn w:val="TableNormal"/>
-    <w:uiPriority w:val="59"/>
-    <w:rsid w:val="00F755F1"/>
-    <w:tblPr>
-      <w:tblInd w:w="0" w:type="dxa"/>
-      <w:tblBorders>
-        <w:top w:val="single" w:sz="4" w:space="0" w:color="auto"/>
-        <w:left w:val="single" w:sz="4" w:space="0" w:color="auto"/>
-        <w:bottom w:val="single" w:sz="4" w:space="0" w:color="auto"/>
-        <w:right w:val="single" w:sz="4" w:space="0" w:color="auto"/>
-        <w:insideH w:val="single" w:sz="4" w:space="0" w:color="auto"/>
-        <w:insideV w:val="single" w:sz="4" w:space="0" w:color="auto"/>
-      </w:tblBorders>
-      <w:tblCellMar>
-        <w:top w:w="0" w:type="dxa"/>
-        <w:left w:w="108" w:type="dxa"/>
-        <w:bottom w:w="0" w:type="dxa"/>
-        <w:right w:w="108" w:type="dxa"/>
-      </w:tblCellMar>
-    </w:tblPr>
+  <w:style w:type="paragraph" w:customStyle="1" w:styleId="D3A3690914BF2349820FA4E730E4CEC0">
+    <w:name w:val="D3A3690914BF2349820FA4E730E4CEC0"/>
+    <w:rsid w:val="008C2896"/>
+  </w:style>
+  <w:style w:type="paragraph" w:customStyle="1" w:styleId="83BEF41F7EE4AC478A525DC5D3DCF83E">
+    <w:name w:val="83BEF41F7EE4AC478A525DC5D3DCF83E"/>
+    <w:rsid w:val="008C2896"/>
+  </w:style>
+  <w:style w:type="paragraph" w:customStyle="1" w:styleId="9A1BD8EDA361324CA123DE15B783BE7F">
+    <w:name w:val="9A1BD8EDA361324CA123DE15B783BE7F"/>
+    <w:rsid w:val="008C2896"/>
+  </w:style>
+  <w:style w:type="paragraph" w:customStyle="1" w:styleId="CC7CFD5078858F42A402ECFBC688A376">
+    <w:name w:val="CC7CFD5078858F42A402ECFBC688A376"/>
+    <w:rsid w:val="008C2896"/>
+  </w:style>
+  <w:style w:type="paragraph" w:customStyle="1" w:styleId="5C21DE6CD319D54483B93FCF70FB2659">
+    <w:name w:val="5C21DE6CD319D54483B93FCF70FB2659"/>
+    <w:rsid w:val="008C2896"/>
+  </w:style>
+  <w:style w:type="paragraph" w:customStyle="1" w:styleId="38CA536B01ED7245A4E6E8CA0D043102">
+    <w:name w:val="38CA536B01ED7245A4E6E8CA0D043102"/>
+    <w:rsid w:val="008C2896"/>
+  </w:style>
+  <w:style w:type="paragraph" w:customStyle="1" w:styleId="4D74252173BDB6459EEAC57A537FEDF5">
+    <w:name w:val="4D74252173BDB6459EEAC57A537FEDF5"/>
+    <w:rsid w:val="008C2896"/>
+  </w:style>
+  <w:style w:type="paragraph" w:customStyle="1" w:styleId="DE3661E45D472D4CB18A78711FE517B6">
+    <w:name w:val="DE3661E45D472D4CB18A78711FE517B6"/>
+    <w:rsid w:val="008C2896"/>
   </w:style>
 </w:styles>
 </file>
 
-<file path=word/stylesWithEffects.xml><?xml version="1.0" encoding="utf-8"?>
+<file path=word/glossary/stylesWithEffects.xml><?xml version="1.0" encoding="utf-8"?>
 <w:styles xmlns:wpc="http://schemas.microsoft.com/office/word/2010/wordprocessingCanvas" xmlns:mo="http://schemas.microsoft.com/office/mac/office/2008/main" xmlns:mc="http://schemas.openxmlformats.org/markup-compatibility/2006" xmlns:mv="urn:schemas-microsoft-com:mac:vml" xmlns:o="urn:schemas-microsoft-com:office:office" xmlns:r="http://schemas.openxmlformats.org/officeDocument/2006/relationships" xmlns:m="http://schemas.openxmlformats.org/officeDocument/2006/math" xmlns:v="urn:schemas-microsoft-com:vml" xmlns:wp14="http://schemas.microsoft.com/office/word/2010/wordprocessingDrawing" xmlns:wp="http://schemas.openxmlformats.org/drawingml/2006/wordprocessingDrawing" xmlns:w10="urn:schemas-microsoft-com:office:word" xmlns:w="http://schemas.openxmlformats.org/wordprocessingml/2006/main" xmlns:w14="http://schemas.microsoft.com/office/word/2010/wordml" xmlns:wpg="http://schemas.microsoft.com/office/word/2010/wordprocessingGroup" xmlns:wpi="http://schemas.microsoft.com/office/word/2010/wordprocessingInk" xmlns:wne="http://schemas.microsoft.com/office/word/2006/wordml" xmlns:wps="http://schemas.microsoft.com/office/word/2010/wordprocessingShape" mc:Ignorable="w14 wp14">
   <w:docDefaults>
     <w:rPrDefault>
@@ -1955,7 +3653,7 @@
         <w:rFonts w:asciiTheme="minorHAnsi" w:eastAsiaTheme="minorEastAsia" w:hAnsiTheme="minorHAnsi" w:cstheme="minorBidi"/>
         <w:sz w:val="24"/>
         <w:szCs w:val="24"/>
-        <w:lang w:val="en-US" w:eastAsia="en-US" w:bidi="ar-SA"/>
+        <w:lang w:val="en-US" w:eastAsia="ja-JP" w:bidi="ar-SA"/>
       </w:rPr>
     </w:rPrDefault>
     <w:pPrDefault/>
@@ -2102,83 +3800,6 @@
   <w:style w:type="paragraph" w:default="1" w:styleId="Normal">
     <w:name w:val="Normal"/>
     <w:qFormat/>
-    <w:rsid w:val="00AA4812"/>
-    <w:pPr>
-      <w:spacing w:before="120" w:after="120"/>
-      <w:jc w:val="both"/>
-    </w:pPr>
-    <w:rPr>
-      <w:lang w:val="pl-PL"/>
-    </w:rPr>
-  </w:style>
-  <w:style w:type="paragraph" w:styleId="Heading1">
-    <w:name w:val="heading 1"/>
-    <w:basedOn w:val="Normal"/>
-    <w:next w:val="Normal"/>
-    <w:link w:val="Heading1Char"/>
-    <w:uiPriority w:val="9"/>
-    <w:qFormat/>
-    <w:rsid w:val="00F755F1"/>
-    <w:pPr>
-      <w:keepNext/>
-      <w:keepLines/>
-      <w:spacing w:before="480"/>
-      <w:outlineLvl w:val="0"/>
-    </w:pPr>
-    <w:rPr>
-      <w:rFonts w:asciiTheme="majorHAnsi" w:eastAsiaTheme="majorEastAsia" w:hAnsiTheme="majorHAnsi" w:cstheme="majorBidi"/>
-      <w:b/>
-      <w:bCs/>
-      <w:color w:val="345A8A" w:themeColor="accent1" w:themeShade="B5"/>
-      <w:sz w:val="32"/>
-      <w:szCs w:val="32"/>
-    </w:rPr>
-  </w:style>
-  <w:style w:type="paragraph" w:styleId="Heading2">
-    <w:name w:val="heading 2"/>
-    <w:basedOn w:val="Normal"/>
-    <w:next w:val="Normal"/>
-    <w:link w:val="Heading2Char"/>
-    <w:uiPriority w:val="9"/>
-    <w:unhideWhenUsed/>
-    <w:qFormat/>
-    <w:rsid w:val="00F755F1"/>
-    <w:pPr>
-      <w:keepNext/>
-      <w:keepLines/>
-      <w:spacing w:before="200" w:after="0"/>
-      <w:outlineLvl w:val="1"/>
-    </w:pPr>
-    <w:rPr>
-      <w:rFonts w:asciiTheme="majorHAnsi" w:eastAsiaTheme="majorEastAsia" w:hAnsiTheme="majorHAnsi" w:cstheme="majorBidi"/>
-      <w:b/>
-      <w:bCs/>
-      <w:color w:val="4F81BD" w:themeColor="accent1"/>
-      <w:sz w:val="26"/>
-      <w:szCs w:val="26"/>
-    </w:rPr>
-  </w:style>
-  <w:style w:type="paragraph" w:styleId="Heading3">
-    <w:name w:val="heading 3"/>
-    <w:basedOn w:val="Normal"/>
-    <w:next w:val="Normal"/>
-    <w:link w:val="Heading3Char"/>
-    <w:uiPriority w:val="9"/>
-    <w:unhideWhenUsed/>
-    <w:qFormat/>
-    <w:rsid w:val="00F755F1"/>
-    <w:pPr>
-      <w:keepNext/>
-      <w:keepLines/>
-      <w:spacing w:before="200" w:after="0"/>
-      <w:outlineLvl w:val="2"/>
-    </w:pPr>
-    <w:rPr>
-      <w:rFonts w:asciiTheme="majorHAnsi" w:eastAsiaTheme="majorEastAsia" w:hAnsiTheme="majorHAnsi" w:cstheme="majorBidi"/>
-      <w:b/>
-      <w:bCs/>
-      <w:color w:val="4F81BD" w:themeColor="accent1"/>
-    </w:rPr>
   </w:style>
   <w:style w:type="character" w:default="1" w:styleId="DefaultParagraphFont">
     <w:name w:val="Default Paragraph Font"/>
@@ -2207,84 +3828,46 @@
     <w:semiHidden/>
     <w:unhideWhenUsed/>
   </w:style>
-  <w:style w:type="character" w:customStyle="1" w:styleId="Heading1Char">
-    <w:name w:val="Heading 1 Char"/>
-    <w:basedOn w:val="DefaultParagraphFont"/>
-    <w:link w:val="Heading1"/>
-    <w:uiPriority w:val="9"/>
-    <w:rsid w:val="00F755F1"/>
-    <w:rPr>
-      <w:rFonts w:asciiTheme="majorHAnsi" w:eastAsiaTheme="majorEastAsia" w:hAnsiTheme="majorHAnsi" w:cstheme="majorBidi"/>
-      <w:b/>
-      <w:bCs/>
-      <w:color w:val="345A8A" w:themeColor="accent1" w:themeShade="B5"/>
-      <w:sz w:val="32"/>
-      <w:szCs w:val="32"/>
-    </w:rPr>
-  </w:style>
-  <w:style w:type="character" w:customStyle="1" w:styleId="Heading2Char">
-    <w:name w:val="Heading 2 Char"/>
-    <w:basedOn w:val="DefaultParagraphFont"/>
-    <w:link w:val="Heading2"/>
-    <w:uiPriority w:val="9"/>
-    <w:rsid w:val="00F755F1"/>
-    <w:rPr>
-      <w:rFonts w:asciiTheme="majorHAnsi" w:eastAsiaTheme="majorEastAsia" w:hAnsiTheme="majorHAnsi" w:cstheme="majorBidi"/>
-      <w:b/>
-      <w:bCs/>
-      <w:color w:val="4F81BD" w:themeColor="accent1"/>
-      <w:sz w:val="26"/>
-      <w:szCs w:val="26"/>
-    </w:rPr>
-  </w:style>
-  <w:style w:type="paragraph" w:styleId="ListParagraph">
-    <w:name w:val="List Paragraph"/>
-    <w:basedOn w:val="Normal"/>
-    <w:uiPriority w:val="34"/>
-    <w:qFormat/>
-    <w:rsid w:val="0040262E"/>
-    <w:pPr>
-      <w:ind w:left="720"/>
-      <w:contextualSpacing/>
-    </w:pPr>
-  </w:style>
-  <w:style w:type="character" w:customStyle="1" w:styleId="Heading3Char">
-    <w:name w:val="Heading 3 Char"/>
-    <w:basedOn w:val="DefaultParagraphFont"/>
-    <w:link w:val="Heading3"/>
-    <w:uiPriority w:val="9"/>
-    <w:rsid w:val="00F755F1"/>
-    <w:rPr>
-      <w:rFonts w:asciiTheme="majorHAnsi" w:eastAsiaTheme="majorEastAsia" w:hAnsiTheme="majorHAnsi" w:cstheme="majorBidi"/>
-      <w:b/>
-      <w:bCs/>
-      <w:color w:val="4F81BD" w:themeColor="accent1"/>
-    </w:rPr>
-  </w:style>
-  <w:style w:type="table" w:styleId="TableGrid">
-    <w:name w:val="Table Grid"/>
-    <w:basedOn w:val="TableNormal"/>
-    <w:uiPriority w:val="59"/>
-    <w:rsid w:val="00F755F1"/>
-    <w:tblPr>
-      <w:tblInd w:w="0" w:type="dxa"/>
-      <w:tblBorders>
-        <w:top w:val="single" w:sz="4" w:space="0" w:color="auto"/>
-        <w:left w:val="single" w:sz="4" w:space="0" w:color="auto"/>
-        <w:bottom w:val="single" w:sz="4" w:space="0" w:color="auto"/>
-        <w:right w:val="single" w:sz="4" w:space="0" w:color="auto"/>
-        <w:insideH w:val="single" w:sz="4" w:space="0" w:color="auto"/>
-        <w:insideV w:val="single" w:sz="4" w:space="0" w:color="auto"/>
-      </w:tblBorders>
-      <w:tblCellMar>
-        <w:top w:w="0" w:type="dxa"/>
-        <w:left w:w="108" w:type="dxa"/>
-        <w:bottom w:w="0" w:type="dxa"/>
-        <w:right w:w="108" w:type="dxa"/>
-      </w:tblCellMar>
-    </w:tblPr>
+  <w:style w:type="paragraph" w:customStyle="1" w:styleId="D3A3690914BF2349820FA4E730E4CEC0">
+    <w:name w:val="D3A3690914BF2349820FA4E730E4CEC0"/>
+    <w:rsid w:val="008C2896"/>
+  </w:style>
+  <w:style w:type="paragraph" w:customStyle="1" w:styleId="83BEF41F7EE4AC478A525DC5D3DCF83E">
+    <w:name w:val="83BEF41F7EE4AC478A525DC5D3DCF83E"/>
+    <w:rsid w:val="008C2896"/>
+  </w:style>
+  <w:style w:type="paragraph" w:customStyle="1" w:styleId="9A1BD8EDA361324CA123DE15B783BE7F">
+    <w:name w:val="9A1BD8EDA361324CA123DE15B783BE7F"/>
+    <w:rsid w:val="008C2896"/>
+  </w:style>
+  <w:style w:type="paragraph" w:customStyle="1" w:styleId="CC7CFD5078858F42A402ECFBC688A376">
+    <w:name w:val="CC7CFD5078858F42A402ECFBC688A376"/>
+    <w:rsid w:val="008C2896"/>
+  </w:style>
+  <w:style w:type="paragraph" w:customStyle="1" w:styleId="5C21DE6CD319D54483B93FCF70FB2659">
+    <w:name w:val="5C21DE6CD319D54483B93FCF70FB2659"/>
+    <w:rsid w:val="008C2896"/>
+  </w:style>
+  <w:style w:type="paragraph" w:customStyle="1" w:styleId="38CA536B01ED7245A4E6E8CA0D043102">
+    <w:name w:val="38CA536B01ED7245A4E6E8CA0D043102"/>
+    <w:rsid w:val="008C2896"/>
+  </w:style>
+  <w:style w:type="paragraph" w:customStyle="1" w:styleId="4D74252173BDB6459EEAC57A537FEDF5">
+    <w:name w:val="4D74252173BDB6459EEAC57A537FEDF5"/>
+    <w:rsid w:val="008C2896"/>
+  </w:style>
+  <w:style w:type="paragraph" w:customStyle="1" w:styleId="DE3661E45D472D4CB18A78711FE517B6">
+    <w:name w:val="DE3661E45D472D4CB18A78711FE517B6"/>
+    <w:rsid w:val="008C2896"/>
   </w:style>
 </w:styles>
+</file>
+
+<file path=word/glossary/webSettings.xml><?xml version="1.0" encoding="utf-8"?>
+<w:webSettings xmlns:mc="http://schemas.openxmlformats.org/markup-compatibility/2006" xmlns:r="http://schemas.openxmlformats.org/officeDocument/2006/relationships" xmlns:w="http://schemas.openxmlformats.org/wordprocessingml/2006/main" xmlns:w14="http://schemas.microsoft.com/office/word/2010/wordml" mc:Ignorable="w14">
+  <w:allowPNG/>
+  <w:doNotSaveAsSingleFile/>
+</w:webSettings>
 </file>
 
 <file path=word/theme/theme1.xml><?xml version="1.0" encoding="utf-8"?>
@@ -2612,7 +4195,7 @@
 </file>
 
 <file path=customXml/itemProps1.xml><?xml version="1.0" encoding="utf-8"?>
-<ds:datastoreItem xmlns:ds="http://schemas.openxmlformats.org/officeDocument/2006/customXml" ds:itemID="{4E7E4E8F-D15B-DD43-83FD-E8F4235BF149}">
+<ds:datastoreItem xmlns:ds="http://schemas.openxmlformats.org/officeDocument/2006/customXml" ds:itemID="{FC927E25-1864-4C48-AE9A-16E6A6E5D6FD}">
   <ds:schemaRefs>
     <ds:schemaRef ds:uri="http://schemas.openxmlformats.org/officeDocument/2006/bibliography"/>
   </ds:schemaRefs>

</xml_diff>

<commit_message>
Popraw drobne usterki w formatowaniu opisu produktu
</commit_message>
<xml_diff>
--- a/cwiczenie-2/kontekst-i-opis-produktu.docx
+++ b/cwiczenie-2/kontekst-i-opis-produktu.docx
@@ -24,6 +24,8 @@
             <w:pPr>
               <w:jc w:val="center"/>
             </w:pPr>
+            <w:bookmarkStart w:id="0" w:name="_GoBack"/>
+            <w:bookmarkEnd w:id="0"/>
           </w:p>
         </w:tc>
         <w:tc>
@@ -882,14 +884,11 @@
       </w:r>
     </w:p>
     <w:p>
-      <w:bookmarkStart w:id="0" w:name="_GoBack"/>
-      <w:bookmarkEnd w:id="0"/>
-    </w:p>
-    <w:p>
       <w:pPr>
         <w:pStyle w:val="Heading1"/>
       </w:pPr>
       <w:r>
+        <w:lastRenderedPageBreak/>
         <w:t>Historia zmian dokumentu</w:t>
       </w:r>
     </w:p>
@@ -1703,6 +1702,7 @@
         <w:temporary/>
         <w:showingPlcHdr/>
       </w:sdtPr>
+      <w:sdtEndPr/>
       <w:sdtContent>
         <w:r>
           <w:t>[Type text]</w:t>
@@ -1721,6 +1721,7 @@
         <w:temporary/>
         <w:showingPlcHdr/>
       </w:sdtPr>
+      <w:sdtEndPr/>
       <w:sdtContent>
         <w:r>
           <w:t>[Type text]</w:t>
@@ -1739,6 +1740,7 @@
         <w:temporary/>
         <w:showingPlcHdr/>
       </w:sdtPr>
+      <w:sdtEndPr/>
       <w:sdtContent>
         <w:r>
           <w:t>[Type text]</w:t>
@@ -1796,7 +1798,7 @@
       <w:rPr>
         <w:noProof/>
       </w:rPr>
-      <w:t>2</w:t>
+      <w:t>1</w:t>
     </w:r>
     <w:r>
       <w:fldChar w:fldCharType="end"/>
@@ -2629,6 +2631,7 @@
   <w:style w:type="character" w:default="1" w:styleId="DefaultParagraphFont">
     <w:name w:val="Default Paragraph Font"/>
     <w:uiPriority w:val="1"/>
+    <w:semiHidden/>
     <w:unhideWhenUsed/>
   </w:style>
   <w:style w:type="table" w:default="1" w:styleId="TableNormal">
@@ -3048,6 +3051,7 @@
   <w:style w:type="character" w:default="1" w:styleId="DefaultParagraphFont">
     <w:name w:val="Default Paragraph Font"/>
     <w:uiPriority w:val="1"/>
+    <w:semiHidden/>
     <w:unhideWhenUsed/>
   </w:style>
   <w:style w:type="table" w:default="1" w:styleId="TableNormal">
@@ -4195,7 +4199,7 @@
 </file>
 
 <file path=customXml/itemProps1.xml><?xml version="1.0" encoding="utf-8"?>
-<ds:datastoreItem xmlns:ds="http://schemas.openxmlformats.org/officeDocument/2006/customXml" ds:itemID="{FC927E25-1864-4C48-AE9A-16E6A6E5D6FD}">
+<ds:datastoreItem xmlns:ds="http://schemas.openxmlformats.org/officeDocument/2006/customXml" ds:itemID="{1B96C7EF-2FA6-414D-8858-77E047740BFA}">
   <ds:schemaRefs>
     <ds:schemaRef ds:uri="http://schemas.openxmlformats.org/officeDocument/2006/bibliography"/>
   </ds:schemaRefs>

</xml_diff>

<commit_message>
Dodaj schemat do opisu produktu
</commit_message>
<xml_diff>
--- a/cwiczenie-2/kontekst-i-opis-produktu.docx
+++ b/cwiczenie-2/kontekst-i-opis-produktu.docx
@@ -1,6 +1,6 @@
 
 <file path=word/document.xml><?xml version="1.0" encoding="utf-8"?>
-<w:document xmlns:wpc="http://schemas.microsoft.com/office/word/2010/wordprocessingCanvas" xmlns:mo="http://schemas.microsoft.com/office/mac/office/2008/main" xmlns:mc="http://schemas.openxmlformats.org/markup-compatibility/2006" xmlns:mv="urn:schemas-microsoft-com:mac:vml" xmlns:o="urn:schemas-microsoft-com:office:office" xmlns:r="http://schemas.openxmlformats.org/officeDocument/2006/relationships" xmlns:m="http://schemas.openxmlformats.org/officeDocument/2006/math" xmlns:v="urn:schemas-microsoft-com:vml" xmlns:wp14="http://schemas.microsoft.com/office/word/2010/wordprocessingDrawing" xmlns:wp="http://schemas.openxmlformats.org/drawingml/2006/wordprocessingDrawing" xmlns:w10="urn:schemas-microsoft-com:office:word" xmlns:w="http://schemas.openxmlformats.org/wordprocessingml/2006/main" xmlns:w14="http://schemas.microsoft.com/office/word/2010/wordml" xmlns:wpg="http://schemas.microsoft.com/office/word/2010/wordprocessingGroup" xmlns:wpi="http://schemas.microsoft.com/office/word/2010/wordprocessingInk" xmlns:wne="http://schemas.microsoft.com/office/word/2006/wordml" xmlns:wps="http://schemas.microsoft.com/office/word/2010/wordprocessingShape" mc:Ignorable="w14 wp14">
+<w:document xmlns:wpc="http://schemas.microsoft.com/office/word/2010/wordprocessingCanvas" xmlns:mc="http://schemas.openxmlformats.org/markup-compatibility/2006" xmlns:o="urn:schemas-microsoft-com:office:office" xmlns:r="http://schemas.openxmlformats.org/officeDocument/2006/relationships" xmlns:m="http://schemas.openxmlformats.org/officeDocument/2006/math" xmlns:v="urn:schemas-microsoft-com:vml" xmlns:wp14="http://schemas.microsoft.com/office/word/2010/wordprocessingDrawing" xmlns:wp="http://schemas.openxmlformats.org/drawingml/2006/wordprocessingDrawing" xmlns:w10="urn:schemas-microsoft-com:office:word" xmlns:w="http://schemas.openxmlformats.org/wordprocessingml/2006/main" xmlns:w14="http://schemas.microsoft.com/office/word/2010/wordml" xmlns:wpg="http://schemas.microsoft.com/office/word/2010/wordprocessingGroup" xmlns:wpi="http://schemas.microsoft.com/office/word/2010/wordprocessingInk" xmlns:wne="http://schemas.microsoft.com/office/word/2006/wordml" xmlns:wps="http://schemas.microsoft.com/office/word/2010/wordprocessingShape" mc:Ignorable="w14 wp14">
   <w:body>
     <w:tbl>
       <w:tblPr>
@@ -24,8 +24,6 @@
             <w:pPr>
               <w:jc w:val="center"/>
             </w:pPr>
-            <w:bookmarkStart w:id="0" w:name="_GoBack"/>
-            <w:bookmarkEnd w:id="0"/>
           </w:p>
         </w:tc>
         <w:tc>
@@ -92,7 +90,7 @@
               <w:t>1.</w:t>
             </w:r>
             <w:r>
-              <w:t>0</w:t>
+              <w:t>2</w:t>
             </w:r>
           </w:p>
         </w:tc>
@@ -134,10 +132,7 @@
           </w:p>
           <w:p>
             <w:r>
-              <w:t>2012-11-0</w:t>
-            </w:r>
-            <w:r>
-              <w:t>9</w:t>
+              <w:t>2012-11-10</w:t>
             </w:r>
           </w:p>
         </w:tc>
@@ -302,7 +297,7 @@
         <w:pStyle w:val="Heading2"/>
       </w:pPr>
       <w:r>
-        <w:t>Sytuacja</w:t>
+        <w:t>Kontekst</w:t>
       </w:r>
     </w:p>
     <w:p>
@@ -615,270 +610,236 @@
       </w:r>
     </w:p>
     <w:p>
-      <w:pPr>
-        <w:pStyle w:val="Heading3"/>
-      </w:pPr>
       <w:r>
         <w:lastRenderedPageBreak/>
-        <w:t>Aplikacja mobilna</w:t>
+        <w:t xml:space="preserve">Schemat współpracy komponentów jest dostępny w </w:t>
+      </w:r>
+      <w:r>
+        <w:fldChar w:fldCharType="begin"/>
+      </w:r>
+      <w:r>
+        <w:instrText xml:space="preserve"> REF _Ref340351965 \h </w:instrText>
+      </w:r>
+      <w:r>
+        <w:fldChar w:fldCharType="separate"/>
+      </w:r>
+      <w:r>
+        <w:t>załąc</w:t>
+      </w:r>
+      <w:r>
+        <w:t>z</w:t>
+      </w:r>
+      <w:r>
+        <w:t>niku nr 1</w:t>
+      </w:r>
+      <w:r>
+        <w:fldChar w:fldCharType="end"/>
+      </w:r>
+      <w:r>
+        <w:t>.</w:t>
       </w:r>
     </w:p>
     <w:p>
-      <w:r>
-        <w:t xml:space="preserve">Głównym celem aplikacji mobilnej jest </w:t>
-      </w:r>
-      <w:r>
-        <w:t xml:space="preserve">dostarczenie informacji o wydarzeniu oraz </w:t>
-      </w:r>
-      <w:r>
-        <w:t xml:space="preserve">zaproponowanie </w:t>
-      </w:r>
-      <w:r>
-        <w:t>kupna</w:t>
-      </w:r>
-      <w:r>
-        <w:t xml:space="preserve"> biletu</w:t>
-      </w:r>
-      <w:r>
-        <w:t xml:space="preserve"> w sklepie internetowym organizatora.</w:t>
+      <w:pPr>
+        <w:pStyle w:val="Heading3"/>
+      </w:pPr>
+      <w:r>
+        <w:t>Aplikacja mobilna</w:t>
       </w:r>
     </w:p>
     <w:p>
       <w:r>
-        <w:t xml:space="preserve">Po uruchomieniu aplikacji użytkownik robi zdjęcie </w:t>
-      </w:r>
-      <w:r>
-        <w:t xml:space="preserve">plakatu, który go zainteresował. Aplikacja wysyła zdjęcie do </w:t>
-      </w:r>
-      <w:r>
-        <w:t>s</w:t>
-      </w:r>
-      <w:r>
-        <w:t>erwera obsługi zapytań</w:t>
-      </w:r>
-      <w:r>
-        <w:t xml:space="preserve"> i oczekuje na odpowiedź. </w:t>
-      </w:r>
-      <w:r>
-        <w:t>Zwracane są</w:t>
-      </w:r>
-      <w:r>
-        <w:t xml:space="preserve"> podstawowe informacje</w:t>
-      </w:r>
-      <w:r>
-        <w:t>,</w:t>
-      </w:r>
-      <w:r>
-        <w:t xml:space="preserve"> takie jak czas i miejsce wydarzenia, cen</w:t>
-      </w:r>
-      <w:r>
-        <w:t>a</w:t>
-      </w:r>
-      <w:r>
-        <w:t xml:space="preserve"> biletu oraz propozycja</w:t>
-      </w:r>
-      <w:r>
-        <w:t xml:space="preserve"> zakupu biletu bezpośrednio </w:t>
-      </w:r>
-      <w:r>
-        <w:t>w sklepie internetowym</w:t>
-      </w:r>
-      <w:r>
-        <w:t xml:space="preserve"> organizatora.</w:t>
+        <w:t xml:space="preserve">Głównym celem aplikacji mobilnej jest </w:t>
+      </w:r>
+      <w:r>
+        <w:t xml:space="preserve">dostarczenie informacji o wydarzeniu oraz </w:t>
+      </w:r>
+      <w:r>
+        <w:t xml:space="preserve">zaproponowanie </w:t>
+      </w:r>
+      <w:r>
+        <w:t>kupna</w:t>
+      </w:r>
+      <w:r>
+        <w:t xml:space="preserve"> biletu</w:t>
+      </w:r>
+      <w:r>
+        <w:t xml:space="preserve"> w sklepie internetowym organizatora.</w:t>
       </w:r>
     </w:p>
     <w:p>
       <w:r>
-        <w:t>Następnie umożliwia zaproszenie znajomych na wydarzenie korzystając z popularnych sieci społecznościowych oraz standardowych środków komunikacji</w:t>
+        <w:t xml:space="preserve">Po uruchomieniu aplikacji użytkownik robi zdjęcie </w:t>
+      </w:r>
+      <w:r>
+        <w:t xml:space="preserve">plakatu, który go zainteresował. Aplikacja wysyła zdjęcie do </w:t>
+      </w:r>
+      <w:r>
+        <w:t>s</w:t>
+      </w:r>
+      <w:r>
+        <w:t>erwera obsługi zapytań</w:t>
+      </w:r>
+      <w:r>
+        <w:t xml:space="preserve"> i oczekuje na odpowiedź. </w:t>
+      </w:r>
+      <w:r>
+        <w:t>Zwracane są</w:t>
+      </w:r>
+      <w:r>
+        <w:t xml:space="preserve"> podstawowe informacje</w:t>
       </w:r>
       <w:r>
         <w:t>,</w:t>
       </w:r>
       <w:r>
-        <w:t xml:space="preserve"> t</w:t>
-      </w:r>
-      <w:r>
-        <w:t>akich jak</w:t>
-      </w:r>
-      <w:r>
-        <w:t xml:space="preserve"> email czy SMS.</w:t>
+        <w:t xml:space="preserve"> takie jak czas i miejsce wydarzenia, cen</w:t>
+      </w:r>
+      <w:r>
+        <w:t>a</w:t>
+      </w:r>
+      <w:r>
+        <w:t xml:space="preserve"> biletu oraz propozycja</w:t>
+      </w:r>
+      <w:r>
+        <w:t xml:space="preserve"> zakupu biletu bezpośrednio </w:t>
+      </w:r>
+      <w:r>
+        <w:t>w sklepie internetowym</w:t>
+      </w:r>
+      <w:r>
+        <w:t xml:space="preserve"> organizatora.</w:t>
       </w:r>
     </w:p>
     <w:p>
-      <w:pPr>
-        <w:pStyle w:val="Heading3"/>
-      </w:pPr>
-      <w:r>
-        <w:t>Serwer obsługi</w:t>
-      </w:r>
-      <w:r>
-        <w:t xml:space="preserve"> zapytań</w:t>
+      <w:r>
+        <w:t>Następnie umożliwia zaproszenie znajomych na wydarzenie korzystając z popularnych sieci społecznościowych oraz standardowych środków komunikacji</w:t>
+      </w:r>
+      <w:r>
+        <w:t>,</w:t>
+      </w:r>
+      <w:r>
+        <w:t xml:space="preserve"> t</w:t>
+      </w:r>
+      <w:r>
+        <w:t>akich jak</w:t>
+      </w:r>
+      <w:r>
+        <w:t xml:space="preserve"> email czy SMS.</w:t>
       </w:r>
     </w:p>
     <w:p>
+      <w:pPr>
+        <w:pStyle w:val="Heading3"/>
+      </w:pPr>
       <w:r>
         <w:t>Serwer obsługi</w:t>
       </w:r>
       <w:r>
-        <w:t xml:space="preserve"> zapytań jest oddzielną usługą dostępną przez połączenie internetowe. Serwer oferujący usługę </w:t>
-      </w:r>
-      <w:r>
-        <w:t>posiada bazę danych z plakatami i informacjami o wydarzeniach przez nie reklamowanymi. Po otrzymaniu zapytania, porównuje zdjęcie z plakatami z bazy i zwraca informacje przypisane do plakatu.</w:t>
+        <w:t xml:space="preserve"> zapytań</w:t>
       </w:r>
     </w:p>
     <w:p>
-      <w:pPr>
-        <w:pStyle w:val="Heading3"/>
-      </w:pPr>
-      <w:r>
-        <w:t>API zarządzania bazą wydarzeń</w:t>
+      <w:r>
+        <w:t>Serwer obsługi</w:t>
+      </w:r>
+      <w:r>
+        <w:t xml:space="preserve"> zapytań jest oddzielną usługą dostępną przez połączenie internetowe. Serwer oferujący usługę </w:t>
+      </w:r>
+      <w:r>
+        <w:t>posiada bazę danych z plakatami i informacjami o wydarzeniach przez nie reklamowanymi. Po otrzymaniu zapytania, porównuje zdjęcie z plakatami z bazy i zwraca informacje przypisane do plakatu.</w:t>
       </w:r>
     </w:p>
     <w:p>
-      <w:r>
-        <w:t xml:space="preserve">System ściśle współpracujący z </w:t>
-      </w:r>
-      <w:r>
-        <w:t>serwerem obsługi</w:t>
-      </w:r>
-      <w:r>
-        <w:t xml:space="preserve"> zapytań. Pozwala agencjom reklamowym na dodawanie plakatów i informacji o nadchodzących wydarzeniach do </w:t>
-      </w:r>
-      <w:r>
-        <w:t xml:space="preserve">systemu </w:t>
-      </w:r>
-      <w:r>
-        <w:t>obsługi zapytań.</w:t>
+      <w:pPr>
+        <w:pStyle w:val="Heading3"/>
+      </w:pPr>
+      <w:r>
+        <w:t>API zarządzania bazą wydarzeń</w:t>
       </w:r>
     </w:p>
     <w:p>
-      <w:pPr>
-        <w:pStyle w:val="Heading2"/>
-      </w:pPr>
-      <w:r>
-        <w:t>Wyzwania i rozwiązania</w:t>
+      <w:r>
+        <w:t xml:space="preserve">System ściśle współpracujący z </w:t>
+      </w:r>
+      <w:r>
+        <w:t>serwerem obsługi</w:t>
+      </w:r>
+      <w:r>
+        <w:t xml:space="preserve"> zapytań. Pozwala agencjom reklamowym na dodawanie plakatów i informacji o nadchodzących wydarzeniach do </w:t>
+      </w:r>
+      <w:r>
+        <w:t xml:space="preserve">systemu </w:t>
+      </w:r>
+      <w:r>
+        <w:t>obsługi zapytań.</w:t>
       </w:r>
     </w:p>
     <w:p>
-      <w:r>
-        <w:t>Przeszkodami blokującymi stworzenie produktu niezależnie są:</w:t>
+      <w:pPr>
+        <w:spacing w:before="0" w:after="0"/>
+        <w:jc w:val="left"/>
+      </w:pPr>
+      <w:r>
+        <w:br w:type="page"/>
       </w:r>
     </w:p>
     <w:p>
       <w:pPr>
-        <w:pStyle w:val="ListParagraph"/>
-        <w:numPr>
-          <w:ilvl w:val="0"/>
-          <w:numId w:val="5"/>
-        </w:numPr>
-      </w:pPr>
-      <w:r>
-        <w:t>brak dostępu do obrazów plakatów i informacji o wydarzeniach,</w:t>
-      </w:r>
+        <w:pStyle w:val="Heading1"/>
+      </w:pPr>
+      <w:bookmarkStart w:id="0" w:name="_Ref340351965"/>
+      <w:bookmarkStart w:id="1" w:name="_GoBack"/>
+      <w:bookmarkEnd w:id="1"/>
+      <w:r>
+        <w:lastRenderedPageBreak/>
+        <w:t>Załącznik nr 1</w:t>
+      </w:r>
+      <w:bookmarkEnd w:id="0"/>
     </w:p>
     <w:p>
       <w:pPr>
-        <w:pStyle w:val="ListParagraph"/>
-        <w:numPr>
-          <w:ilvl w:val="0"/>
-          <w:numId w:val="5"/>
-        </w:numPr>
-      </w:pPr>
-      <w:r>
-        <w:t xml:space="preserve">wysokie koszty utrzymania infrastruktury </w:t>
-      </w:r>
-      <w:r>
-        <w:t xml:space="preserve">serwera </w:t>
-      </w:r>
-      <w:r>
-        <w:t>obsługi zapytań.</w:t>
+        <w:pStyle w:val="Heading2"/>
+      </w:pPr>
+      <w:r>
+        <w:t>Schemat współpracy komponentów produktu</w:t>
+      </w:r>
+      <w:r>
+        <w:rPr>
+          <w:noProof/>
+        </w:rPr>
+        <w:pict w14:anchorId="65DC8371">
+          <v:shapetype id="_x0000_t75" coordsize="21600,21600" o:spt="75" o:preferrelative="t" path="m@4@5l@4@11@9@11@9@5xe" filled="f" stroked="f">
+            <v:stroke joinstyle="miter"/>
+            <v:formulas>
+              <v:f eqn="if lineDrawn pixelLineWidth 0"/>
+              <v:f eqn="sum @0 1 0"/>
+              <v:f eqn="sum 0 0 @1"/>
+              <v:f eqn="prod @2 1 2"/>
+              <v:f eqn="prod @3 21600 pixelWidth"/>
+              <v:f eqn="prod @3 21600 pixelHeight"/>
+              <v:f eqn="sum @0 0 1"/>
+              <v:f eqn="prod @6 1 2"/>
+              <v:f eqn="prod @7 21600 pixelWidth"/>
+              <v:f eqn="sum @8 21600 0"/>
+              <v:f eqn="prod @7 21600 pixelHeight"/>
+              <v:f eqn="sum @10 21600 0"/>
+            </v:formulas>
+            <v:path o:extrusionok="f" gradientshapeok="t" o:connecttype="rect"/>
+            <o:lock v:ext="edit" aspectratio="t"/>
+          </v:shapetype>
+          <v:shape id="_x0000_s1026" type="#_x0000_t75" style="position:absolute;left:0;text-align:left;margin-left:0;margin-top:0;width:495.25pt;height:402.65pt;z-index:251659264;mso-position-horizontal:center;mso-position-horizontal-relative:margin;mso-position-vertical:center;mso-position-vertical-relative:margin">
+            <v:imagedata r:id="rId9" o:title=""/>
+            <w10:wrap type="square" anchorx="margin" anchory="margin"/>
+          </v:shape>
+        </w:pict>
       </w:r>
     </w:p>
     <w:p>
-      <w:r>
-        <w:t xml:space="preserve">Rozwiązaniem jest nawiązanie współpracy z organizatorami wydarzeń. </w:t>
-      </w:r>
-      <w:r>
-        <w:t xml:space="preserve">Ze strony organizatora oznacza to  ciągłe </w:t>
-      </w:r>
-      <w:r>
-        <w:t>dostarczanie informacji</w:t>
-      </w:r>
-      <w:r>
-        <w:t xml:space="preserve"> i części przychodów ze sprzedaży biletów. Od </w:t>
-      </w:r>
-      <w:r>
-        <w:t>firmy</w:t>
-      </w:r>
-      <w:r>
-        <w:t xml:space="preserve"> </w:t>
-      </w:r>
-      <w:r>
-        <w:rPr>
-          <w:i/>
-        </w:rPr>
-        <w:t>Concerto</w:t>
-      </w:r>
-      <w:r>
-        <w:t xml:space="preserve"> </w:t>
-      </w:r>
-      <w:r>
-        <w:t>przyznanie</w:t>
-      </w:r>
-      <w:r>
-        <w:t xml:space="preserve"> dostępu do API zarządzania bazą</w:t>
-      </w:r>
-      <w:r>
-        <w:t xml:space="preserve"> wydarzeń i</w:t>
-      </w:r>
-      <w:r>
-        <w:t xml:space="preserve"> oferowanie sprzedaży biletu u współpracującego organizatora.</w:t>
-      </w:r>
-    </w:p>
-    <w:p>
-      <w:pPr>
-        <w:pStyle w:val="Heading2"/>
-      </w:pPr>
-      <w:r>
-        <w:t>Oczekiwane rezultaty</w:t>
-      </w:r>
-    </w:p>
-    <w:p>
-      <w:r>
-        <w:t>Dla organizatorów</w:t>
-      </w:r>
-      <w:r>
-        <w:t xml:space="preserve"> –</w:t>
-      </w:r>
-      <w:r>
-        <w:t xml:space="preserve"> </w:t>
-      </w:r>
-      <w:r>
-        <w:t>zwiększenie skuteczności akcji reklamowych</w:t>
-      </w:r>
-      <w:r>
-        <w:t xml:space="preserve">. Dla </w:t>
-      </w:r>
-      <w:r>
-        <w:t xml:space="preserve">firmy </w:t>
-      </w:r>
-      <w:r>
-        <w:rPr>
-          <w:i/>
-        </w:rPr>
-        <w:t>Concerto</w:t>
-      </w:r>
-      <w:r>
-        <w:t xml:space="preserve"> – </w:t>
-      </w:r>
-      <w:r>
-        <w:t xml:space="preserve"> przyznanie części przychodu ze sprzedaży </w:t>
-      </w:r>
-      <w:r>
-        <w:t>dokonanych dzięki aplikacji mobilnej.</w:t>
-      </w:r>
-    </w:p>
-    <w:p>
+      <w:pPr>
+        <w:spacing w:before="0" w:after="0"/>
+        <w:jc w:val="left"/>
+      </w:pPr>
       <w:r>
         <w:br w:type="page"/>
       </w:r>
@@ -1621,11 +1582,235 @@
           </w:p>
         </w:tc>
       </w:tr>
+      <w:tr>
+        <w:tc>
+          <w:tcPr>
+            <w:tcW w:w="548" w:type="dxa"/>
+          </w:tcPr>
+          <w:p>
+            <w:pPr>
+              <w:jc w:val="right"/>
+              <w:rPr>
+                <w:sz w:val="20"/>
+              </w:rPr>
+            </w:pPr>
+            <w:r>
+              <w:rPr>
+                <w:sz w:val="20"/>
+              </w:rPr>
+              <w:t>7</w:t>
+            </w:r>
+            <w:r>
+              <w:rPr>
+                <w:sz w:val="20"/>
+              </w:rPr>
+              <w:t>.</w:t>
+            </w:r>
+          </w:p>
+        </w:tc>
+        <w:tc>
+          <w:tcPr>
+            <w:tcW w:w="1545" w:type="dxa"/>
+          </w:tcPr>
+          <w:p>
+            <w:pPr>
+              <w:rPr>
+                <w:sz w:val="20"/>
+              </w:rPr>
+            </w:pPr>
+            <w:r>
+              <w:rPr>
+                <w:sz w:val="20"/>
+              </w:rPr>
+              <w:t>2012-11-</w:t>
+            </w:r>
+            <w:r>
+              <w:rPr>
+                <w:sz w:val="20"/>
+              </w:rPr>
+              <w:t>10</w:t>
+            </w:r>
+          </w:p>
+        </w:tc>
+        <w:tc>
+          <w:tcPr>
+            <w:tcW w:w="1134" w:type="dxa"/>
+          </w:tcPr>
+          <w:p>
+            <w:pPr>
+              <w:rPr>
+                <w:sz w:val="20"/>
+              </w:rPr>
+            </w:pPr>
+            <w:r>
+              <w:rPr>
+                <w:sz w:val="20"/>
+              </w:rPr>
+              <w:t>TC</w:t>
+            </w:r>
+          </w:p>
+        </w:tc>
+        <w:tc>
+          <w:tcPr>
+            <w:tcW w:w="4161" w:type="dxa"/>
+          </w:tcPr>
+          <w:p>
+            <w:pPr>
+              <w:jc w:val="left"/>
+              <w:rPr>
+                <w:sz w:val="20"/>
+              </w:rPr>
+            </w:pPr>
+            <w:r>
+              <w:rPr>
+                <w:sz w:val="20"/>
+              </w:rPr>
+              <w:t>Przeniesiono wyzwania i oczekiwane rezultaty</w:t>
+            </w:r>
+            <w:r>
+              <w:rPr>
+                <w:sz w:val="20"/>
+              </w:rPr>
+              <w:t xml:space="preserve"> do statutu projektu</w:t>
+            </w:r>
+          </w:p>
+        </w:tc>
+        <w:tc>
+          <w:tcPr>
+            <w:tcW w:w="1848" w:type="dxa"/>
+          </w:tcPr>
+          <w:p>
+            <w:pPr>
+              <w:rPr>
+                <w:sz w:val="20"/>
+              </w:rPr>
+            </w:pPr>
+            <w:r>
+              <w:rPr>
+                <w:sz w:val="20"/>
+              </w:rPr>
+              <w:t>1.1</w:t>
+            </w:r>
+          </w:p>
+        </w:tc>
+      </w:tr>
+      <w:tr>
+        <w:tc>
+          <w:tcPr>
+            <w:tcW w:w="548" w:type="dxa"/>
+          </w:tcPr>
+          <w:p>
+            <w:pPr>
+              <w:jc w:val="right"/>
+              <w:rPr>
+                <w:sz w:val="20"/>
+              </w:rPr>
+            </w:pPr>
+            <w:r>
+              <w:rPr>
+                <w:sz w:val="20"/>
+              </w:rPr>
+              <w:t>8</w:t>
+            </w:r>
+            <w:r>
+              <w:rPr>
+                <w:sz w:val="20"/>
+              </w:rPr>
+              <w:t>.</w:t>
+            </w:r>
+          </w:p>
+        </w:tc>
+        <w:tc>
+          <w:tcPr>
+            <w:tcW w:w="1545" w:type="dxa"/>
+          </w:tcPr>
+          <w:p>
+            <w:pPr>
+              <w:rPr>
+                <w:sz w:val="20"/>
+              </w:rPr>
+            </w:pPr>
+            <w:r>
+              <w:rPr>
+                <w:sz w:val="20"/>
+              </w:rPr>
+              <w:t>2012-11-</w:t>
+            </w:r>
+            <w:r>
+              <w:rPr>
+                <w:sz w:val="20"/>
+              </w:rPr>
+              <w:t>10</w:t>
+            </w:r>
+          </w:p>
+        </w:tc>
+        <w:tc>
+          <w:tcPr>
+            <w:tcW w:w="1134" w:type="dxa"/>
+          </w:tcPr>
+          <w:p>
+            <w:pPr>
+              <w:rPr>
+                <w:sz w:val="20"/>
+              </w:rPr>
+            </w:pPr>
+            <w:r>
+              <w:rPr>
+                <w:sz w:val="20"/>
+              </w:rPr>
+              <w:t>TC</w:t>
+            </w:r>
+          </w:p>
+        </w:tc>
+        <w:tc>
+          <w:tcPr>
+            <w:tcW w:w="4161" w:type="dxa"/>
+          </w:tcPr>
+          <w:p>
+            <w:pPr>
+              <w:jc w:val="left"/>
+              <w:rPr>
+                <w:sz w:val="20"/>
+              </w:rPr>
+            </w:pPr>
+            <w:r>
+              <w:rPr>
+                <w:sz w:val="20"/>
+              </w:rPr>
+              <w:t>Dodano załącznik</w:t>
+            </w:r>
+            <w:r>
+              <w:rPr>
+                <w:sz w:val="20"/>
+              </w:rPr>
+              <w:t xml:space="preserve"> ze schematem komponentów</w:t>
+            </w:r>
+          </w:p>
+        </w:tc>
+        <w:tc>
+          <w:tcPr>
+            <w:tcW w:w="1848" w:type="dxa"/>
+          </w:tcPr>
+          <w:p>
+            <w:pPr>
+              <w:rPr>
+                <w:sz w:val="20"/>
+              </w:rPr>
+            </w:pPr>
+            <w:r>
+              <w:rPr>
+                <w:sz w:val="20"/>
+              </w:rPr>
+              <w:t>1.2</w:t>
+            </w:r>
+          </w:p>
+        </w:tc>
+      </w:tr>
     </w:tbl>
     <w:p/>
     <w:sectPr>
-      <w:footerReference w:type="even" r:id="rId9"/>
-      <w:footerReference w:type="default" r:id="rId10"/>
+      <w:footerReference w:type="even" r:id="rId10"/>
+      <w:footerReference w:type="default" r:id="rId11"/>
       <w:pgSz w:w="11900" w:h="16840"/>
       <w:pgMar w:top="1440" w:right="1440" w:bottom="1440" w:left="1440" w:header="708" w:footer="1049" w:gutter="0"/>
       <w:cols w:space="708"/>
@@ -1636,7 +1821,7 @@
 </file>
 
 <file path=word/endnotes.xml><?xml version="1.0" encoding="utf-8"?>
-<w:endnotes xmlns:wpc="http://schemas.microsoft.com/office/word/2010/wordprocessingCanvas" xmlns:mo="http://schemas.microsoft.com/office/mac/office/2008/main" xmlns:mc="http://schemas.openxmlformats.org/markup-compatibility/2006" xmlns:mv="urn:schemas-microsoft-com:mac:vml" xmlns:o="urn:schemas-microsoft-com:office:office" xmlns:r="http://schemas.openxmlformats.org/officeDocument/2006/relationships" xmlns:m="http://schemas.openxmlformats.org/officeDocument/2006/math" xmlns:v="urn:schemas-microsoft-com:vml" xmlns:wp14="http://schemas.microsoft.com/office/word/2010/wordprocessingDrawing" xmlns:wp="http://schemas.openxmlformats.org/drawingml/2006/wordprocessingDrawing" xmlns:w10="urn:schemas-microsoft-com:office:word" xmlns:w="http://schemas.openxmlformats.org/wordprocessingml/2006/main" xmlns:w14="http://schemas.microsoft.com/office/word/2010/wordml" xmlns:wpg="http://schemas.microsoft.com/office/word/2010/wordprocessingGroup" xmlns:wpi="http://schemas.microsoft.com/office/word/2010/wordprocessingInk" xmlns:wne="http://schemas.microsoft.com/office/word/2006/wordml" xmlns:wps="http://schemas.microsoft.com/office/word/2010/wordprocessingShape" mc:Ignorable="w14 wp14">
+<w:endnotes xmlns:wpc="http://schemas.microsoft.com/office/word/2010/wordprocessingCanvas" xmlns:mc="http://schemas.openxmlformats.org/markup-compatibility/2006" xmlns:o="urn:schemas-microsoft-com:office:office" xmlns:r="http://schemas.openxmlformats.org/officeDocument/2006/relationships" xmlns:m="http://schemas.openxmlformats.org/officeDocument/2006/math" xmlns:v="urn:schemas-microsoft-com:vml" xmlns:wp14="http://schemas.microsoft.com/office/word/2010/wordprocessingDrawing" xmlns:wp="http://schemas.openxmlformats.org/drawingml/2006/wordprocessingDrawing" xmlns:w10="urn:schemas-microsoft-com:office:word" xmlns:w="http://schemas.openxmlformats.org/wordprocessingml/2006/main" xmlns:w14="http://schemas.microsoft.com/office/word/2010/wordml" xmlns:wpg="http://schemas.microsoft.com/office/word/2010/wordprocessingGroup" xmlns:wpi="http://schemas.microsoft.com/office/word/2010/wordprocessingInk" xmlns:wne="http://schemas.microsoft.com/office/word/2006/wordml" xmlns:wps="http://schemas.microsoft.com/office/word/2010/wordprocessingShape" mc:Ignorable="w14 wp14">
   <w:endnote w:type="separator" w:id="-1">
     <w:p>
       <w:pPr>
@@ -1661,7 +1846,7 @@
 </file>
 
 <file path=word/footer1.xml><?xml version="1.0" encoding="utf-8"?>
-<w:ftr xmlns:wpc="http://schemas.microsoft.com/office/word/2010/wordprocessingCanvas" xmlns:mo="http://schemas.microsoft.com/office/mac/office/2008/main" xmlns:mc="http://schemas.openxmlformats.org/markup-compatibility/2006" xmlns:mv="urn:schemas-microsoft-com:mac:vml" xmlns:o="urn:schemas-microsoft-com:office:office" xmlns:r="http://schemas.openxmlformats.org/officeDocument/2006/relationships" xmlns:m="http://schemas.openxmlformats.org/officeDocument/2006/math" xmlns:v="urn:schemas-microsoft-com:vml" xmlns:wp14="http://schemas.microsoft.com/office/word/2010/wordprocessingDrawing" xmlns:wp="http://schemas.openxmlformats.org/drawingml/2006/wordprocessingDrawing" xmlns:w10="urn:schemas-microsoft-com:office:word" xmlns:w="http://schemas.openxmlformats.org/wordprocessingml/2006/main" xmlns:w14="http://schemas.microsoft.com/office/word/2010/wordml" xmlns:wpg="http://schemas.microsoft.com/office/word/2010/wordprocessingGroup" xmlns:wpi="http://schemas.microsoft.com/office/word/2010/wordprocessingInk" xmlns:wne="http://schemas.microsoft.com/office/word/2006/wordml" xmlns:wps="http://schemas.microsoft.com/office/word/2010/wordprocessingShape" mc:Ignorable="w14 wp14">
+<w:ftr xmlns:wpc="http://schemas.microsoft.com/office/word/2010/wordprocessingCanvas" xmlns:mc="http://schemas.openxmlformats.org/markup-compatibility/2006" xmlns:o="urn:schemas-microsoft-com:office:office" xmlns:r="http://schemas.openxmlformats.org/officeDocument/2006/relationships" xmlns:m="http://schemas.openxmlformats.org/officeDocument/2006/math" xmlns:v="urn:schemas-microsoft-com:vml" xmlns:wp14="http://schemas.microsoft.com/office/word/2010/wordprocessingDrawing" xmlns:wp="http://schemas.openxmlformats.org/drawingml/2006/wordprocessingDrawing" xmlns:w10="urn:schemas-microsoft-com:office:word" xmlns:w="http://schemas.openxmlformats.org/wordprocessingml/2006/main" xmlns:w14="http://schemas.microsoft.com/office/word/2010/wordml" xmlns:wpg="http://schemas.microsoft.com/office/word/2010/wordprocessingGroup" xmlns:wpi="http://schemas.microsoft.com/office/word/2010/wordprocessingInk" xmlns:wne="http://schemas.microsoft.com/office/word/2006/wordml" xmlns:wps="http://schemas.microsoft.com/office/word/2010/wordprocessingShape" mc:Ignorable="w14 wp14">
   <w:p>
     <w:pPr>
       <w:pStyle w:val="Footer"/>
@@ -1692,6 +1877,9 @@
   <w:p>
     <w:pPr>
       <w:pStyle w:val="Footer"/>
+      <w:rPr>
+        <w:lang w:val="en-US"/>
+      </w:rPr>
     </w:pPr>
     <w:sdt>
       <w:sdtPr>
@@ -1705,6 +1893,9 @@
       <w:sdtEndPr/>
       <w:sdtContent>
         <w:r>
+          <w:rPr>
+            <w:lang w:val="en-US"/>
+          </w:rPr>
           <w:t>[Type text]</w:t>
         </w:r>
       </w:sdtContent>
@@ -1724,6 +1915,9 @@
       <w:sdtEndPr/>
       <w:sdtContent>
         <w:r>
+          <w:rPr>
+            <w:lang w:val="en-US"/>
+          </w:rPr>
           <w:t>[Type text]</w:t>
         </w:r>
       </w:sdtContent>
@@ -1743,6 +1937,9 @@
       <w:sdtEndPr/>
       <w:sdtContent>
         <w:r>
+          <w:rPr>
+            <w:lang w:val="en-US"/>
+          </w:rPr>
           <w:t>[Type text]</w:t>
         </w:r>
       </w:sdtContent>
@@ -1752,7 +1949,7 @@
 </file>
 
 <file path=word/footer2.xml><?xml version="1.0" encoding="utf-8"?>
-<w:ftr xmlns:wpc="http://schemas.microsoft.com/office/word/2010/wordprocessingCanvas" xmlns:mo="http://schemas.microsoft.com/office/mac/office/2008/main" xmlns:mc="http://schemas.openxmlformats.org/markup-compatibility/2006" xmlns:mv="urn:schemas-microsoft-com:mac:vml" xmlns:o="urn:schemas-microsoft-com:office:office" xmlns:r="http://schemas.openxmlformats.org/officeDocument/2006/relationships" xmlns:m="http://schemas.openxmlformats.org/officeDocument/2006/math" xmlns:v="urn:schemas-microsoft-com:vml" xmlns:wp14="http://schemas.microsoft.com/office/word/2010/wordprocessingDrawing" xmlns:wp="http://schemas.openxmlformats.org/drawingml/2006/wordprocessingDrawing" xmlns:w10="urn:schemas-microsoft-com:office:word" xmlns:w="http://schemas.openxmlformats.org/wordprocessingml/2006/main" xmlns:w14="http://schemas.microsoft.com/office/word/2010/wordml" xmlns:wpg="http://schemas.microsoft.com/office/word/2010/wordprocessingGroup" xmlns:wpi="http://schemas.microsoft.com/office/word/2010/wordprocessingInk" xmlns:wne="http://schemas.microsoft.com/office/word/2006/wordml" xmlns:wps="http://schemas.microsoft.com/office/word/2010/wordprocessingShape" mc:Ignorable="w14 wp14">
+<w:ftr xmlns:wpc="http://schemas.microsoft.com/office/word/2010/wordprocessingCanvas" xmlns:mc="http://schemas.openxmlformats.org/markup-compatibility/2006" xmlns:o="urn:schemas-microsoft-com:office:office" xmlns:r="http://schemas.openxmlformats.org/officeDocument/2006/relationships" xmlns:m="http://schemas.openxmlformats.org/officeDocument/2006/math" xmlns:v="urn:schemas-microsoft-com:vml" xmlns:wp14="http://schemas.microsoft.com/office/word/2010/wordprocessingDrawing" xmlns:wp="http://schemas.openxmlformats.org/drawingml/2006/wordprocessingDrawing" xmlns:w10="urn:schemas-microsoft-com:office:word" xmlns:w="http://schemas.openxmlformats.org/wordprocessingml/2006/main" xmlns:w14="http://schemas.microsoft.com/office/word/2010/wordml" xmlns:wpg="http://schemas.microsoft.com/office/word/2010/wordprocessingGroup" xmlns:wpi="http://schemas.microsoft.com/office/word/2010/wordprocessingInk" xmlns:wne="http://schemas.microsoft.com/office/word/2006/wordml" xmlns:wps="http://schemas.microsoft.com/office/word/2010/wordprocessingShape" mc:Ignorable="w14 wp14">
   <w:p>
     <w:pPr>
       <w:pStyle w:val="Footer"/>
@@ -1798,7 +1995,7 @@
       <w:rPr>
         <w:noProof/>
       </w:rPr>
-      <w:t>1</w:t>
+      <w:t>4</w:t>
     </w:r>
     <w:r>
       <w:fldChar w:fldCharType="end"/>
@@ -1813,7 +2010,7 @@
 </file>
 
 <file path=word/footnotes.xml><?xml version="1.0" encoding="utf-8"?>
-<w:footnotes xmlns:wpc="http://schemas.microsoft.com/office/word/2010/wordprocessingCanvas" xmlns:mo="http://schemas.microsoft.com/office/mac/office/2008/main" xmlns:mc="http://schemas.openxmlformats.org/markup-compatibility/2006" xmlns:mv="urn:schemas-microsoft-com:mac:vml" xmlns:o="urn:schemas-microsoft-com:office:office" xmlns:r="http://schemas.openxmlformats.org/officeDocument/2006/relationships" xmlns:m="http://schemas.openxmlformats.org/officeDocument/2006/math" xmlns:v="urn:schemas-microsoft-com:vml" xmlns:wp14="http://schemas.microsoft.com/office/word/2010/wordprocessingDrawing" xmlns:wp="http://schemas.openxmlformats.org/drawingml/2006/wordprocessingDrawing" xmlns:w10="urn:schemas-microsoft-com:office:word" xmlns:w="http://schemas.openxmlformats.org/wordprocessingml/2006/main" xmlns:w14="http://schemas.microsoft.com/office/word/2010/wordml" xmlns:wpg="http://schemas.microsoft.com/office/word/2010/wordprocessingGroup" xmlns:wpi="http://schemas.microsoft.com/office/word/2010/wordprocessingInk" xmlns:wne="http://schemas.microsoft.com/office/word/2006/wordml" xmlns:wps="http://schemas.microsoft.com/office/word/2010/wordprocessingShape" mc:Ignorable="w14 wp14">
+<w:footnotes xmlns:wpc="http://schemas.microsoft.com/office/word/2010/wordprocessingCanvas" xmlns:mc="http://schemas.openxmlformats.org/markup-compatibility/2006" xmlns:o="urn:schemas-microsoft-com:office:office" xmlns:r="http://schemas.openxmlformats.org/officeDocument/2006/relationships" xmlns:m="http://schemas.openxmlformats.org/officeDocument/2006/math" xmlns:v="urn:schemas-microsoft-com:vml" xmlns:wp14="http://schemas.microsoft.com/office/word/2010/wordprocessingDrawing" xmlns:wp="http://schemas.openxmlformats.org/drawingml/2006/wordprocessingDrawing" xmlns:w10="urn:schemas-microsoft-com:office:word" xmlns:w="http://schemas.openxmlformats.org/wordprocessingml/2006/main" xmlns:w14="http://schemas.microsoft.com/office/word/2010/wordml" xmlns:wpg="http://schemas.microsoft.com/office/word/2010/wordprocessingGroup" xmlns:wpi="http://schemas.microsoft.com/office/word/2010/wordprocessingInk" xmlns:wne="http://schemas.microsoft.com/office/word/2006/wordml" xmlns:wps="http://schemas.microsoft.com/office/word/2010/wordprocessingShape" mc:Ignorable="w14 wp14">
   <w:footnote w:type="separator" w:id="-1">
     <w:p>
       <w:pPr>
@@ -1838,7 +2035,7 @@
 </file>
 
 <file path=word/numbering.xml><?xml version="1.0" encoding="utf-8"?>
-<w:numbering xmlns:wpc="http://schemas.microsoft.com/office/word/2010/wordprocessingCanvas" xmlns:mo="http://schemas.microsoft.com/office/mac/office/2008/main" xmlns:mc="http://schemas.openxmlformats.org/markup-compatibility/2006" xmlns:mv="urn:schemas-microsoft-com:mac:vml" xmlns:o="urn:schemas-microsoft-com:office:office" xmlns:r="http://schemas.openxmlformats.org/officeDocument/2006/relationships" xmlns:m="http://schemas.openxmlformats.org/officeDocument/2006/math" xmlns:v="urn:schemas-microsoft-com:vml" xmlns:wp14="http://schemas.microsoft.com/office/word/2010/wordprocessingDrawing" xmlns:wp="http://schemas.openxmlformats.org/drawingml/2006/wordprocessingDrawing" xmlns:w10="urn:schemas-microsoft-com:office:word" xmlns:w="http://schemas.openxmlformats.org/wordprocessingml/2006/main" xmlns:w14="http://schemas.microsoft.com/office/word/2010/wordml" xmlns:wpg="http://schemas.microsoft.com/office/word/2010/wordprocessingGroup" xmlns:wpi="http://schemas.microsoft.com/office/word/2010/wordprocessingInk" xmlns:wne="http://schemas.microsoft.com/office/word/2006/wordml" xmlns:wps="http://schemas.microsoft.com/office/word/2010/wordprocessingShape" mc:Ignorable="w14 wp14">
+<w:numbering xmlns:wpc="http://schemas.microsoft.com/office/word/2010/wordprocessingCanvas" xmlns:mc="http://schemas.openxmlformats.org/markup-compatibility/2006" xmlns:o="urn:schemas-microsoft-com:office:office" xmlns:r="http://schemas.openxmlformats.org/officeDocument/2006/relationships" xmlns:m="http://schemas.openxmlformats.org/officeDocument/2006/math" xmlns:v="urn:schemas-microsoft-com:vml" xmlns:wp14="http://schemas.microsoft.com/office/word/2010/wordprocessingDrawing" xmlns:wp="http://schemas.openxmlformats.org/drawingml/2006/wordprocessingDrawing" xmlns:w10="urn:schemas-microsoft-com:office:word" xmlns:w="http://schemas.openxmlformats.org/wordprocessingml/2006/main" xmlns:w14="http://schemas.microsoft.com/office/word/2010/wordml" xmlns:wpg="http://schemas.microsoft.com/office/word/2010/wordprocessingGroup" xmlns:wpi="http://schemas.microsoft.com/office/word/2010/wordprocessingInk" xmlns:wne="http://schemas.microsoft.com/office/word/2006/wordml" xmlns:wps="http://schemas.microsoft.com/office/word/2010/wordprocessingShape" mc:Ignorable="w14 wp14">
   <w:abstractNum w:abstractNumId="0">
     <w:nsid w:val="0C1A6104"/>
     <w:multiLevelType w:val="hybridMultilevel"/>
@@ -2408,7 +2605,7 @@
     </w:rPrDefault>
     <w:pPrDefault/>
   </w:docDefaults>
-  <w:latentStyles w:defLockedState="0" w:defUIPriority="99" w:defSemiHidden="1" w:defUnhideWhenUsed="1" w:defQFormat="0" w:count="276">
+  <w:latentStyles w:defLockedState="0" w:defUIPriority="99" w:defSemiHidden="1" w:defUnhideWhenUsed="1" w:defQFormat="0" w:count="267">
     <w:lsdException w:name="Normal" w:semiHidden="0" w:uiPriority="0" w:unhideWhenUsed="0" w:qFormat="1"/>
     <w:lsdException w:name="heading 1" w:semiHidden="0" w:uiPriority="9" w:unhideWhenUsed="0" w:qFormat="1"/>
     <w:lsdException w:name="heading 2" w:uiPriority="9" w:qFormat="1"/>
@@ -2812,11 +3009,42 @@
     <w:unhideWhenUsed/>
     <w:rsid w:val="006B4C23"/>
   </w:style>
+  <w:style w:type="paragraph" w:styleId="BalloonText">
+    <w:name w:val="Balloon Text"/>
+    <w:basedOn w:val="Normal"/>
+    <w:link w:val="BalloonTextChar"/>
+    <w:uiPriority w:val="99"/>
+    <w:semiHidden/>
+    <w:unhideWhenUsed/>
+    <w:rsid w:val="00266AE6"/>
+    <w:pPr>
+      <w:spacing w:before="0" w:after="0"/>
+    </w:pPr>
+    <w:rPr>
+      <w:rFonts w:ascii="Tahoma" w:hAnsi="Tahoma" w:cs="Tahoma"/>
+      <w:sz w:val="16"/>
+      <w:szCs w:val="16"/>
+    </w:rPr>
+  </w:style>
+  <w:style w:type="character" w:customStyle="1" w:styleId="BalloonTextChar">
+    <w:name w:val="Balloon Text Char"/>
+    <w:basedOn w:val="DefaultParagraphFont"/>
+    <w:link w:val="BalloonText"/>
+    <w:uiPriority w:val="99"/>
+    <w:semiHidden/>
+    <w:rsid w:val="00266AE6"/>
+    <w:rPr>
+      <w:rFonts w:ascii="Tahoma" w:hAnsi="Tahoma" w:cs="Tahoma"/>
+      <w:sz w:val="16"/>
+      <w:szCs w:val="16"/>
+      <w:lang w:val="pl-PL"/>
+    </w:rPr>
+  </w:style>
 </w:styles>
 </file>
 
 <file path=word/stylesWithEffects.xml><?xml version="1.0" encoding="utf-8"?>
-<w:styles xmlns:wpc="http://schemas.microsoft.com/office/word/2010/wordprocessingCanvas" xmlns:mo="http://schemas.microsoft.com/office/mac/office/2008/main" xmlns:mc="http://schemas.openxmlformats.org/markup-compatibility/2006" xmlns:mv="urn:schemas-microsoft-com:mac:vml" xmlns:o="urn:schemas-microsoft-com:office:office" xmlns:r="http://schemas.openxmlformats.org/officeDocument/2006/relationships" xmlns:m="http://schemas.openxmlformats.org/officeDocument/2006/math" xmlns:v="urn:schemas-microsoft-com:vml" xmlns:wp14="http://schemas.microsoft.com/office/word/2010/wordprocessingDrawing" xmlns:wp="http://schemas.openxmlformats.org/drawingml/2006/wordprocessingDrawing" xmlns:w10="urn:schemas-microsoft-com:office:word" xmlns:w="http://schemas.openxmlformats.org/wordprocessingml/2006/main" xmlns:w14="http://schemas.microsoft.com/office/word/2010/wordml" xmlns:wpg="http://schemas.microsoft.com/office/word/2010/wordprocessingGroup" xmlns:wpi="http://schemas.microsoft.com/office/word/2010/wordprocessingInk" xmlns:wne="http://schemas.microsoft.com/office/word/2006/wordml" xmlns:wps="http://schemas.microsoft.com/office/word/2010/wordprocessingShape" mc:Ignorable="w14 wp14">
+<w:styles xmlns:wpc="http://schemas.microsoft.com/office/word/2010/wordprocessingCanvas" xmlns:mc="http://schemas.openxmlformats.org/markup-compatibility/2006" xmlns:o="urn:schemas-microsoft-com:office:office" xmlns:r="http://schemas.openxmlformats.org/officeDocument/2006/relationships" xmlns:m="http://schemas.openxmlformats.org/officeDocument/2006/math" xmlns:v="urn:schemas-microsoft-com:vml" xmlns:wp14="http://schemas.microsoft.com/office/word/2010/wordprocessingDrawing" xmlns:wp="http://schemas.openxmlformats.org/drawingml/2006/wordprocessingDrawing" xmlns:w10="urn:schemas-microsoft-com:office:word" xmlns:w="http://schemas.openxmlformats.org/wordprocessingml/2006/main" xmlns:w14="http://schemas.microsoft.com/office/word/2010/wordml" xmlns:wpg="http://schemas.microsoft.com/office/word/2010/wordprocessingGroup" xmlns:wpi="http://schemas.microsoft.com/office/word/2010/wordprocessingInk" xmlns:wne="http://schemas.microsoft.com/office/word/2006/wordml" xmlns:wps="http://schemas.microsoft.com/office/word/2010/wordprocessingShape" mc:Ignorable="w14 wp14">
   <w:docDefaults>
     <w:rPrDefault>
       <w:rPr>
@@ -2828,7 +3056,7 @@
     </w:rPrDefault>
     <w:pPrDefault/>
   </w:docDefaults>
-  <w:latentStyles w:defLockedState="0" w:defUIPriority="99" w:defSemiHidden="1" w:defUnhideWhenUsed="1" w:defQFormat="0" w:count="276">
+  <w:latentStyles w:defLockedState="0" w:defUIPriority="99" w:defSemiHidden="1" w:defUnhideWhenUsed="1" w:defQFormat="0" w:count="267">
     <w:lsdException w:name="Normal" w:semiHidden="0" w:uiPriority="0" w:unhideWhenUsed="0" w:qFormat="1"/>
     <w:lsdException w:name="heading 1" w:semiHidden="0" w:uiPriority="9" w:unhideWhenUsed="0" w:qFormat="1"/>
     <w:lsdException w:name="heading 2" w:uiPriority="9" w:qFormat="1"/>
@@ -3232,11 +3460,42 @@
     <w:unhideWhenUsed/>
     <w:rsid w:val="006B4C23"/>
   </w:style>
+  <w:style w:type="paragraph" w:styleId="BalloonText">
+    <w:name w:val="Balloon Text"/>
+    <w:basedOn w:val="Normal"/>
+    <w:link w:val="BalloonTextChar"/>
+    <w:uiPriority w:val="99"/>
+    <w:semiHidden/>
+    <w:unhideWhenUsed/>
+    <w:rsid w:val="00266AE6"/>
+    <w:pPr>
+      <w:spacing w:before="0" w:after="0"/>
+    </w:pPr>
+    <w:rPr>
+      <w:rFonts w:ascii="Tahoma" w:hAnsi="Tahoma" w:cs="Tahoma"/>
+      <w:sz w:val="16"/>
+      <w:szCs w:val="16"/>
+    </w:rPr>
+  </w:style>
+  <w:style w:type="character" w:customStyle="1" w:styleId="BalloonTextChar">
+    <w:name w:val="Balloon Text Char"/>
+    <w:basedOn w:val="DefaultParagraphFont"/>
+    <w:link w:val="BalloonText"/>
+    <w:uiPriority w:val="99"/>
+    <w:semiHidden/>
+    <w:rsid w:val="00266AE6"/>
+    <w:rPr>
+      <w:rFonts w:ascii="Tahoma" w:hAnsi="Tahoma" w:cs="Tahoma"/>
+      <w:sz w:val="16"/>
+      <w:szCs w:val="16"/>
+      <w:lang w:val="pl-PL"/>
+    </w:rPr>
+  </w:style>
 </w:styles>
 </file>
 
 <file path=word/glossary/document.xml><?xml version="1.0" encoding="utf-8"?>
-<w:glossaryDocument xmlns:wpc="http://schemas.microsoft.com/office/word/2010/wordprocessingCanvas" xmlns:mo="http://schemas.microsoft.com/office/mac/office/2008/main" xmlns:mc="http://schemas.openxmlformats.org/markup-compatibility/2006" xmlns:mv="urn:schemas-microsoft-com:mac:vml" xmlns:o="urn:schemas-microsoft-com:office:office" xmlns:r="http://schemas.openxmlformats.org/officeDocument/2006/relationships" xmlns:m="http://schemas.openxmlformats.org/officeDocument/2006/math" xmlns:v="urn:schemas-microsoft-com:vml" xmlns:wp14="http://schemas.microsoft.com/office/word/2010/wordprocessingDrawing" xmlns:wp="http://schemas.openxmlformats.org/drawingml/2006/wordprocessingDrawing" xmlns:w10="urn:schemas-microsoft-com:office:word" xmlns:w="http://schemas.openxmlformats.org/wordprocessingml/2006/main" xmlns:w14="http://schemas.microsoft.com/office/word/2010/wordml" xmlns:wpg="http://schemas.microsoft.com/office/word/2010/wordprocessingGroup" xmlns:wpi="http://schemas.microsoft.com/office/word/2010/wordprocessingInk" xmlns:wne="http://schemas.microsoft.com/office/word/2006/wordml" xmlns:wps="http://schemas.microsoft.com/office/word/2010/wordprocessingShape" mc:Ignorable="w14 wp14">
+<w:glossaryDocument xmlns:wpc="http://schemas.microsoft.com/office/word/2010/wordprocessingCanvas" xmlns:mc="http://schemas.openxmlformats.org/markup-compatibility/2006" xmlns:o="urn:schemas-microsoft-com:office:office" xmlns:r="http://schemas.openxmlformats.org/officeDocument/2006/relationships" xmlns:m="http://schemas.openxmlformats.org/officeDocument/2006/math" xmlns:v="urn:schemas-microsoft-com:vml" xmlns:wp14="http://schemas.microsoft.com/office/word/2010/wordprocessingDrawing" xmlns:wp="http://schemas.openxmlformats.org/drawingml/2006/wordprocessingDrawing" xmlns:w10="urn:schemas-microsoft-com:office:word" xmlns:w="http://schemas.openxmlformats.org/wordprocessingml/2006/main" xmlns:w14="http://schemas.microsoft.com/office/word/2010/wordml" xmlns:wpg="http://schemas.microsoft.com/office/word/2010/wordprocessingGroup" xmlns:wpi="http://schemas.microsoft.com/office/word/2010/wordprocessingInk" xmlns:wne="http://schemas.microsoft.com/office/word/2006/wordml" xmlns:wps="http://schemas.microsoft.com/office/word/2010/wordprocessingShape" mc:Ignorable="w14 wp14">
   <w:docParts>
     <w:docPart>
       <w:docPartPr>
@@ -3323,24 +3582,24 @@
 <file path=word/glossary/fontTable.xml><?xml version="1.0" encoding="utf-8"?>
 <w:fonts xmlns:mc="http://schemas.openxmlformats.org/markup-compatibility/2006" xmlns:r="http://schemas.openxmlformats.org/officeDocument/2006/relationships" xmlns:w="http://schemas.openxmlformats.org/wordprocessingml/2006/main" xmlns:w14="http://schemas.microsoft.com/office/word/2010/wordml" mc:Ignorable="w14">
   <w:font w:name="Symbol">
-    <w:panose1 w:val="00000000000000000000"/>
+    <w:panose1 w:val="05050102010706020507"/>
     <w:charset w:val="02"/>
-    <w:family w:val="auto"/>
+    <w:family w:val="roman"/>
     <w:pitch w:val="variable"/>
     <w:sig w:usb0="00000000" w:usb1="10000000" w:usb2="00000000" w:usb3="00000000" w:csb0="80000000" w:csb1="00000000"/>
   </w:font>
   <w:font w:name="Times New Roman">
     <w:panose1 w:val="02020603050405020304"/>
     <w:charset w:val="00"/>
-    <w:family w:val="auto"/>
+    <w:family w:val="roman"/>
     <w:pitch w:val="variable"/>
     <w:sig w:usb0="E0002AFF" w:usb1="C0007841" w:usb2="00000009" w:usb3="00000000" w:csb0="000001FF" w:csb1="00000000"/>
   </w:font>
   <w:font w:name="Courier New">
     <w:panose1 w:val="02070309020205020404"/>
     <w:charset w:val="00"/>
-    <w:family w:val="auto"/>
-    <w:pitch w:val="variable"/>
+    <w:family w:val="modern"/>
+    <w:pitch w:val="fixed"/>
     <w:sig w:usb0="E0002AFF" w:usb1="C0007843" w:usb2="00000009" w:usb3="00000000" w:csb0="000001FF" w:csb1="00000000"/>
   </w:font>
   <w:font w:name="Wingdings">
@@ -3353,42 +3612,48 @@
   <w:font w:name="Cambria">
     <w:panose1 w:val="02040503050406030204"/>
     <w:charset w:val="00"/>
-    <w:family w:val="auto"/>
+    <w:family w:val="roman"/>
     <w:pitch w:val="variable"/>
     <w:sig w:usb0="E00002FF" w:usb1="400004FF" w:usb2="00000000" w:usb3="00000000" w:csb0="0000019F" w:csb1="00000000"/>
   </w:font>
-  <w:font w:name="ＭＳ 明朝">
-    <w:charset w:val="4E"/>
-    <w:family w:val="auto"/>
-    <w:pitch w:val="variable"/>
+  <w:font w:name="MS Mincho">
+    <w:altName w:val="ＭＳ 明朝"/>
+    <w:panose1 w:val="02020609040205080304"/>
+    <w:charset w:val="80"/>
+    <w:family w:val="modern"/>
+    <w:pitch w:val="fixed"/>
     <w:sig w:usb0="E00002FF" w:usb1="6AC7FDFB" w:usb2="00000012" w:usb3="00000000" w:csb0="0002009F" w:csb1="00000000"/>
   </w:font>
   <w:font w:name="Calibri">
     <w:panose1 w:val="020F0502020204030204"/>
     <w:charset w:val="00"/>
-    <w:family w:val="auto"/>
+    <w:family w:val="swiss"/>
     <w:pitch w:val="variable"/>
     <w:sig w:usb0="E10002FF" w:usb1="4000ACFF" w:usb2="00000009" w:usb3="00000000" w:csb0="0000019F" w:csb1="00000000"/>
   </w:font>
-  <w:font w:name="ＭＳ ゴシック">
-    <w:charset w:val="4E"/>
-    <w:family w:val="auto"/>
-    <w:pitch w:val="variable"/>
+  <w:font w:name="MS Gothic">
+    <w:altName w:val="ＭＳ ゴシック"/>
+    <w:panose1 w:val="020B0609070205080204"/>
+    <w:charset w:val="80"/>
+    <w:family w:val="modern"/>
+    <w:pitch w:val="fixed"/>
     <w:sig w:usb0="E00002FF" w:usb1="6AC7FDFB" w:usb2="00000012" w:usb3="00000000" w:csb0="0002009F" w:csb1="00000000"/>
   </w:font>
   <w:font w:name="PMingLiU">
     <w:altName w:val="新細明體"/>
+    <w:panose1 w:val="02020500000000000000"/>
     <w:charset w:val="88"/>
     <w:family w:val="roman"/>
     <w:pitch w:val="variable"/>
     <w:sig w:usb0="A00002FF" w:usb1="28CFFCFA" w:usb2="00000016" w:usb3="00000000" w:csb0="00100001" w:csb1="00000000"/>
   </w:font>
-  <w:font w:name="Arial">
-    <w:panose1 w:val="020B0604020202020204"/>
+  <w:font w:name="Tahoma">
+    <w:panose1 w:val="020B0604030504040204"/>
     <w:charset w:val="00"/>
-    <w:family w:val="auto"/>
+    <w:family w:val="swiss"/>
+    <w:notTrueType/>
     <w:pitch w:val="variable"/>
-    <w:sig w:usb0="E0002AFF" w:usb1="C0007843" w:usb2="00000009" w:usb3="00000000" w:csb0="000001FF" w:csb1="00000000"/>
+    <w:sig w:usb0="00000003" w:usb1="00000000" w:usb2="00000000" w:usb3="00000000" w:csb0="00000001" w:csb1="00000000"/>
   </w:font>
 </w:fonts>
 </file>
@@ -3397,6 +3662,7 @@
 <w:settings xmlns:mc="http://schemas.openxmlformats.org/markup-compatibility/2006" xmlns:o="urn:schemas-microsoft-com:office:office" xmlns:r="http://schemas.openxmlformats.org/officeDocument/2006/relationships" xmlns:m="http://schemas.openxmlformats.org/officeDocument/2006/math" xmlns:v="urn:schemas-microsoft-com:vml" xmlns:w10="urn:schemas-microsoft-com:office:word" xmlns:w="http://schemas.openxmlformats.org/wordprocessingml/2006/main" xmlns:w14="http://schemas.microsoft.com/office/word/2010/wordml" xmlns:sl="http://schemas.openxmlformats.org/schemaLibrary/2006/main" mc:Ignorable="w14">
   <w:view w:val="normal"/>
   <w:defaultTabStop w:val="720"/>
+  <w:hyphenationZone w:val="425"/>
   <w:characterSpacingControl w:val="doNotCompress"/>
   <w:compat>
     <w:useFELayout/>
@@ -3407,7 +3673,10 @@
   </w:compat>
   <w:rsids>
     <w:rsidRoot w:val="008C2896"/>
+    <w:rsid w:val="00460D76"/>
     <w:rsid w:val="008C2896"/>
+    <w:rsid w:val="008F695F"/>
+    <w:rsid w:val="00F07AFC"/>
   </w:rsids>
   <m:mathPr>
     <m:mathFont m:val="Cambria Math"/>
@@ -3444,7 +3713,7 @@
     </w:rPrDefault>
     <w:pPrDefault/>
   </w:docDefaults>
-  <w:latentStyles w:defLockedState="0" w:defUIPriority="99" w:defSemiHidden="1" w:defUnhideWhenUsed="1" w:defQFormat="0" w:count="276">
+  <w:latentStyles w:defLockedState="0" w:defUIPriority="99" w:defSemiHidden="1" w:defUnhideWhenUsed="1" w:defQFormat="0" w:count="267">
     <w:lsdException w:name="Normal" w:semiHidden="0" w:uiPriority="0" w:unhideWhenUsed="0" w:qFormat="1"/>
     <w:lsdException w:name="heading 1" w:semiHidden="0" w:uiPriority="9" w:unhideWhenUsed="0" w:qFormat="1"/>
     <w:lsdException w:name="heading 2" w:uiPriority="9" w:qFormat="1"/>
@@ -3650,7 +3919,7 @@
 </file>
 
 <file path=word/glossary/stylesWithEffects.xml><?xml version="1.0" encoding="utf-8"?>
-<w:styles xmlns:wpc="http://schemas.microsoft.com/office/word/2010/wordprocessingCanvas" xmlns:mo="http://schemas.microsoft.com/office/mac/office/2008/main" xmlns:mc="http://schemas.openxmlformats.org/markup-compatibility/2006" xmlns:mv="urn:schemas-microsoft-com:mac:vml" xmlns:o="urn:schemas-microsoft-com:office:office" xmlns:r="http://schemas.openxmlformats.org/officeDocument/2006/relationships" xmlns:m="http://schemas.openxmlformats.org/officeDocument/2006/math" xmlns:v="urn:schemas-microsoft-com:vml" xmlns:wp14="http://schemas.microsoft.com/office/word/2010/wordprocessingDrawing" xmlns:wp="http://schemas.openxmlformats.org/drawingml/2006/wordprocessingDrawing" xmlns:w10="urn:schemas-microsoft-com:office:word" xmlns:w="http://schemas.openxmlformats.org/wordprocessingml/2006/main" xmlns:w14="http://schemas.microsoft.com/office/word/2010/wordml" xmlns:wpg="http://schemas.microsoft.com/office/word/2010/wordprocessingGroup" xmlns:wpi="http://schemas.microsoft.com/office/word/2010/wordprocessingInk" xmlns:wne="http://schemas.microsoft.com/office/word/2006/wordml" xmlns:wps="http://schemas.microsoft.com/office/word/2010/wordprocessingShape" mc:Ignorable="w14 wp14">
+<w:styles xmlns:wpc="http://schemas.microsoft.com/office/word/2010/wordprocessingCanvas" xmlns:mc="http://schemas.openxmlformats.org/markup-compatibility/2006" xmlns:o="urn:schemas-microsoft-com:office:office" xmlns:r="http://schemas.openxmlformats.org/officeDocument/2006/relationships" xmlns:m="http://schemas.openxmlformats.org/officeDocument/2006/math" xmlns:v="urn:schemas-microsoft-com:vml" xmlns:wp14="http://schemas.microsoft.com/office/word/2010/wordprocessingDrawing" xmlns:wp="http://schemas.openxmlformats.org/drawingml/2006/wordprocessingDrawing" xmlns:w10="urn:schemas-microsoft-com:office:word" xmlns:w="http://schemas.openxmlformats.org/wordprocessingml/2006/main" xmlns:w14="http://schemas.microsoft.com/office/word/2010/wordml" xmlns:wpg="http://schemas.microsoft.com/office/word/2010/wordprocessingGroup" xmlns:wpi="http://schemas.microsoft.com/office/word/2010/wordprocessingInk" xmlns:wne="http://schemas.microsoft.com/office/word/2006/wordml" xmlns:wps="http://schemas.microsoft.com/office/word/2010/wordprocessingShape" mc:Ignorable="w14 wp14">
   <w:docDefaults>
     <w:rPrDefault>
       <w:rPr>
@@ -3662,7 +3931,7 @@
     </w:rPrDefault>
     <w:pPrDefault/>
   </w:docDefaults>
-  <w:latentStyles w:defLockedState="0" w:defUIPriority="99" w:defSemiHidden="1" w:defUnhideWhenUsed="1" w:defQFormat="0" w:count="276">
+  <w:latentStyles w:defLockedState="0" w:defUIPriority="99" w:defSemiHidden="1" w:defUnhideWhenUsed="1" w:defQFormat="0" w:count="267">
     <w:lsdException w:name="Normal" w:semiHidden="0" w:uiPriority="0" w:unhideWhenUsed="0" w:qFormat="1"/>
     <w:lsdException w:name="heading 1" w:semiHidden="0" w:uiPriority="9" w:unhideWhenUsed="0" w:qFormat="1"/>
     <w:lsdException w:name="heading 2" w:uiPriority="9" w:qFormat="1"/>
@@ -3870,7 +4139,6 @@
 <file path=word/glossary/webSettings.xml><?xml version="1.0" encoding="utf-8"?>
 <w:webSettings xmlns:mc="http://schemas.openxmlformats.org/markup-compatibility/2006" xmlns:r="http://schemas.openxmlformats.org/officeDocument/2006/relationships" xmlns:w="http://schemas.openxmlformats.org/wordprocessingml/2006/main" xmlns:w14="http://schemas.microsoft.com/office/word/2010/wordml" mc:Ignorable="w14">
   <w:allowPNG/>
-  <w:doNotSaveAsSingleFile/>
 </w:webSettings>
 </file>
 
@@ -4199,7 +4467,7 @@
 </file>
 
 <file path=customXml/itemProps1.xml><?xml version="1.0" encoding="utf-8"?>
-<ds:datastoreItem xmlns:ds="http://schemas.openxmlformats.org/officeDocument/2006/customXml" ds:itemID="{1B96C7EF-2FA6-414D-8858-77E047740BFA}">
+<ds:datastoreItem xmlns:ds="http://schemas.openxmlformats.org/officeDocument/2006/customXml" ds:itemID="{2556483C-53F7-4F3C-9C19-6945B5D60450}">
   <ds:schemaRefs>
     <ds:schemaRef ds:uri="http://schemas.openxmlformats.org/officeDocument/2006/bibliography"/>
   </ds:schemaRefs>

</xml_diff>

<commit_message>
Popraw cel i dodaj numerację paragrafów w opisie produktu
</commit_message>
<xml_diff>
--- a/cwiczenie-2/kontekst-i-opis-produktu.docx
+++ b/cwiczenie-2/kontekst-i-opis-produktu.docx
@@ -1,6 +1,6 @@
 
 <file path=word/document.xml><?xml version="1.0" encoding="utf-8"?>
-<w:document xmlns:wpc="http://schemas.microsoft.com/office/word/2010/wordprocessingCanvas" xmlns:mc="http://schemas.openxmlformats.org/markup-compatibility/2006" xmlns:o="urn:schemas-microsoft-com:office:office" xmlns:r="http://schemas.openxmlformats.org/officeDocument/2006/relationships" xmlns:m="http://schemas.openxmlformats.org/officeDocument/2006/math" xmlns:v="urn:schemas-microsoft-com:vml" xmlns:wp14="http://schemas.microsoft.com/office/word/2010/wordprocessingDrawing" xmlns:wp="http://schemas.openxmlformats.org/drawingml/2006/wordprocessingDrawing" xmlns:w10="urn:schemas-microsoft-com:office:word" xmlns:w="http://schemas.openxmlformats.org/wordprocessingml/2006/main" xmlns:w14="http://schemas.microsoft.com/office/word/2010/wordml" xmlns:wpg="http://schemas.microsoft.com/office/word/2010/wordprocessingGroup" xmlns:wpi="http://schemas.microsoft.com/office/word/2010/wordprocessingInk" xmlns:wne="http://schemas.microsoft.com/office/word/2006/wordml" xmlns:wps="http://schemas.microsoft.com/office/word/2010/wordprocessingShape" mc:Ignorable="w14 wp14">
+<w:document xmlns:wpc="http://schemas.microsoft.com/office/word/2010/wordprocessingCanvas" xmlns:mo="http://schemas.microsoft.com/office/mac/office/2008/main" xmlns:mc="http://schemas.openxmlformats.org/markup-compatibility/2006" xmlns:mv="urn:schemas-microsoft-com:mac:vml" xmlns:o="urn:schemas-microsoft-com:office:office" xmlns:r="http://schemas.openxmlformats.org/officeDocument/2006/relationships" xmlns:m="http://schemas.openxmlformats.org/officeDocument/2006/math" xmlns:v="urn:schemas-microsoft-com:vml" xmlns:wp14="http://schemas.microsoft.com/office/word/2010/wordprocessingDrawing" xmlns:wp="http://schemas.openxmlformats.org/drawingml/2006/wordprocessingDrawing" xmlns:w10="urn:schemas-microsoft-com:office:word" xmlns:w="http://schemas.openxmlformats.org/wordprocessingml/2006/main" xmlns:w14="http://schemas.microsoft.com/office/word/2010/wordml" xmlns:wpg="http://schemas.microsoft.com/office/word/2010/wordprocessingGroup" xmlns:wpi="http://schemas.microsoft.com/office/word/2010/wordprocessingInk" xmlns:wne="http://schemas.microsoft.com/office/word/2006/wordml" xmlns:wps="http://schemas.microsoft.com/office/word/2010/wordprocessingShape" mc:Ignorable="w14 wp14 mv">
   <w:body>
     <w:tbl>
       <w:tblPr>
@@ -34,19 +34,26 @@
           </w:tcPr>
           <w:p>
             <w:pPr>
+              <w:jc w:val="left"/>
+              <w:rPr>
+                <w:b/>
+                <w:sz w:val="32"/>
+              </w:rPr>
+            </w:pPr>
+            <w:r>
               <w:rPr>
                 <w:b/>
                 <w:i/>
                 <w:sz w:val="32"/>
               </w:rPr>
-            </w:pPr>
+              <w:t>Concerto</w:t>
+            </w:r>
             <w:r>
               <w:rPr>
                 <w:b/>
-                <w:i/>
                 <w:sz w:val="32"/>
               </w:rPr>
-              <w:t>Concerto</w:t>
+              <w:t xml:space="preserve"> – Opis produktu</w:t>
             </w:r>
           </w:p>
           <w:p>
@@ -229,7 +236,10 @@
               <w:jc w:val="left"/>
             </w:pPr>
             <w:r>
-              <w:t>Mateusz Ochtera</w:t>
+              <w:t xml:space="preserve">Mateusz </w:t>
+            </w:r>
+            <w:r>
+              <w:t>Malicki</w:t>
             </w:r>
           </w:p>
         </w:tc>
@@ -272,26 +282,20 @@
           </w:p>
         </w:tc>
       </w:tr>
-      <w:tr>
-        <w:tc>
-          <w:tcPr>
-            <w:tcW w:w="9236" w:type="dxa"/>
-            <w:gridSpan w:val="3"/>
-            <w:vAlign w:val="center"/>
-          </w:tcPr>
-          <w:p>
-            <w:pPr>
-              <w:pStyle w:val="Heading1"/>
-              <w:spacing w:before="240" w:after="240"/>
-              <w:jc w:val="center"/>
-            </w:pPr>
-            <w:r>
-              <w:t>Kontekst i opis produktu</w:t>
-            </w:r>
-          </w:p>
-        </w:tc>
-      </w:tr>
     </w:tbl>
+    <w:p>
+      <w:pPr>
+        <w:pStyle w:val="Heading1"/>
+      </w:pPr>
+      <w:bookmarkStart w:id="0" w:name="_GoBack"/>
+      <w:bookmarkEnd w:id="0"/>
+      <w:r>
+        <w:t>Opis</w:t>
+      </w:r>
+      <w:r>
+        <w:t xml:space="preserve"> produktu</w:t>
+      </w:r>
+    </w:p>
     <w:p>
       <w:pPr>
         <w:pStyle w:val="Heading2"/>
@@ -425,10 +429,7 @@
     </w:p>
     <w:p>
       <w:r>
-        <w:t>Celem</w:t>
-      </w:r>
-      <w:r>
-        <w:t xml:space="preserve"> projektu </w:t>
+        <w:t xml:space="preserve">Celem projektu </w:t>
       </w:r>
       <w:r>
         <w:rPr>
@@ -440,25 +441,22 @@
         <w:t xml:space="preserve"> </w:t>
       </w:r>
       <w:r>
-        <w:t>jest stworzenie systemu</w:t>
-      </w:r>
-      <w:r>
-        <w:t xml:space="preserve">, który zwiększy </w:t>
-      </w:r>
-      <w:r>
-        <w:t xml:space="preserve">skuteczność </w:t>
-      </w:r>
-      <w:r>
-        <w:t xml:space="preserve">akcji </w:t>
-      </w:r>
-      <w:r>
-        <w:t xml:space="preserve">reklamowych wykorzystujących plakaty </w:t>
-      </w:r>
-      <w:r>
-        <w:t>poprzez</w:t>
-      </w:r>
-      <w:r>
-        <w:t>:</w:t>
+        <w:t xml:space="preserve">jest stworzenie systemu </w:t>
+      </w:r>
+      <w:r>
+        <w:rPr>
+          <w:i/>
+        </w:rPr>
+        <w:t>Software-as-a-Service</w:t>
+      </w:r>
+      <w:r>
+        <w:t>.</w:t>
+      </w:r>
+      <w:r>
+        <w:t xml:space="preserve"> </w:t>
+      </w:r>
+      <w:r>
+        <w:t>Usługa jest oferowana organizatorom wydarzeń kulturalnych. Ma na celu zwiększenie skuteczności akcji reklamowych wykorzystujących plakaty poprzez:</w:t>
       </w:r>
     </w:p>
     <w:p>
@@ -470,19 +468,7 @@
         </w:numPr>
       </w:pPr>
       <w:r>
-        <w:t xml:space="preserve">możliwość </w:t>
-      </w:r>
-      <w:r>
-        <w:t xml:space="preserve">łatwego </w:t>
-      </w:r>
-      <w:r>
-        <w:t>kupna biletu na wydarzenie</w:t>
-      </w:r>
-      <w:r>
-        <w:t xml:space="preserve"> od organizatora wydarzenia</w:t>
-      </w:r>
-      <w:r>
-        <w:t>,</w:t>
+        <w:t>ułatwienie kupna biletu na wydarzenie od organizatora wydarzenia,</w:t>
       </w:r>
     </w:p>
     <w:p>
@@ -494,22 +480,7 @@
         </w:numPr>
       </w:pPr>
       <w:r>
-        <w:t xml:space="preserve">szybki </w:t>
-      </w:r>
-      <w:r>
-        <w:t xml:space="preserve">sposób </w:t>
-      </w:r>
-      <w:r>
-        <w:t xml:space="preserve">dodania </w:t>
-      </w:r>
-      <w:r>
-        <w:t xml:space="preserve">informacji o wydarzeniu </w:t>
-      </w:r>
-      <w:r>
-        <w:t xml:space="preserve">do kalendarza </w:t>
-      </w:r>
-      <w:r>
-        <w:t>osoby bezpośrednio zainteresowanej,</w:t>
+        <w:t>wygodne przekazywanie zaproszeń na wydarzenie pomiędzy znajomymi,</w:t>
       </w:r>
     </w:p>
     <w:p>
@@ -521,16 +492,7 @@
         </w:numPr>
       </w:pPr>
       <w:r>
-        <w:t xml:space="preserve">wygodne </w:t>
-      </w:r>
-      <w:r>
-        <w:t xml:space="preserve">przekazywanie </w:t>
-      </w:r>
-      <w:r>
-        <w:t>zaproszeń na wydarzenie</w:t>
-      </w:r>
-      <w:r>
-        <w:t xml:space="preserve"> pomiędzy znajomymi.</w:t>
+        <w:t>szybki sposób dodania wydarzenia do kalendarza osoby bezpośrednio zainteresowanej.</w:t>
       </w:r>
     </w:p>
     <w:p>
@@ -606,12 +568,12 @@
         </w:numPr>
       </w:pPr>
       <w:r>
+        <w:lastRenderedPageBreak/>
         <w:t>API udostępniane organizatorom do zarządzania informacjami o ich wydarzeniach kulturalnych.</w:t>
       </w:r>
     </w:p>
     <w:p>
       <w:r>
-        <w:lastRenderedPageBreak/>
         <w:t xml:space="preserve">Schemat współpracy komponentów jest dostępny w </w:t>
       </w:r>
       <w:r>
@@ -624,13 +586,7 @@
         <w:fldChar w:fldCharType="separate"/>
       </w:r>
       <w:r>
-        <w:t>załąc</w:t>
-      </w:r>
-      <w:r>
-        <w:t>z</w:t>
-      </w:r>
-      <w:r>
-        <w:t>niku nr 1</w:t>
+        <w:t xml:space="preserve">Załącznik </w:t>
       </w:r>
       <w:r>
         <w:fldChar w:fldCharType="end"/>
@@ -788,14 +744,15 @@
       <w:pPr>
         <w:pStyle w:val="Heading1"/>
       </w:pPr>
-      <w:bookmarkStart w:id="0" w:name="_Ref340351965"/>
-      <w:bookmarkStart w:id="1" w:name="_GoBack"/>
+      <w:bookmarkStart w:id="1" w:name="_Ref340351965"/>
+      <w:r>
+        <w:lastRenderedPageBreak/>
+        <w:t xml:space="preserve">Załącznik </w:t>
+      </w:r>
       <w:bookmarkEnd w:id="1"/>
       <w:r>
-        <w:lastRenderedPageBreak/>
-        <w:t>Załącznik nr 1</w:t>
-      </w:r>
-      <w:bookmarkEnd w:id="0"/>
+        <w:t>A</w:t>
+      </w:r>
     </w:p>
     <w:p>
       <w:pPr>
@@ -1340,6 +1297,12 @@
               <w:rPr>
                 <w:sz w:val="20"/>
               </w:rPr>
+              <w:t>;</w:t>
+            </w:r>
+            <w:r>
+              <w:rPr>
+                <w:sz w:val="20"/>
+              </w:rPr>
               <w:br/>
               <w:t xml:space="preserve">Dalej </w:t>
             </w:r>
@@ -1812,7 +1775,7 @@
       <w:footerReference w:type="even" r:id="rId10"/>
       <w:footerReference w:type="default" r:id="rId11"/>
       <w:pgSz w:w="11900" w:h="16840"/>
-      <w:pgMar w:top="1440" w:right="1440" w:bottom="1440" w:left="1440" w:header="708" w:footer="1049" w:gutter="0"/>
+      <w:pgMar w:top="1440" w:right="1440" w:bottom="1440" w:left="1440" w:header="708" w:footer="907" w:gutter="0"/>
       <w:cols w:space="708"/>
       <w:docGrid w:linePitch="360"/>
     </w:sectPr>
@@ -1821,7 +1784,7 @@
 </file>
 
 <file path=word/endnotes.xml><?xml version="1.0" encoding="utf-8"?>
-<w:endnotes xmlns:wpc="http://schemas.microsoft.com/office/word/2010/wordprocessingCanvas" xmlns:mc="http://schemas.openxmlformats.org/markup-compatibility/2006" xmlns:o="urn:schemas-microsoft-com:office:office" xmlns:r="http://schemas.openxmlformats.org/officeDocument/2006/relationships" xmlns:m="http://schemas.openxmlformats.org/officeDocument/2006/math" xmlns:v="urn:schemas-microsoft-com:vml" xmlns:wp14="http://schemas.microsoft.com/office/word/2010/wordprocessingDrawing" xmlns:wp="http://schemas.openxmlformats.org/drawingml/2006/wordprocessingDrawing" xmlns:w10="urn:schemas-microsoft-com:office:word" xmlns:w="http://schemas.openxmlformats.org/wordprocessingml/2006/main" xmlns:w14="http://schemas.microsoft.com/office/word/2010/wordml" xmlns:wpg="http://schemas.microsoft.com/office/word/2010/wordprocessingGroup" xmlns:wpi="http://schemas.microsoft.com/office/word/2010/wordprocessingInk" xmlns:wne="http://schemas.microsoft.com/office/word/2006/wordml" xmlns:wps="http://schemas.microsoft.com/office/word/2010/wordprocessingShape" mc:Ignorable="w14 wp14">
+<w:endnotes xmlns:wpc="http://schemas.microsoft.com/office/word/2010/wordprocessingCanvas" xmlns:mo="http://schemas.microsoft.com/office/mac/office/2008/main" xmlns:mc="http://schemas.openxmlformats.org/markup-compatibility/2006" xmlns:mv="urn:schemas-microsoft-com:mac:vml" xmlns:o="urn:schemas-microsoft-com:office:office" xmlns:r="http://schemas.openxmlformats.org/officeDocument/2006/relationships" xmlns:m="http://schemas.openxmlformats.org/officeDocument/2006/math" xmlns:v="urn:schemas-microsoft-com:vml" xmlns:wp14="http://schemas.microsoft.com/office/word/2010/wordprocessingDrawing" xmlns:wp="http://schemas.openxmlformats.org/drawingml/2006/wordprocessingDrawing" xmlns:w10="urn:schemas-microsoft-com:office:word" xmlns:w="http://schemas.openxmlformats.org/wordprocessingml/2006/main" xmlns:w14="http://schemas.microsoft.com/office/word/2010/wordml" xmlns:wpg="http://schemas.microsoft.com/office/word/2010/wordprocessingGroup" xmlns:wpi="http://schemas.microsoft.com/office/word/2010/wordprocessingInk" xmlns:wne="http://schemas.microsoft.com/office/word/2006/wordml" xmlns:wps="http://schemas.microsoft.com/office/word/2010/wordprocessingShape" mc:Ignorable="w14 wp14 mv">
   <w:endnote w:type="separator" w:id="-1">
     <w:p>
       <w:pPr>
@@ -1846,7 +1809,7 @@
 </file>
 
 <file path=word/footer1.xml><?xml version="1.0" encoding="utf-8"?>
-<w:ftr xmlns:wpc="http://schemas.microsoft.com/office/word/2010/wordprocessingCanvas" xmlns:mc="http://schemas.openxmlformats.org/markup-compatibility/2006" xmlns:o="urn:schemas-microsoft-com:office:office" xmlns:r="http://schemas.openxmlformats.org/officeDocument/2006/relationships" xmlns:m="http://schemas.openxmlformats.org/officeDocument/2006/math" xmlns:v="urn:schemas-microsoft-com:vml" xmlns:wp14="http://schemas.microsoft.com/office/word/2010/wordprocessingDrawing" xmlns:wp="http://schemas.openxmlformats.org/drawingml/2006/wordprocessingDrawing" xmlns:w10="urn:schemas-microsoft-com:office:word" xmlns:w="http://schemas.openxmlformats.org/wordprocessingml/2006/main" xmlns:w14="http://schemas.microsoft.com/office/word/2010/wordml" xmlns:wpg="http://schemas.microsoft.com/office/word/2010/wordprocessingGroup" xmlns:wpi="http://schemas.microsoft.com/office/word/2010/wordprocessingInk" xmlns:wne="http://schemas.microsoft.com/office/word/2006/wordml" xmlns:wps="http://schemas.microsoft.com/office/word/2010/wordprocessingShape" mc:Ignorable="w14 wp14">
+<w:ftr xmlns:wpc="http://schemas.microsoft.com/office/word/2010/wordprocessingCanvas" xmlns:mo="http://schemas.microsoft.com/office/mac/office/2008/main" xmlns:mc="http://schemas.openxmlformats.org/markup-compatibility/2006" xmlns:mv="urn:schemas-microsoft-com:mac:vml" xmlns:o="urn:schemas-microsoft-com:office:office" xmlns:r="http://schemas.openxmlformats.org/officeDocument/2006/relationships" xmlns:m="http://schemas.openxmlformats.org/officeDocument/2006/math" xmlns:v="urn:schemas-microsoft-com:vml" xmlns:wp14="http://schemas.microsoft.com/office/word/2010/wordprocessingDrawing" xmlns:wp="http://schemas.openxmlformats.org/drawingml/2006/wordprocessingDrawing" xmlns:w10="urn:schemas-microsoft-com:office:word" xmlns:w="http://schemas.openxmlformats.org/wordprocessingml/2006/main" xmlns:w14="http://schemas.microsoft.com/office/word/2010/wordml" xmlns:wpg="http://schemas.microsoft.com/office/word/2010/wordprocessingGroup" xmlns:wpi="http://schemas.microsoft.com/office/word/2010/wordprocessingInk" xmlns:wne="http://schemas.microsoft.com/office/word/2006/wordml" xmlns:wps="http://schemas.microsoft.com/office/word/2010/wordprocessingShape" mc:Ignorable="w14 wp14">
   <w:p>
     <w:pPr>
       <w:pStyle w:val="Footer"/>
@@ -1949,7 +1912,7 @@
 </file>
 
 <file path=word/footer2.xml><?xml version="1.0" encoding="utf-8"?>
-<w:ftr xmlns:wpc="http://schemas.microsoft.com/office/word/2010/wordprocessingCanvas" xmlns:mc="http://schemas.openxmlformats.org/markup-compatibility/2006" xmlns:o="urn:schemas-microsoft-com:office:office" xmlns:r="http://schemas.openxmlformats.org/officeDocument/2006/relationships" xmlns:m="http://schemas.openxmlformats.org/officeDocument/2006/math" xmlns:v="urn:schemas-microsoft-com:vml" xmlns:wp14="http://schemas.microsoft.com/office/word/2010/wordprocessingDrawing" xmlns:wp="http://schemas.openxmlformats.org/drawingml/2006/wordprocessingDrawing" xmlns:w10="urn:schemas-microsoft-com:office:word" xmlns:w="http://schemas.openxmlformats.org/wordprocessingml/2006/main" xmlns:w14="http://schemas.microsoft.com/office/word/2010/wordml" xmlns:wpg="http://schemas.microsoft.com/office/word/2010/wordprocessingGroup" xmlns:wpi="http://schemas.microsoft.com/office/word/2010/wordprocessingInk" xmlns:wne="http://schemas.microsoft.com/office/word/2006/wordml" xmlns:wps="http://schemas.microsoft.com/office/word/2010/wordprocessingShape" mc:Ignorable="w14 wp14">
+<w:ftr xmlns:wpc="http://schemas.microsoft.com/office/word/2010/wordprocessingCanvas" xmlns:mo="http://schemas.microsoft.com/office/mac/office/2008/main" xmlns:mc="http://schemas.openxmlformats.org/markup-compatibility/2006" xmlns:mv="urn:schemas-microsoft-com:mac:vml" xmlns:o="urn:schemas-microsoft-com:office:office" xmlns:r="http://schemas.openxmlformats.org/officeDocument/2006/relationships" xmlns:m="http://schemas.openxmlformats.org/officeDocument/2006/math" xmlns:v="urn:schemas-microsoft-com:vml" xmlns:wp14="http://schemas.microsoft.com/office/word/2010/wordprocessingDrawing" xmlns:wp="http://schemas.openxmlformats.org/drawingml/2006/wordprocessingDrawing" xmlns:w10="urn:schemas-microsoft-com:office:word" xmlns:w="http://schemas.openxmlformats.org/wordprocessingml/2006/main" xmlns:w14="http://schemas.microsoft.com/office/word/2010/wordml" xmlns:wpg="http://schemas.microsoft.com/office/word/2010/wordprocessingGroup" xmlns:wpi="http://schemas.microsoft.com/office/word/2010/wordprocessingInk" xmlns:wne="http://schemas.microsoft.com/office/word/2006/wordml" xmlns:wps="http://schemas.microsoft.com/office/word/2010/wordprocessingShape" mc:Ignorable="w14 wp14">
   <w:p>
     <w:pPr>
       <w:pStyle w:val="Footer"/>
@@ -1974,7 +1937,7 @@
       <w:rPr>
         <w:noProof/>
       </w:rPr>
-      <w:t>1</w:t>
+      <w:t>2</w:t>
     </w:r>
     <w:r>
       <w:fldChar w:fldCharType="end"/>
@@ -2010,7 +1973,7 @@
 </file>
 
 <file path=word/footnotes.xml><?xml version="1.0" encoding="utf-8"?>
-<w:footnotes xmlns:wpc="http://schemas.microsoft.com/office/word/2010/wordprocessingCanvas" xmlns:mc="http://schemas.openxmlformats.org/markup-compatibility/2006" xmlns:o="urn:schemas-microsoft-com:office:office" xmlns:r="http://schemas.openxmlformats.org/officeDocument/2006/relationships" xmlns:m="http://schemas.openxmlformats.org/officeDocument/2006/math" xmlns:v="urn:schemas-microsoft-com:vml" xmlns:wp14="http://schemas.microsoft.com/office/word/2010/wordprocessingDrawing" xmlns:wp="http://schemas.openxmlformats.org/drawingml/2006/wordprocessingDrawing" xmlns:w10="urn:schemas-microsoft-com:office:word" xmlns:w="http://schemas.openxmlformats.org/wordprocessingml/2006/main" xmlns:w14="http://schemas.microsoft.com/office/word/2010/wordml" xmlns:wpg="http://schemas.microsoft.com/office/word/2010/wordprocessingGroup" xmlns:wpi="http://schemas.microsoft.com/office/word/2010/wordprocessingInk" xmlns:wne="http://schemas.microsoft.com/office/word/2006/wordml" xmlns:wps="http://schemas.microsoft.com/office/word/2010/wordprocessingShape" mc:Ignorable="w14 wp14">
+<w:footnotes xmlns:wpc="http://schemas.microsoft.com/office/word/2010/wordprocessingCanvas" xmlns:mo="http://schemas.microsoft.com/office/mac/office/2008/main" xmlns:mc="http://schemas.openxmlformats.org/markup-compatibility/2006" xmlns:mv="urn:schemas-microsoft-com:mac:vml" xmlns:o="urn:schemas-microsoft-com:office:office" xmlns:r="http://schemas.openxmlformats.org/officeDocument/2006/relationships" xmlns:m="http://schemas.openxmlformats.org/officeDocument/2006/math" xmlns:v="urn:schemas-microsoft-com:vml" xmlns:wp14="http://schemas.microsoft.com/office/word/2010/wordprocessingDrawing" xmlns:wp="http://schemas.openxmlformats.org/drawingml/2006/wordprocessingDrawing" xmlns:w10="urn:schemas-microsoft-com:office:word" xmlns:w="http://schemas.openxmlformats.org/wordprocessingml/2006/main" xmlns:w14="http://schemas.microsoft.com/office/word/2010/wordml" xmlns:wpg="http://schemas.microsoft.com/office/word/2010/wordprocessingGroup" xmlns:wpi="http://schemas.microsoft.com/office/word/2010/wordprocessingInk" xmlns:wne="http://schemas.microsoft.com/office/word/2006/wordml" xmlns:wps="http://schemas.microsoft.com/office/word/2010/wordprocessingShape" mc:Ignorable="w14 wp14 mv">
   <w:footnote w:type="separator" w:id="-1">
     <w:p>
       <w:pPr>
@@ -2035,7 +1998,7 @@
 </file>
 
 <file path=word/numbering.xml><?xml version="1.0" encoding="utf-8"?>
-<w:numbering xmlns:wpc="http://schemas.microsoft.com/office/word/2010/wordprocessingCanvas" xmlns:mc="http://schemas.openxmlformats.org/markup-compatibility/2006" xmlns:o="urn:schemas-microsoft-com:office:office" xmlns:r="http://schemas.openxmlformats.org/officeDocument/2006/relationships" xmlns:m="http://schemas.openxmlformats.org/officeDocument/2006/math" xmlns:v="urn:schemas-microsoft-com:vml" xmlns:wp14="http://schemas.microsoft.com/office/word/2010/wordprocessingDrawing" xmlns:wp="http://schemas.openxmlformats.org/drawingml/2006/wordprocessingDrawing" xmlns:w10="urn:schemas-microsoft-com:office:word" xmlns:w="http://schemas.openxmlformats.org/wordprocessingml/2006/main" xmlns:w14="http://schemas.microsoft.com/office/word/2010/wordml" xmlns:wpg="http://schemas.microsoft.com/office/word/2010/wordprocessingGroup" xmlns:wpi="http://schemas.microsoft.com/office/word/2010/wordprocessingInk" xmlns:wne="http://schemas.microsoft.com/office/word/2006/wordml" xmlns:wps="http://schemas.microsoft.com/office/word/2010/wordprocessingShape" mc:Ignorable="w14 wp14">
+<w:numbering xmlns:wpc="http://schemas.microsoft.com/office/word/2010/wordprocessingCanvas" xmlns:mo="http://schemas.microsoft.com/office/mac/office/2008/main" xmlns:mc="http://schemas.openxmlformats.org/markup-compatibility/2006" xmlns:mv="urn:schemas-microsoft-com:mac:vml" xmlns:o="urn:schemas-microsoft-com:office:office" xmlns:r="http://schemas.openxmlformats.org/officeDocument/2006/relationships" xmlns:m="http://schemas.openxmlformats.org/officeDocument/2006/math" xmlns:v="urn:schemas-microsoft-com:vml" xmlns:wp14="http://schemas.microsoft.com/office/word/2010/wordprocessingDrawing" xmlns:wp="http://schemas.openxmlformats.org/drawingml/2006/wordprocessingDrawing" xmlns:w10="urn:schemas-microsoft-com:office:word" xmlns:w="http://schemas.openxmlformats.org/wordprocessingml/2006/main" xmlns:w14="http://schemas.microsoft.com/office/word/2010/wordml" xmlns:wpg="http://schemas.microsoft.com/office/word/2010/wordprocessingGroup" xmlns:wpi="http://schemas.microsoft.com/office/word/2010/wordprocessingInk" xmlns:wne="http://schemas.microsoft.com/office/word/2006/wordml" xmlns:wps="http://schemas.microsoft.com/office/word/2010/wordprocessingShape" mc:Ignorable="w14 wp14 mv">
   <w:abstractNum w:abstractNumId="0">
     <w:nsid w:val="0C1A6104"/>
     <w:multiLevelType w:val="hybridMultilevel"/>
@@ -2150,6 +2113,101 @@
     </w:lvl>
   </w:abstractNum>
   <w:abstractNum w:abstractNumId="1">
+    <w:nsid w:val="10152975"/>
+    <w:multiLevelType w:val="multilevel"/>
+    <w:tmpl w:val="BCDA8C02"/>
+    <w:lvl w:ilvl="0">
+      <w:start w:val="1"/>
+      <w:numFmt w:val="decimal"/>
+      <w:pStyle w:val="Heading1"/>
+      <w:lvlText w:val="%1"/>
+      <w:lvlJc w:val="left"/>
+      <w:pPr>
+        <w:ind w:left="432" w:hanging="432"/>
+      </w:pPr>
+    </w:lvl>
+    <w:lvl w:ilvl="1">
+      <w:start w:val="1"/>
+      <w:numFmt w:val="decimal"/>
+      <w:pStyle w:val="Heading2"/>
+      <w:lvlText w:val="%1.%2"/>
+      <w:lvlJc w:val="left"/>
+      <w:pPr>
+        <w:ind w:left="576" w:hanging="576"/>
+      </w:pPr>
+    </w:lvl>
+    <w:lvl w:ilvl="2">
+      <w:start w:val="1"/>
+      <w:numFmt w:val="decimal"/>
+      <w:pStyle w:val="Heading3"/>
+      <w:lvlText w:val="%1.%2.%3"/>
+      <w:lvlJc w:val="left"/>
+      <w:pPr>
+        <w:ind w:left="720" w:hanging="720"/>
+      </w:pPr>
+    </w:lvl>
+    <w:lvl w:ilvl="3">
+      <w:start w:val="1"/>
+      <w:numFmt w:val="decimal"/>
+      <w:pStyle w:val="Heading4"/>
+      <w:lvlText w:val="%1.%2.%3.%4"/>
+      <w:lvlJc w:val="left"/>
+      <w:pPr>
+        <w:ind w:left="864" w:hanging="864"/>
+      </w:pPr>
+    </w:lvl>
+    <w:lvl w:ilvl="4">
+      <w:start w:val="1"/>
+      <w:numFmt w:val="decimal"/>
+      <w:pStyle w:val="Heading5"/>
+      <w:lvlText w:val="%1.%2.%3.%4.%5"/>
+      <w:lvlJc w:val="left"/>
+      <w:pPr>
+        <w:ind w:left="1008" w:hanging="1008"/>
+      </w:pPr>
+    </w:lvl>
+    <w:lvl w:ilvl="5">
+      <w:start w:val="1"/>
+      <w:numFmt w:val="decimal"/>
+      <w:pStyle w:val="Heading6"/>
+      <w:lvlText w:val="%1.%2.%3.%4.%5.%6"/>
+      <w:lvlJc w:val="left"/>
+      <w:pPr>
+        <w:ind w:left="1152" w:hanging="1152"/>
+      </w:pPr>
+    </w:lvl>
+    <w:lvl w:ilvl="6">
+      <w:start w:val="1"/>
+      <w:numFmt w:val="decimal"/>
+      <w:pStyle w:val="Heading7"/>
+      <w:lvlText w:val="%1.%2.%3.%4.%5.%6.%7"/>
+      <w:lvlJc w:val="left"/>
+      <w:pPr>
+        <w:ind w:left="1296" w:hanging="1296"/>
+      </w:pPr>
+    </w:lvl>
+    <w:lvl w:ilvl="7">
+      <w:start w:val="1"/>
+      <w:numFmt w:val="decimal"/>
+      <w:pStyle w:val="Heading8"/>
+      <w:lvlText w:val="%1.%2.%3.%4.%5.%6.%7.%8"/>
+      <w:lvlJc w:val="left"/>
+      <w:pPr>
+        <w:ind w:left="1440" w:hanging="1440"/>
+      </w:pPr>
+    </w:lvl>
+    <w:lvl w:ilvl="8">
+      <w:start w:val="1"/>
+      <w:numFmt w:val="decimal"/>
+      <w:pStyle w:val="Heading9"/>
+      <w:lvlText w:val="%1.%2.%3.%4.%5.%6.%7.%8.%9"/>
+      <w:lvlJc w:val="left"/>
+      <w:pPr>
+        <w:ind w:left="1584" w:hanging="1584"/>
+      </w:pPr>
+    </w:lvl>
+  </w:abstractNum>
+  <w:abstractNum w:abstractNumId="2">
     <w:nsid w:val="237B6D03"/>
     <w:multiLevelType w:val="hybridMultilevel"/>
     <w:tmpl w:val="D84EE2D8"/>
@@ -2262,7 +2320,100 @@
       </w:rPr>
     </w:lvl>
   </w:abstractNum>
-  <w:abstractNum w:abstractNumId="2">
+  <w:abstractNum w:abstractNumId="3">
+    <w:nsid w:val="27232DBC"/>
+    <w:multiLevelType w:val="multilevel"/>
+    <w:tmpl w:val="6978BA9C"/>
+    <w:numStyleLink w:val="111111"/>
+  </w:abstractNum>
+  <w:abstractNum w:abstractNumId="4">
+    <w:nsid w:val="4224105A"/>
+    <w:multiLevelType w:val="multilevel"/>
+    <w:tmpl w:val="6978BA9C"/>
+    <w:styleLink w:val="111111"/>
+    <w:lvl w:ilvl="0">
+      <w:start w:val="1"/>
+      <w:numFmt w:val="decimal"/>
+      <w:lvlText w:val="%1."/>
+      <w:lvlJc w:val="left"/>
+      <w:pPr>
+        <w:ind w:left="360" w:hanging="360"/>
+      </w:pPr>
+    </w:lvl>
+    <w:lvl w:ilvl="1">
+      <w:start w:val="1"/>
+      <w:numFmt w:val="decimal"/>
+      <w:lvlText w:val="%1.%2."/>
+      <w:lvlJc w:val="left"/>
+      <w:pPr>
+        <w:ind w:left="792" w:hanging="432"/>
+      </w:pPr>
+    </w:lvl>
+    <w:lvl w:ilvl="2">
+      <w:start w:val="1"/>
+      <w:numFmt w:val="decimal"/>
+      <w:lvlText w:val="%1.%2.%3."/>
+      <w:lvlJc w:val="left"/>
+      <w:pPr>
+        <w:ind w:left="1224" w:hanging="504"/>
+      </w:pPr>
+    </w:lvl>
+    <w:lvl w:ilvl="3">
+      <w:start w:val="1"/>
+      <w:numFmt w:val="decimal"/>
+      <w:lvlText w:val="%1.%2.%3.%4."/>
+      <w:lvlJc w:val="left"/>
+      <w:pPr>
+        <w:ind w:left="1728" w:hanging="648"/>
+      </w:pPr>
+    </w:lvl>
+    <w:lvl w:ilvl="4">
+      <w:start w:val="1"/>
+      <w:numFmt w:val="decimal"/>
+      <w:lvlText w:val="%1.%2.%3.%4.%5."/>
+      <w:lvlJc w:val="left"/>
+      <w:pPr>
+        <w:ind w:left="2232" w:hanging="792"/>
+      </w:pPr>
+    </w:lvl>
+    <w:lvl w:ilvl="5">
+      <w:start w:val="1"/>
+      <w:numFmt w:val="decimal"/>
+      <w:lvlText w:val="%1.%2.%3.%4.%5.%6."/>
+      <w:lvlJc w:val="left"/>
+      <w:pPr>
+        <w:ind w:left="2736" w:hanging="936"/>
+      </w:pPr>
+    </w:lvl>
+    <w:lvl w:ilvl="6">
+      <w:start w:val="1"/>
+      <w:numFmt w:val="decimal"/>
+      <w:lvlText w:val="%1.%2.%3.%4.%5.%6.%7."/>
+      <w:lvlJc w:val="left"/>
+      <w:pPr>
+        <w:ind w:left="3240" w:hanging="1080"/>
+      </w:pPr>
+    </w:lvl>
+    <w:lvl w:ilvl="7">
+      <w:start w:val="1"/>
+      <w:numFmt w:val="decimal"/>
+      <w:lvlText w:val="%1.%2.%3.%4.%5.%6.%7.%8."/>
+      <w:lvlJc w:val="left"/>
+      <w:pPr>
+        <w:ind w:left="3744" w:hanging="1224"/>
+      </w:pPr>
+    </w:lvl>
+    <w:lvl w:ilvl="8">
+      <w:start w:val="1"/>
+      <w:numFmt w:val="decimal"/>
+      <w:lvlText w:val="%1.%2.%3.%4.%5.%6.%7.%8.%9."/>
+      <w:lvlJc w:val="left"/>
+      <w:pPr>
+        <w:ind w:left="4320" w:hanging="1440"/>
+      </w:pPr>
+    </w:lvl>
+  </w:abstractNum>
+  <w:abstractNum w:abstractNumId="5">
     <w:nsid w:val="63AB6134"/>
     <w:multiLevelType w:val="hybridMultilevel"/>
     <w:tmpl w:val="84FE70CE"/>
@@ -2375,7 +2526,7 @@
       </w:rPr>
     </w:lvl>
   </w:abstractNum>
-  <w:abstractNum w:abstractNumId="3">
+  <w:abstractNum w:abstractNumId="6">
     <w:nsid w:val="64107784"/>
     <w:multiLevelType w:val="hybridMultilevel"/>
     <w:tmpl w:val="B156C004"/>
@@ -2488,7 +2639,7 @@
       </w:rPr>
     </w:lvl>
   </w:abstractNum>
-  <w:abstractNum w:abstractNumId="4">
+  <w:abstractNum w:abstractNumId="7">
     <w:nsid w:val="64DE5DA1"/>
     <w:multiLevelType w:val="hybridMultilevel"/>
     <w:tmpl w:val="652236FA"/>
@@ -2574,20 +2725,207 @@
       </w:pPr>
     </w:lvl>
   </w:abstractNum>
+  <w:abstractNum w:abstractNumId="8">
+    <w:nsid w:val="6F0018F7"/>
+    <w:multiLevelType w:val="multilevel"/>
+    <w:tmpl w:val="FD66DF16"/>
+    <w:lvl w:ilvl="0">
+      <w:start w:val="1"/>
+      <w:numFmt w:val="decimal"/>
+      <w:lvlText w:val="%1."/>
+      <w:lvlJc w:val="left"/>
+      <w:pPr>
+        <w:ind w:left="360" w:hanging="360"/>
+      </w:pPr>
+    </w:lvl>
+    <w:lvl w:ilvl="1">
+      <w:start w:val="1"/>
+      <w:numFmt w:val="decimal"/>
+      <w:lvlText w:val="%1.%2."/>
+      <w:lvlJc w:val="left"/>
+      <w:pPr>
+        <w:ind w:left="792" w:hanging="432"/>
+      </w:pPr>
+    </w:lvl>
+    <w:lvl w:ilvl="2">
+      <w:start w:val="1"/>
+      <w:numFmt w:val="decimal"/>
+      <w:lvlText w:val="%1.%2.%3."/>
+      <w:lvlJc w:val="left"/>
+      <w:pPr>
+        <w:ind w:left="1224" w:hanging="504"/>
+      </w:pPr>
+    </w:lvl>
+    <w:lvl w:ilvl="3">
+      <w:start w:val="1"/>
+      <w:numFmt w:val="decimal"/>
+      <w:lvlText w:val="%1.%2.%3.%4."/>
+      <w:lvlJc w:val="left"/>
+      <w:pPr>
+        <w:ind w:left="1728" w:hanging="648"/>
+      </w:pPr>
+    </w:lvl>
+    <w:lvl w:ilvl="4">
+      <w:start w:val="1"/>
+      <w:numFmt w:val="decimal"/>
+      <w:lvlText w:val="%1.%2.%3.%4.%5."/>
+      <w:lvlJc w:val="left"/>
+      <w:pPr>
+        <w:ind w:left="2232" w:hanging="792"/>
+      </w:pPr>
+    </w:lvl>
+    <w:lvl w:ilvl="5">
+      <w:start w:val="1"/>
+      <w:numFmt w:val="decimal"/>
+      <w:lvlText w:val="%1.%2.%3.%4.%5.%6."/>
+      <w:lvlJc w:val="left"/>
+      <w:pPr>
+        <w:ind w:left="2736" w:hanging="936"/>
+      </w:pPr>
+    </w:lvl>
+    <w:lvl w:ilvl="6">
+      <w:start w:val="1"/>
+      <w:numFmt w:val="decimal"/>
+      <w:lvlText w:val="%1.%2.%3.%4.%5.%6.%7."/>
+      <w:lvlJc w:val="left"/>
+      <w:pPr>
+        <w:ind w:left="3240" w:hanging="1080"/>
+      </w:pPr>
+    </w:lvl>
+    <w:lvl w:ilvl="7">
+      <w:start w:val="1"/>
+      <w:numFmt w:val="decimal"/>
+      <w:lvlText w:val="%1.%2.%3.%4.%5.%6.%7.%8."/>
+      <w:lvlJc w:val="left"/>
+      <w:pPr>
+        <w:ind w:left="3744" w:hanging="1224"/>
+      </w:pPr>
+    </w:lvl>
+    <w:lvl w:ilvl="8">
+      <w:start w:val="1"/>
+      <w:numFmt w:val="decimal"/>
+      <w:lvlText w:val="%1.%2.%3.%4.%5.%6.%7.%8.%9."/>
+      <w:lvlJc w:val="left"/>
+      <w:pPr>
+        <w:ind w:left="4320" w:hanging="1440"/>
+      </w:pPr>
+    </w:lvl>
+  </w:abstractNum>
+  <w:abstractNum w:abstractNumId="9">
+    <w:nsid w:val="7EDD470C"/>
+    <w:multiLevelType w:val="multilevel"/>
+    <w:tmpl w:val="0409001F"/>
+    <w:lvl w:ilvl="0">
+      <w:start w:val="1"/>
+      <w:numFmt w:val="decimal"/>
+      <w:lvlText w:val="%1."/>
+      <w:lvlJc w:val="left"/>
+      <w:pPr>
+        <w:ind w:left="360" w:hanging="360"/>
+      </w:pPr>
+    </w:lvl>
+    <w:lvl w:ilvl="1">
+      <w:start w:val="1"/>
+      <w:numFmt w:val="decimal"/>
+      <w:lvlText w:val="%1.%2."/>
+      <w:lvlJc w:val="left"/>
+      <w:pPr>
+        <w:ind w:left="792" w:hanging="432"/>
+      </w:pPr>
+    </w:lvl>
+    <w:lvl w:ilvl="2">
+      <w:start w:val="1"/>
+      <w:numFmt w:val="decimal"/>
+      <w:lvlText w:val="%1.%2.%3."/>
+      <w:lvlJc w:val="left"/>
+      <w:pPr>
+        <w:ind w:left="1224" w:hanging="504"/>
+      </w:pPr>
+    </w:lvl>
+    <w:lvl w:ilvl="3">
+      <w:start w:val="1"/>
+      <w:numFmt w:val="decimal"/>
+      <w:lvlText w:val="%1.%2.%3.%4."/>
+      <w:lvlJc w:val="left"/>
+      <w:pPr>
+        <w:ind w:left="1728" w:hanging="648"/>
+      </w:pPr>
+    </w:lvl>
+    <w:lvl w:ilvl="4">
+      <w:start w:val="1"/>
+      <w:numFmt w:val="decimal"/>
+      <w:lvlText w:val="%1.%2.%3.%4.%5."/>
+      <w:lvlJc w:val="left"/>
+      <w:pPr>
+        <w:ind w:left="2232" w:hanging="792"/>
+      </w:pPr>
+    </w:lvl>
+    <w:lvl w:ilvl="5">
+      <w:start w:val="1"/>
+      <w:numFmt w:val="decimal"/>
+      <w:lvlText w:val="%1.%2.%3.%4.%5.%6."/>
+      <w:lvlJc w:val="left"/>
+      <w:pPr>
+        <w:ind w:left="2736" w:hanging="936"/>
+      </w:pPr>
+    </w:lvl>
+    <w:lvl w:ilvl="6">
+      <w:start w:val="1"/>
+      <w:numFmt w:val="decimal"/>
+      <w:lvlText w:val="%1.%2.%3.%4.%5.%6.%7."/>
+      <w:lvlJc w:val="left"/>
+      <w:pPr>
+        <w:ind w:left="3240" w:hanging="1080"/>
+      </w:pPr>
+    </w:lvl>
+    <w:lvl w:ilvl="7">
+      <w:start w:val="1"/>
+      <w:numFmt w:val="decimal"/>
+      <w:lvlText w:val="%1.%2.%3.%4.%5.%6.%7.%8."/>
+      <w:lvlJc w:val="left"/>
+      <w:pPr>
+        <w:ind w:left="3744" w:hanging="1224"/>
+      </w:pPr>
+    </w:lvl>
+    <w:lvl w:ilvl="8">
+      <w:start w:val="1"/>
+      <w:numFmt w:val="decimal"/>
+      <w:lvlText w:val="%1.%2.%3.%4.%5.%6.%7.%8.%9."/>
+      <w:lvlJc w:val="left"/>
+      <w:pPr>
+        <w:ind w:left="4320" w:hanging="1440"/>
+      </w:pPr>
+    </w:lvl>
+  </w:abstractNum>
   <w:num w:numId="1">
-    <w:abstractNumId w:val="3"/>
+    <w:abstractNumId w:val="6"/>
   </w:num>
   <w:num w:numId="2">
-    <w:abstractNumId w:val="2"/>
+    <w:abstractNumId w:val="5"/>
   </w:num>
   <w:num w:numId="3">
     <w:abstractNumId w:val="0"/>
   </w:num>
   <w:num w:numId="4">
+    <w:abstractNumId w:val="7"/>
+  </w:num>
+  <w:num w:numId="5">
+    <w:abstractNumId w:val="2"/>
+  </w:num>
+  <w:num w:numId="6">
+    <w:abstractNumId w:val="9"/>
+  </w:num>
+  <w:num w:numId="7">
+    <w:abstractNumId w:val="1"/>
+  </w:num>
+  <w:num w:numId="8">
     <w:abstractNumId w:val="4"/>
   </w:num>
-  <w:num w:numId="5">
-    <w:abstractNumId w:val="1"/>
+  <w:num w:numId="9">
+    <w:abstractNumId w:val="3"/>
+  </w:num>
+  <w:num w:numId="10">
+    <w:abstractNumId w:val="8"/>
   </w:num>
 </w:numbering>
 </file>
@@ -2605,7 +2943,7 @@
     </w:rPrDefault>
     <w:pPrDefault/>
   </w:docDefaults>
-  <w:latentStyles w:defLockedState="0" w:defUIPriority="99" w:defSemiHidden="1" w:defUnhideWhenUsed="1" w:defQFormat="0" w:count="267">
+  <w:latentStyles w:defLockedState="0" w:defUIPriority="99" w:defSemiHidden="1" w:defUnhideWhenUsed="1" w:defQFormat="0" w:count="276">
     <w:lsdException w:name="Normal" w:semiHidden="0" w:uiPriority="0" w:unhideWhenUsed="0" w:qFormat="1"/>
     <w:lsdException w:name="heading 1" w:semiHidden="0" w:uiPriority="9" w:unhideWhenUsed="0" w:qFormat="1"/>
     <w:lsdException w:name="heading 2" w:uiPriority="9" w:qFormat="1"/>
@@ -2633,7 +2971,7 @@
     <w:lsdException w:name="Emphasis" w:semiHidden="0" w:uiPriority="20" w:unhideWhenUsed="0" w:qFormat="1"/>
     <w:lsdException w:name="Table Grid" w:semiHidden="0" w:uiPriority="59" w:unhideWhenUsed="0"/>
     <w:lsdException w:name="Placeholder Text" w:unhideWhenUsed="0"/>
-    <w:lsdException w:name="No Spacing" w:semiHidden="0" w:uiPriority="0" w:unhideWhenUsed="0" w:qFormat="1"/>
+    <w:lsdException w:name="No Spacing" w:semiHidden="0" w:uiPriority="0" w:unhideWhenUsed="0"/>
     <w:lsdException w:name="Light Shading" w:semiHidden="0" w:uiPriority="60" w:unhideWhenUsed="0"/>
     <w:lsdException w:name="Light List" w:semiHidden="0" w:uiPriority="61" w:unhideWhenUsed="0"/>
     <w:lsdException w:name="Light Grid" w:semiHidden="0" w:uiPriority="62" w:unhideWhenUsed="0"/>
@@ -2747,7 +3085,7 @@
   <w:style w:type="paragraph" w:default="1" w:styleId="Normal">
     <w:name w:val="Normal"/>
     <w:qFormat/>
-    <w:rsid w:val="00AA4812"/>
+    <w:rsid w:val="00640706"/>
     <w:pPr>
       <w:spacing w:before="120" w:after="120"/>
       <w:jc w:val="both"/>
@@ -2761,12 +3099,16 @@
     <w:basedOn w:val="Normal"/>
     <w:next w:val="Normal"/>
     <w:link w:val="Heading1Char"/>
+    <w:autoRedefine/>
     <w:uiPriority w:val="9"/>
     <w:qFormat/>
-    <w:rsid w:val="00F755F1"/>
+    <w:rsid w:val="00640706"/>
     <w:pPr>
       <w:keepNext/>
       <w:keepLines/>
+      <w:numPr>
+        <w:numId w:val="7"/>
+      </w:numPr>
       <w:spacing w:before="480"/>
       <w:outlineLvl w:val="0"/>
     </w:pPr>
@@ -2784,13 +3126,18 @@
     <w:basedOn w:val="Normal"/>
     <w:next w:val="Normal"/>
     <w:link w:val="Heading2Char"/>
+    <w:autoRedefine/>
     <w:uiPriority w:val="9"/>
     <w:unhideWhenUsed/>
     <w:qFormat/>
-    <w:rsid w:val="00F755F1"/>
+    <w:rsid w:val="00640706"/>
     <w:pPr>
       <w:keepNext/>
       <w:keepLines/>
+      <w:numPr>
+        <w:ilvl w:val="1"/>
+        <w:numId w:val="7"/>
+      </w:numPr>
       <w:spacing w:before="200" w:after="0"/>
       <w:outlineLvl w:val="1"/>
     </w:pPr>
@@ -2811,10 +3158,14 @@
     <w:uiPriority w:val="9"/>
     <w:unhideWhenUsed/>
     <w:qFormat/>
-    <w:rsid w:val="00F755F1"/>
+    <w:rsid w:val="00640706"/>
     <w:pPr>
       <w:keepNext/>
       <w:keepLines/>
+      <w:numPr>
+        <w:ilvl w:val="2"/>
+        <w:numId w:val="7"/>
+      </w:numPr>
       <w:spacing w:before="200" w:after="0"/>
       <w:outlineLvl w:val="2"/>
     </w:pPr>
@@ -2823,6 +3174,170 @@
       <w:b/>
       <w:bCs/>
       <w:color w:val="4F81BD" w:themeColor="accent1"/>
+    </w:rPr>
+  </w:style>
+  <w:style w:type="paragraph" w:styleId="Heading4">
+    <w:name w:val="heading 4"/>
+    <w:basedOn w:val="Normal"/>
+    <w:next w:val="Normal"/>
+    <w:link w:val="Heading4Char"/>
+    <w:uiPriority w:val="9"/>
+    <w:semiHidden/>
+    <w:unhideWhenUsed/>
+    <w:qFormat/>
+    <w:rsid w:val="00640706"/>
+    <w:pPr>
+      <w:keepNext/>
+      <w:keepLines/>
+      <w:numPr>
+        <w:ilvl w:val="3"/>
+        <w:numId w:val="7"/>
+      </w:numPr>
+      <w:spacing w:before="200" w:after="0"/>
+      <w:outlineLvl w:val="3"/>
+    </w:pPr>
+    <w:rPr>
+      <w:rFonts w:asciiTheme="majorHAnsi" w:eastAsiaTheme="majorEastAsia" w:hAnsiTheme="majorHAnsi" w:cstheme="majorBidi"/>
+      <w:b/>
+      <w:bCs/>
+      <w:i/>
+      <w:iCs/>
+      <w:color w:val="4F81BD" w:themeColor="accent1"/>
+    </w:rPr>
+  </w:style>
+  <w:style w:type="paragraph" w:styleId="Heading5">
+    <w:name w:val="heading 5"/>
+    <w:basedOn w:val="Normal"/>
+    <w:next w:val="Normal"/>
+    <w:link w:val="Heading5Char"/>
+    <w:uiPriority w:val="9"/>
+    <w:semiHidden/>
+    <w:unhideWhenUsed/>
+    <w:qFormat/>
+    <w:rsid w:val="00640706"/>
+    <w:pPr>
+      <w:keepNext/>
+      <w:keepLines/>
+      <w:numPr>
+        <w:ilvl w:val="4"/>
+        <w:numId w:val="7"/>
+      </w:numPr>
+      <w:spacing w:before="200" w:after="0"/>
+      <w:outlineLvl w:val="4"/>
+    </w:pPr>
+    <w:rPr>
+      <w:rFonts w:asciiTheme="majorHAnsi" w:eastAsiaTheme="majorEastAsia" w:hAnsiTheme="majorHAnsi" w:cstheme="majorBidi"/>
+      <w:color w:val="243F60" w:themeColor="accent1" w:themeShade="7F"/>
+    </w:rPr>
+  </w:style>
+  <w:style w:type="paragraph" w:styleId="Heading6">
+    <w:name w:val="heading 6"/>
+    <w:basedOn w:val="Normal"/>
+    <w:next w:val="Normal"/>
+    <w:link w:val="Heading6Char"/>
+    <w:uiPriority w:val="9"/>
+    <w:semiHidden/>
+    <w:unhideWhenUsed/>
+    <w:qFormat/>
+    <w:rsid w:val="00640706"/>
+    <w:pPr>
+      <w:keepNext/>
+      <w:keepLines/>
+      <w:numPr>
+        <w:ilvl w:val="5"/>
+        <w:numId w:val="7"/>
+      </w:numPr>
+      <w:spacing w:before="200" w:after="0"/>
+      <w:outlineLvl w:val="5"/>
+    </w:pPr>
+    <w:rPr>
+      <w:rFonts w:asciiTheme="majorHAnsi" w:eastAsiaTheme="majorEastAsia" w:hAnsiTheme="majorHAnsi" w:cstheme="majorBidi"/>
+      <w:i/>
+      <w:iCs/>
+      <w:color w:val="243F60" w:themeColor="accent1" w:themeShade="7F"/>
+    </w:rPr>
+  </w:style>
+  <w:style w:type="paragraph" w:styleId="Heading7">
+    <w:name w:val="heading 7"/>
+    <w:basedOn w:val="Normal"/>
+    <w:next w:val="Normal"/>
+    <w:link w:val="Heading7Char"/>
+    <w:uiPriority w:val="9"/>
+    <w:semiHidden/>
+    <w:unhideWhenUsed/>
+    <w:qFormat/>
+    <w:rsid w:val="00640706"/>
+    <w:pPr>
+      <w:keepNext/>
+      <w:keepLines/>
+      <w:numPr>
+        <w:ilvl w:val="6"/>
+        <w:numId w:val="7"/>
+      </w:numPr>
+      <w:spacing w:before="200" w:after="0"/>
+      <w:outlineLvl w:val="6"/>
+    </w:pPr>
+    <w:rPr>
+      <w:rFonts w:asciiTheme="majorHAnsi" w:eastAsiaTheme="majorEastAsia" w:hAnsiTheme="majorHAnsi" w:cstheme="majorBidi"/>
+      <w:i/>
+      <w:iCs/>
+      <w:color w:val="404040" w:themeColor="text1" w:themeTint="BF"/>
+    </w:rPr>
+  </w:style>
+  <w:style w:type="paragraph" w:styleId="Heading8">
+    <w:name w:val="heading 8"/>
+    <w:basedOn w:val="Normal"/>
+    <w:next w:val="Normal"/>
+    <w:link w:val="Heading8Char"/>
+    <w:uiPriority w:val="9"/>
+    <w:semiHidden/>
+    <w:unhideWhenUsed/>
+    <w:qFormat/>
+    <w:rsid w:val="00640706"/>
+    <w:pPr>
+      <w:keepNext/>
+      <w:keepLines/>
+      <w:numPr>
+        <w:ilvl w:val="7"/>
+        <w:numId w:val="7"/>
+      </w:numPr>
+      <w:spacing w:before="200" w:after="0"/>
+      <w:outlineLvl w:val="7"/>
+    </w:pPr>
+    <w:rPr>
+      <w:rFonts w:asciiTheme="majorHAnsi" w:eastAsiaTheme="majorEastAsia" w:hAnsiTheme="majorHAnsi" w:cstheme="majorBidi"/>
+      <w:color w:val="404040" w:themeColor="text1" w:themeTint="BF"/>
+      <w:sz w:val="20"/>
+      <w:szCs w:val="20"/>
+    </w:rPr>
+  </w:style>
+  <w:style w:type="paragraph" w:styleId="Heading9">
+    <w:name w:val="heading 9"/>
+    <w:basedOn w:val="Normal"/>
+    <w:next w:val="Normal"/>
+    <w:link w:val="Heading9Char"/>
+    <w:uiPriority w:val="9"/>
+    <w:semiHidden/>
+    <w:unhideWhenUsed/>
+    <w:qFormat/>
+    <w:rsid w:val="00640706"/>
+    <w:pPr>
+      <w:keepNext/>
+      <w:keepLines/>
+      <w:numPr>
+        <w:ilvl w:val="8"/>
+        <w:numId w:val="7"/>
+      </w:numPr>
+      <w:spacing w:before="200" w:after="0"/>
+      <w:outlineLvl w:val="8"/>
+    </w:pPr>
+    <w:rPr>
+      <w:rFonts w:asciiTheme="majorHAnsi" w:eastAsiaTheme="majorEastAsia" w:hAnsiTheme="majorHAnsi" w:cstheme="majorBidi"/>
+      <w:i/>
+      <w:iCs/>
+      <w:color w:val="404040" w:themeColor="text1" w:themeTint="BF"/>
+      <w:sz w:val="20"/>
+      <w:szCs w:val="20"/>
     </w:rPr>
   </w:style>
   <w:style w:type="character" w:default="1" w:styleId="DefaultParagraphFont">
@@ -2857,7 +3372,7 @@
     <w:basedOn w:val="DefaultParagraphFont"/>
     <w:link w:val="Heading1"/>
     <w:uiPriority w:val="9"/>
-    <w:rsid w:val="00F755F1"/>
+    <w:rsid w:val="00640706"/>
     <w:rPr>
       <w:rFonts w:asciiTheme="majorHAnsi" w:eastAsiaTheme="majorEastAsia" w:hAnsiTheme="majorHAnsi" w:cstheme="majorBidi"/>
       <w:b/>
@@ -2865,6 +3380,7 @@
       <w:color w:val="345A8A" w:themeColor="accent1" w:themeShade="B5"/>
       <w:sz w:val="32"/>
       <w:szCs w:val="32"/>
+      <w:lang w:val="pl-PL"/>
     </w:rPr>
   </w:style>
   <w:style w:type="character" w:customStyle="1" w:styleId="Heading2Char">
@@ -2872,7 +3388,7 @@
     <w:basedOn w:val="DefaultParagraphFont"/>
     <w:link w:val="Heading2"/>
     <w:uiPriority w:val="9"/>
-    <w:rsid w:val="00F755F1"/>
+    <w:rsid w:val="00640706"/>
     <w:rPr>
       <w:rFonts w:asciiTheme="majorHAnsi" w:eastAsiaTheme="majorEastAsia" w:hAnsiTheme="majorHAnsi" w:cstheme="majorBidi"/>
       <w:b/>
@@ -2880,6 +3396,7 @@
       <w:color w:val="4F81BD" w:themeColor="accent1"/>
       <w:sz w:val="26"/>
       <w:szCs w:val="26"/>
+      <w:lang w:val="pl-PL"/>
     </w:rPr>
   </w:style>
   <w:style w:type="paragraph" w:styleId="ListParagraph">
@@ -2898,12 +3415,13 @@
     <w:basedOn w:val="DefaultParagraphFont"/>
     <w:link w:val="Heading3"/>
     <w:uiPriority w:val="9"/>
-    <w:rsid w:val="00F755F1"/>
+    <w:rsid w:val="00640706"/>
     <w:rPr>
       <w:rFonts w:asciiTheme="majorHAnsi" w:eastAsiaTheme="majorEastAsia" w:hAnsiTheme="majorHAnsi" w:cstheme="majorBidi"/>
       <w:b/>
       <w:bCs/>
       <w:color w:val="4F81BD" w:themeColor="accent1"/>
+      <w:lang w:val="pl-PL"/>
     </w:rPr>
   </w:style>
   <w:style w:type="table" w:styleId="TableGrid">
@@ -2982,7 +3500,6 @@
   <w:style w:type="paragraph" w:styleId="NoSpacing">
     <w:name w:val="No Spacing"/>
     <w:link w:val="NoSpacingChar"/>
-    <w:qFormat/>
     <w:rsid w:val="006B4C23"/>
     <w:rPr>
       <w:rFonts w:ascii="PMingLiU" w:hAnsi="PMingLiU"/>
@@ -3040,11 +3557,325 @@
       <w:lang w:val="pl-PL"/>
     </w:rPr>
   </w:style>
+  <w:style w:type="paragraph" w:styleId="TOCHeading">
+    <w:name w:val="TOC Heading"/>
+    <w:basedOn w:val="Heading1"/>
+    <w:next w:val="Normal"/>
+    <w:uiPriority w:val="39"/>
+    <w:unhideWhenUsed/>
+    <w:qFormat/>
+    <w:rsid w:val="00203080"/>
+    <w:pPr>
+      <w:numPr>
+        <w:numId w:val="0"/>
+      </w:numPr>
+      <w:spacing w:after="0" w:line="276" w:lineRule="auto"/>
+      <w:jc w:val="left"/>
+      <w:outlineLvl w:val="9"/>
+    </w:pPr>
+    <w:rPr>
+      <w:color w:val="365F91" w:themeColor="accent1" w:themeShade="BF"/>
+      <w:sz w:val="28"/>
+      <w:szCs w:val="28"/>
+      <w:lang w:val="en-US"/>
+    </w:rPr>
+  </w:style>
+  <w:style w:type="numbering" w:styleId="111111">
+    <w:name w:val="Outline List 2"/>
+    <w:basedOn w:val="NoList"/>
+    <w:uiPriority w:val="99"/>
+    <w:semiHidden/>
+    <w:unhideWhenUsed/>
+    <w:rsid w:val="00640706"/>
+    <w:pPr>
+      <w:numPr>
+        <w:numId w:val="8"/>
+      </w:numPr>
+    </w:pPr>
+  </w:style>
+  <w:style w:type="character" w:customStyle="1" w:styleId="Heading4Char">
+    <w:name w:val="Heading 4 Char"/>
+    <w:basedOn w:val="DefaultParagraphFont"/>
+    <w:link w:val="Heading4"/>
+    <w:uiPriority w:val="9"/>
+    <w:semiHidden/>
+    <w:rsid w:val="00640706"/>
+    <w:rPr>
+      <w:rFonts w:asciiTheme="majorHAnsi" w:eastAsiaTheme="majorEastAsia" w:hAnsiTheme="majorHAnsi" w:cstheme="majorBidi"/>
+      <w:b/>
+      <w:bCs/>
+      <w:i/>
+      <w:iCs/>
+      <w:color w:val="4F81BD" w:themeColor="accent1"/>
+      <w:lang w:val="pl-PL"/>
+    </w:rPr>
+  </w:style>
+  <w:style w:type="character" w:customStyle="1" w:styleId="Heading5Char">
+    <w:name w:val="Heading 5 Char"/>
+    <w:basedOn w:val="DefaultParagraphFont"/>
+    <w:link w:val="Heading5"/>
+    <w:uiPriority w:val="9"/>
+    <w:semiHidden/>
+    <w:rsid w:val="00640706"/>
+    <w:rPr>
+      <w:rFonts w:asciiTheme="majorHAnsi" w:eastAsiaTheme="majorEastAsia" w:hAnsiTheme="majorHAnsi" w:cstheme="majorBidi"/>
+      <w:color w:val="243F60" w:themeColor="accent1" w:themeShade="7F"/>
+      <w:lang w:val="pl-PL"/>
+    </w:rPr>
+  </w:style>
+  <w:style w:type="character" w:customStyle="1" w:styleId="Heading6Char">
+    <w:name w:val="Heading 6 Char"/>
+    <w:basedOn w:val="DefaultParagraphFont"/>
+    <w:link w:val="Heading6"/>
+    <w:uiPriority w:val="9"/>
+    <w:semiHidden/>
+    <w:rsid w:val="00640706"/>
+    <w:rPr>
+      <w:rFonts w:asciiTheme="majorHAnsi" w:eastAsiaTheme="majorEastAsia" w:hAnsiTheme="majorHAnsi" w:cstheme="majorBidi"/>
+      <w:i/>
+      <w:iCs/>
+      <w:color w:val="243F60" w:themeColor="accent1" w:themeShade="7F"/>
+      <w:lang w:val="pl-PL"/>
+    </w:rPr>
+  </w:style>
+  <w:style w:type="character" w:customStyle="1" w:styleId="Heading7Char">
+    <w:name w:val="Heading 7 Char"/>
+    <w:basedOn w:val="DefaultParagraphFont"/>
+    <w:link w:val="Heading7"/>
+    <w:uiPriority w:val="9"/>
+    <w:semiHidden/>
+    <w:rsid w:val="00640706"/>
+    <w:rPr>
+      <w:rFonts w:asciiTheme="majorHAnsi" w:eastAsiaTheme="majorEastAsia" w:hAnsiTheme="majorHAnsi" w:cstheme="majorBidi"/>
+      <w:i/>
+      <w:iCs/>
+      <w:color w:val="404040" w:themeColor="text1" w:themeTint="BF"/>
+      <w:lang w:val="pl-PL"/>
+    </w:rPr>
+  </w:style>
+  <w:style w:type="character" w:customStyle="1" w:styleId="Heading8Char">
+    <w:name w:val="Heading 8 Char"/>
+    <w:basedOn w:val="DefaultParagraphFont"/>
+    <w:link w:val="Heading8"/>
+    <w:uiPriority w:val="9"/>
+    <w:semiHidden/>
+    <w:rsid w:val="00640706"/>
+    <w:rPr>
+      <w:rFonts w:asciiTheme="majorHAnsi" w:eastAsiaTheme="majorEastAsia" w:hAnsiTheme="majorHAnsi" w:cstheme="majorBidi"/>
+      <w:color w:val="404040" w:themeColor="text1" w:themeTint="BF"/>
+      <w:sz w:val="20"/>
+      <w:szCs w:val="20"/>
+      <w:lang w:val="pl-PL"/>
+    </w:rPr>
+  </w:style>
+  <w:style w:type="character" w:customStyle="1" w:styleId="Heading9Char">
+    <w:name w:val="Heading 9 Char"/>
+    <w:basedOn w:val="DefaultParagraphFont"/>
+    <w:link w:val="Heading9"/>
+    <w:uiPriority w:val="9"/>
+    <w:semiHidden/>
+    <w:rsid w:val="00640706"/>
+    <w:rPr>
+      <w:rFonts w:asciiTheme="majorHAnsi" w:eastAsiaTheme="majorEastAsia" w:hAnsiTheme="majorHAnsi" w:cstheme="majorBidi"/>
+      <w:i/>
+      <w:iCs/>
+      <w:color w:val="404040" w:themeColor="text1" w:themeTint="BF"/>
+      <w:sz w:val="20"/>
+      <w:szCs w:val="20"/>
+      <w:lang w:val="pl-PL"/>
+    </w:rPr>
+  </w:style>
+  <w:style w:type="paragraph" w:styleId="TOC1">
+    <w:name w:val="toc 1"/>
+    <w:basedOn w:val="Normal"/>
+    <w:next w:val="Normal"/>
+    <w:autoRedefine/>
+    <w:uiPriority w:val="39"/>
+    <w:unhideWhenUsed/>
+    <w:rsid w:val="00203080"/>
+    <w:pPr>
+      <w:spacing w:after="0"/>
+      <w:jc w:val="left"/>
+    </w:pPr>
+    <w:rPr>
+      <w:rFonts w:asciiTheme="majorHAnsi" w:hAnsiTheme="majorHAnsi"/>
+      <w:b/>
+      <w:color w:val="548DD4"/>
+    </w:rPr>
+  </w:style>
+  <w:style w:type="paragraph" w:styleId="TOC2">
+    <w:name w:val="toc 2"/>
+    <w:basedOn w:val="Normal"/>
+    <w:next w:val="Normal"/>
+    <w:autoRedefine/>
+    <w:uiPriority w:val="39"/>
+    <w:unhideWhenUsed/>
+    <w:rsid w:val="00203080"/>
+    <w:pPr>
+      <w:spacing w:before="0" w:after="0"/>
+      <w:jc w:val="left"/>
+    </w:pPr>
+    <w:rPr>
+      <w:sz w:val="22"/>
+      <w:szCs w:val="22"/>
+    </w:rPr>
+  </w:style>
+  <w:style w:type="paragraph" w:styleId="TOC3">
+    <w:name w:val="toc 3"/>
+    <w:basedOn w:val="Normal"/>
+    <w:next w:val="Normal"/>
+    <w:autoRedefine/>
+    <w:uiPriority w:val="39"/>
+    <w:unhideWhenUsed/>
+    <w:rsid w:val="00203080"/>
+    <w:pPr>
+      <w:spacing w:before="0" w:after="0"/>
+      <w:ind w:left="240"/>
+      <w:jc w:val="left"/>
+    </w:pPr>
+    <w:rPr>
+      <w:i/>
+      <w:sz w:val="22"/>
+      <w:szCs w:val="22"/>
+    </w:rPr>
+  </w:style>
+  <w:style w:type="paragraph" w:styleId="TOC4">
+    <w:name w:val="toc 4"/>
+    <w:basedOn w:val="Normal"/>
+    <w:next w:val="Normal"/>
+    <w:autoRedefine/>
+    <w:uiPriority w:val="39"/>
+    <w:semiHidden/>
+    <w:unhideWhenUsed/>
+    <w:rsid w:val="00203080"/>
+    <w:pPr>
+      <w:pBdr>
+        <w:between w:val="double" w:sz="6" w:space="0" w:color="auto"/>
+      </w:pBdr>
+      <w:spacing w:before="0" w:after="0"/>
+      <w:ind w:left="480"/>
+      <w:jc w:val="left"/>
+    </w:pPr>
+    <w:rPr>
+      <w:sz w:val="20"/>
+      <w:szCs w:val="20"/>
+    </w:rPr>
+  </w:style>
+  <w:style w:type="paragraph" w:styleId="TOC5">
+    <w:name w:val="toc 5"/>
+    <w:basedOn w:val="Normal"/>
+    <w:next w:val="Normal"/>
+    <w:autoRedefine/>
+    <w:uiPriority w:val="39"/>
+    <w:semiHidden/>
+    <w:unhideWhenUsed/>
+    <w:rsid w:val="00203080"/>
+    <w:pPr>
+      <w:pBdr>
+        <w:between w:val="double" w:sz="6" w:space="0" w:color="auto"/>
+      </w:pBdr>
+      <w:spacing w:before="0" w:after="0"/>
+      <w:ind w:left="720"/>
+      <w:jc w:val="left"/>
+    </w:pPr>
+    <w:rPr>
+      <w:sz w:val="20"/>
+      <w:szCs w:val="20"/>
+    </w:rPr>
+  </w:style>
+  <w:style w:type="paragraph" w:styleId="TOC6">
+    <w:name w:val="toc 6"/>
+    <w:basedOn w:val="Normal"/>
+    <w:next w:val="Normal"/>
+    <w:autoRedefine/>
+    <w:uiPriority w:val="39"/>
+    <w:semiHidden/>
+    <w:unhideWhenUsed/>
+    <w:rsid w:val="00203080"/>
+    <w:pPr>
+      <w:pBdr>
+        <w:between w:val="double" w:sz="6" w:space="0" w:color="auto"/>
+      </w:pBdr>
+      <w:spacing w:before="0" w:after="0"/>
+      <w:ind w:left="960"/>
+      <w:jc w:val="left"/>
+    </w:pPr>
+    <w:rPr>
+      <w:sz w:val="20"/>
+      <w:szCs w:val="20"/>
+    </w:rPr>
+  </w:style>
+  <w:style w:type="paragraph" w:styleId="TOC7">
+    <w:name w:val="toc 7"/>
+    <w:basedOn w:val="Normal"/>
+    <w:next w:val="Normal"/>
+    <w:autoRedefine/>
+    <w:uiPriority w:val="39"/>
+    <w:semiHidden/>
+    <w:unhideWhenUsed/>
+    <w:rsid w:val="00203080"/>
+    <w:pPr>
+      <w:pBdr>
+        <w:between w:val="double" w:sz="6" w:space="0" w:color="auto"/>
+      </w:pBdr>
+      <w:spacing w:before="0" w:after="0"/>
+      <w:ind w:left="1200"/>
+      <w:jc w:val="left"/>
+    </w:pPr>
+    <w:rPr>
+      <w:sz w:val="20"/>
+      <w:szCs w:val="20"/>
+    </w:rPr>
+  </w:style>
+  <w:style w:type="paragraph" w:styleId="TOC8">
+    <w:name w:val="toc 8"/>
+    <w:basedOn w:val="Normal"/>
+    <w:next w:val="Normal"/>
+    <w:autoRedefine/>
+    <w:uiPriority w:val="39"/>
+    <w:semiHidden/>
+    <w:unhideWhenUsed/>
+    <w:rsid w:val="00203080"/>
+    <w:pPr>
+      <w:pBdr>
+        <w:between w:val="double" w:sz="6" w:space="0" w:color="auto"/>
+      </w:pBdr>
+      <w:spacing w:before="0" w:after="0"/>
+      <w:ind w:left="1440"/>
+      <w:jc w:val="left"/>
+    </w:pPr>
+    <w:rPr>
+      <w:sz w:val="20"/>
+      <w:szCs w:val="20"/>
+    </w:rPr>
+  </w:style>
+  <w:style w:type="paragraph" w:styleId="TOC9">
+    <w:name w:val="toc 9"/>
+    <w:basedOn w:val="Normal"/>
+    <w:next w:val="Normal"/>
+    <w:autoRedefine/>
+    <w:uiPriority w:val="39"/>
+    <w:semiHidden/>
+    <w:unhideWhenUsed/>
+    <w:rsid w:val="00203080"/>
+    <w:pPr>
+      <w:pBdr>
+        <w:between w:val="double" w:sz="6" w:space="0" w:color="auto"/>
+      </w:pBdr>
+      <w:spacing w:before="0" w:after="0"/>
+      <w:ind w:left="1680"/>
+      <w:jc w:val="left"/>
+    </w:pPr>
+    <w:rPr>
+      <w:sz w:val="20"/>
+      <w:szCs w:val="20"/>
+    </w:rPr>
+  </w:style>
 </w:styles>
 </file>
 
 <file path=word/stylesWithEffects.xml><?xml version="1.0" encoding="utf-8"?>
-<w:styles xmlns:wpc="http://schemas.microsoft.com/office/word/2010/wordprocessingCanvas" xmlns:mc="http://schemas.openxmlformats.org/markup-compatibility/2006" xmlns:o="urn:schemas-microsoft-com:office:office" xmlns:r="http://schemas.openxmlformats.org/officeDocument/2006/relationships" xmlns:m="http://schemas.openxmlformats.org/officeDocument/2006/math" xmlns:v="urn:schemas-microsoft-com:vml" xmlns:wp14="http://schemas.microsoft.com/office/word/2010/wordprocessingDrawing" xmlns:wp="http://schemas.openxmlformats.org/drawingml/2006/wordprocessingDrawing" xmlns:w10="urn:schemas-microsoft-com:office:word" xmlns:w="http://schemas.openxmlformats.org/wordprocessingml/2006/main" xmlns:w14="http://schemas.microsoft.com/office/word/2010/wordml" xmlns:wpg="http://schemas.microsoft.com/office/word/2010/wordprocessingGroup" xmlns:wpi="http://schemas.microsoft.com/office/word/2010/wordprocessingInk" xmlns:wne="http://schemas.microsoft.com/office/word/2006/wordml" xmlns:wps="http://schemas.microsoft.com/office/word/2010/wordprocessingShape" mc:Ignorable="w14 wp14">
+<w:styles xmlns:wpc="http://schemas.microsoft.com/office/word/2010/wordprocessingCanvas" xmlns:mo="http://schemas.microsoft.com/office/mac/office/2008/main" xmlns:mc="http://schemas.openxmlformats.org/markup-compatibility/2006" xmlns:mv="urn:schemas-microsoft-com:mac:vml" xmlns:o="urn:schemas-microsoft-com:office:office" xmlns:r="http://schemas.openxmlformats.org/officeDocument/2006/relationships" xmlns:m="http://schemas.openxmlformats.org/officeDocument/2006/math" xmlns:v="urn:schemas-microsoft-com:vml" xmlns:wp14="http://schemas.microsoft.com/office/word/2010/wordprocessingDrawing" xmlns:wp="http://schemas.openxmlformats.org/drawingml/2006/wordprocessingDrawing" xmlns:w10="urn:schemas-microsoft-com:office:word" xmlns:w="http://schemas.openxmlformats.org/wordprocessingml/2006/main" xmlns:w14="http://schemas.microsoft.com/office/word/2010/wordml" xmlns:wpg="http://schemas.microsoft.com/office/word/2010/wordprocessingGroup" xmlns:wpi="http://schemas.microsoft.com/office/word/2010/wordprocessingInk" xmlns:wne="http://schemas.microsoft.com/office/word/2006/wordml" xmlns:wps="http://schemas.microsoft.com/office/word/2010/wordprocessingShape" mc:Ignorable="w14 wp14 mv">
   <w:docDefaults>
     <w:rPrDefault>
       <w:rPr>
@@ -3056,7 +3887,7 @@
     </w:rPrDefault>
     <w:pPrDefault/>
   </w:docDefaults>
-  <w:latentStyles w:defLockedState="0" w:defUIPriority="99" w:defSemiHidden="1" w:defUnhideWhenUsed="1" w:defQFormat="0" w:count="267">
+  <w:latentStyles w:defLockedState="0" w:defUIPriority="99" w:defSemiHidden="1" w:defUnhideWhenUsed="1" w:defQFormat="0" w:count="276">
     <w:lsdException w:name="Normal" w:semiHidden="0" w:uiPriority="0" w:unhideWhenUsed="0" w:qFormat="1"/>
     <w:lsdException w:name="heading 1" w:semiHidden="0" w:uiPriority="9" w:unhideWhenUsed="0" w:qFormat="1"/>
     <w:lsdException w:name="heading 2" w:uiPriority="9" w:qFormat="1"/>
@@ -3084,7 +3915,7 @@
     <w:lsdException w:name="Emphasis" w:semiHidden="0" w:uiPriority="20" w:unhideWhenUsed="0" w:qFormat="1"/>
     <w:lsdException w:name="Table Grid" w:semiHidden="0" w:uiPriority="59" w:unhideWhenUsed="0"/>
     <w:lsdException w:name="Placeholder Text" w:unhideWhenUsed="0"/>
-    <w:lsdException w:name="No Spacing" w:semiHidden="0" w:uiPriority="0" w:unhideWhenUsed="0" w:qFormat="1"/>
+    <w:lsdException w:name="No Spacing" w:semiHidden="0" w:uiPriority="0" w:unhideWhenUsed="0"/>
     <w:lsdException w:name="Light Shading" w:semiHidden="0" w:uiPriority="60" w:unhideWhenUsed="0"/>
     <w:lsdException w:name="Light List" w:semiHidden="0" w:uiPriority="61" w:unhideWhenUsed="0"/>
     <w:lsdException w:name="Light Grid" w:semiHidden="0" w:uiPriority="62" w:unhideWhenUsed="0"/>
@@ -3198,7 +4029,7 @@
   <w:style w:type="paragraph" w:default="1" w:styleId="Normal">
     <w:name w:val="Normal"/>
     <w:qFormat/>
-    <w:rsid w:val="00AA4812"/>
+    <w:rsid w:val="00640706"/>
     <w:pPr>
       <w:spacing w:before="120" w:after="120"/>
       <w:jc w:val="both"/>
@@ -3212,12 +4043,16 @@
     <w:basedOn w:val="Normal"/>
     <w:next w:val="Normal"/>
     <w:link w:val="Heading1Char"/>
+    <w:autoRedefine/>
     <w:uiPriority w:val="9"/>
     <w:qFormat/>
-    <w:rsid w:val="00F755F1"/>
+    <w:rsid w:val="00640706"/>
     <w:pPr>
       <w:keepNext/>
       <w:keepLines/>
+      <w:numPr>
+        <w:numId w:val="7"/>
+      </w:numPr>
       <w:spacing w:before="480"/>
       <w:outlineLvl w:val="0"/>
     </w:pPr>
@@ -3235,13 +4070,18 @@
     <w:basedOn w:val="Normal"/>
     <w:next w:val="Normal"/>
     <w:link w:val="Heading2Char"/>
+    <w:autoRedefine/>
     <w:uiPriority w:val="9"/>
     <w:unhideWhenUsed/>
     <w:qFormat/>
-    <w:rsid w:val="00F755F1"/>
+    <w:rsid w:val="00640706"/>
     <w:pPr>
       <w:keepNext/>
       <w:keepLines/>
+      <w:numPr>
+        <w:ilvl w:val="1"/>
+        <w:numId w:val="7"/>
+      </w:numPr>
       <w:spacing w:before="200" w:after="0"/>
       <w:outlineLvl w:val="1"/>
     </w:pPr>
@@ -3262,10 +4102,14 @@
     <w:uiPriority w:val="9"/>
     <w:unhideWhenUsed/>
     <w:qFormat/>
-    <w:rsid w:val="00F755F1"/>
+    <w:rsid w:val="00640706"/>
     <w:pPr>
       <w:keepNext/>
       <w:keepLines/>
+      <w:numPr>
+        <w:ilvl w:val="2"/>
+        <w:numId w:val="7"/>
+      </w:numPr>
       <w:spacing w:before="200" w:after="0"/>
       <w:outlineLvl w:val="2"/>
     </w:pPr>
@@ -3274,6 +4118,170 @@
       <w:b/>
       <w:bCs/>
       <w:color w:val="4F81BD" w:themeColor="accent1"/>
+    </w:rPr>
+  </w:style>
+  <w:style w:type="paragraph" w:styleId="Heading4">
+    <w:name w:val="heading 4"/>
+    <w:basedOn w:val="Normal"/>
+    <w:next w:val="Normal"/>
+    <w:link w:val="Heading4Char"/>
+    <w:uiPriority w:val="9"/>
+    <w:semiHidden/>
+    <w:unhideWhenUsed/>
+    <w:qFormat/>
+    <w:rsid w:val="00640706"/>
+    <w:pPr>
+      <w:keepNext/>
+      <w:keepLines/>
+      <w:numPr>
+        <w:ilvl w:val="3"/>
+        <w:numId w:val="7"/>
+      </w:numPr>
+      <w:spacing w:before="200" w:after="0"/>
+      <w:outlineLvl w:val="3"/>
+    </w:pPr>
+    <w:rPr>
+      <w:rFonts w:asciiTheme="majorHAnsi" w:eastAsiaTheme="majorEastAsia" w:hAnsiTheme="majorHAnsi" w:cstheme="majorBidi"/>
+      <w:b/>
+      <w:bCs/>
+      <w:i/>
+      <w:iCs/>
+      <w:color w:val="4F81BD" w:themeColor="accent1"/>
+    </w:rPr>
+  </w:style>
+  <w:style w:type="paragraph" w:styleId="Heading5">
+    <w:name w:val="heading 5"/>
+    <w:basedOn w:val="Normal"/>
+    <w:next w:val="Normal"/>
+    <w:link w:val="Heading5Char"/>
+    <w:uiPriority w:val="9"/>
+    <w:semiHidden/>
+    <w:unhideWhenUsed/>
+    <w:qFormat/>
+    <w:rsid w:val="00640706"/>
+    <w:pPr>
+      <w:keepNext/>
+      <w:keepLines/>
+      <w:numPr>
+        <w:ilvl w:val="4"/>
+        <w:numId w:val="7"/>
+      </w:numPr>
+      <w:spacing w:before="200" w:after="0"/>
+      <w:outlineLvl w:val="4"/>
+    </w:pPr>
+    <w:rPr>
+      <w:rFonts w:asciiTheme="majorHAnsi" w:eastAsiaTheme="majorEastAsia" w:hAnsiTheme="majorHAnsi" w:cstheme="majorBidi"/>
+      <w:color w:val="243F60" w:themeColor="accent1" w:themeShade="7F"/>
+    </w:rPr>
+  </w:style>
+  <w:style w:type="paragraph" w:styleId="Heading6">
+    <w:name w:val="heading 6"/>
+    <w:basedOn w:val="Normal"/>
+    <w:next w:val="Normal"/>
+    <w:link w:val="Heading6Char"/>
+    <w:uiPriority w:val="9"/>
+    <w:semiHidden/>
+    <w:unhideWhenUsed/>
+    <w:qFormat/>
+    <w:rsid w:val="00640706"/>
+    <w:pPr>
+      <w:keepNext/>
+      <w:keepLines/>
+      <w:numPr>
+        <w:ilvl w:val="5"/>
+        <w:numId w:val="7"/>
+      </w:numPr>
+      <w:spacing w:before="200" w:after="0"/>
+      <w:outlineLvl w:val="5"/>
+    </w:pPr>
+    <w:rPr>
+      <w:rFonts w:asciiTheme="majorHAnsi" w:eastAsiaTheme="majorEastAsia" w:hAnsiTheme="majorHAnsi" w:cstheme="majorBidi"/>
+      <w:i/>
+      <w:iCs/>
+      <w:color w:val="243F60" w:themeColor="accent1" w:themeShade="7F"/>
+    </w:rPr>
+  </w:style>
+  <w:style w:type="paragraph" w:styleId="Heading7">
+    <w:name w:val="heading 7"/>
+    <w:basedOn w:val="Normal"/>
+    <w:next w:val="Normal"/>
+    <w:link w:val="Heading7Char"/>
+    <w:uiPriority w:val="9"/>
+    <w:semiHidden/>
+    <w:unhideWhenUsed/>
+    <w:qFormat/>
+    <w:rsid w:val="00640706"/>
+    <w:pPr>
+      <w:keepNext/>
+      <w:keepLines/>
+      <w:numPr>
+        <w:ilvl w:val="6"/>
+        <w:numId w:val="7"/>
+      </w:numPr>
+      <w:spacing w:before="200" w:after="0"/>
+      <w:outlineLvl w:val="6"/>
+    </w:pPr>
+    <w:rPr>
+      <w:rFonts w:asciiTheme="majorHAnsi" w:eastAsiaTheme="majorEastAsia" w:hAnsiTheme="majorHAnsi" w:cstheme="majorBidi"/>
+      <w:i/>
+      <w:iCs/>
+      <w:color w:val="404040" w:themeColor="text1" w:themeTint="BF"/>
+    </w:rPr>
+  </w:style>
+  <w:style w:type="paragraph" w:styleId="Heading8">
+    <w:name w:val="heading 8"/>
+    <w:basedOn w:val="Normal"/>
+    <w:next w:val="Normal"/>
+    <w:link w:val="Heading8Char"/>
+    <w:uiPriority w:val="9"/>
+    <w:semiHidden/>
+    <w:unhideWhenUsed/>
+    <w:qFormat/>
+    <w:rsid w:val="00640706"/>
+    <w:pPr>
+      <w:keepNext/>
+      <w:keepLines/>
+      <w:numPr>
+        <w:ilvl w:val="7"/>
+        <w:numId w:val="7"/>
+      </w:numPr>
+      <w:spacing w:before="200" w:after="0"/>
+      <w:outlineLvl w:val="7"/>
+    </w:pPr>
+    <w:rPr>
+      <w:rFonts w:asciiTheme="majorHAnsi" w:eastAsiaTheme="majorEastAsia" w:hAnsiTheme="majorHAnsi" w:cstheme="majorBidi"/>
+      <w:color w:val="404040" w:themeColor="text1" w:themeTint="BF"/>
+      <w:sz w:val="20"/>
+      <w:szCs w:val="20"/>
+    </w:rPr>
+  </w:style>
+  <w:style w:type="paragraph" w:styleId="Heading9">
+    <w:name w:val="heading 9"/>
+    <w:basedOn w:val="Normal"/>
+    <w:next w:val="Normal"/>
+    <w:link w:val="Heading9Char"/>
+    <w:uiPriority w:val="9"/>
+    <w:semiHidden/>
+    <w:unhideWhenUsed/>
+    <w:qFormat/>
+    <w:rsid w:val="00640706"/>
+    <w:pPr>
+      <w:keepNext/>
+      <w:keepLines/>
+      <w:numPr>
+        <w:ilvl w:val="8"/>
+        <w:numId w:val="7"/>
+      </w:numPr>
+      <w:spacing w:before="200" w:after="0"/>
+      <w:outlineLvl w:val="8"/>
+    </w:pPr>
+    <w:rPr>
+      <w:rFonts w:asciiTheme="majorHAnsi" w:eastAsiaTheme="majorEastAsia" w:hAnsiTheme="majorHAnsi" w:cstheme="majorBidi"/>
+      <w:i/>
+      <w:iCs/>
+      <w:color w:val="404040" w:themeColor="text1" w:themeTint="BF"/>
+      <w:sz w:val="20"/>
+      <w:szCs w:val="20"/>
     </w:rPr>
   </w:style>
   <w:style w:type="character" w:default="1" w:styleId="DefaultParagraphFont">
@@ -3308,7 +4316,7 @@
     <w:basedOn w:val="DefaultParagraphFont"/>
     <w:link w:val="Heading1"/>
     <w:uiPriority w:val="9"/>
-    <w:rsid w:val="00F755F1"/>
+    <w:rsid w:val="00640706"/>
     <w:rPr>
       <w:rFonts w:asciiTheme="majorHAnsi" w:eastAsiaTheme="majorEastAsia" w:hAnsiTheme="majorHAnsi" w:cstheme="majorBidi"/>
       <w:b/>
@@ -3316,6 +4324,7 @@
       <w:color w:val="345A8A" w:themeColor="accent1" w:themeShade="B5"/>
       <w:sz w:val="32"/>
       <w:szCs w:val="32"/>
+      <w:lang w:val="pl-PL"/>
     </w:rPr>
   </w:style>
   <w:style w:type="character" w:customStyle="1" w:styleId="Heading2Char">
@@ -3323,7 +4332,7 @@
     <w:basedOn w:val="DefaultParagraphFont"/>
     <w:link w:val="Heading2"/>
     <w:uiPriority w:val="9"/>
-    <w:rsid w:val="00F755F1"/>
+    <w:rsid w:val="00640706"/>
     <w:rPr>
       <w:rFonts w:asciiTheme="majorHAnsi" w:eastAsiaTheme="majorEastAsia" w:hAnsiTheme="majorHAnsi" w:cstheme="majorBidi"/>
       <w:b/>
@@ -3331,6 +4340,7 @@
       <w:color w:val="4F81BD" w:themeColor="accent1"/>
       <w:sz w:val="26"/>
       <w:szCs w:val="26"/>
+      <w:lang w:val="pl-PL"/>
     </w:rPr>
   </w:style>
   <w:style w:type="paragraph" w:styleId="ListParagraph">
@@ -3349,12 +4359,13 @@
     <w:basedOn w:val="DefaultParagraphFont"/>
     <w:link w:val="Heading3"/>
     <w:uiPriority w:val="9"/>
-    <w:rsid w:val="00F755F1"/>
+    <w:rsid w:val="00640706"/>
     <w:rPr>
       <w:rFonts w:asciiTheme="majorHAnsi" w:eastAsiaTheme="majorEastAsia" w:hAnsiTheme="majorHAnsi" w:cstheme="majorBidi"/>
       <w:b/>
       <w:bCs/>
       <w:color w:val="4F81BD" w:themeColor="accent1"/>
+      <w:lang w:val="pl-PL"/>
     </w:rPr>
   </w:style>
   <w:style w:type="table" w:styleId="TableGrid">
@@ -3433,7 +4444,6 @@
   <w:style w:type="paragraph" w:styleId="NoSpacing">
     <w:name w:val="No Spacing"/>
     <w:link w:val="NoSpacingChar"/>
-    <w:qFormat/>
     <w:rsid w:val="006B4C23"/>
     <w:rPr>
       <w:rFonts w:ascii="PMingLiU" w:hAnsi="PMingLiU"/>
@@ -3491,11 +4501,325 @@
       <w:lang w:val="pl-PL"/>
     </w:rPr>
   </w:style>
+  <w:style w:type="paragraph" w:styleId="TOCHeading">
+    <w:name w:val="TOC Heading"/>
+    <w:basedOn w:val="Heading1"/>
+    <w:next w:val="Normal"/>
+    <w:uiPriority w:val="39"/>
+    <w:unhideWhenUsed/>
+    <w:qFormat/>
+    <w:rsid w:val="00203080"/>
+    <w:pPr>
+      <w:numPr>
+        <w:numId w:val="0"/>
+      </w:numPr>
+      <w:spacing w:after="0" w:line="276" w:lineRule="auto"/>
+      <w:jc w:val="left"/>
+      <w:outlineLvl w:val="9"/>
+    </w:pPr>
+    <w:rPr>
+      <w:color w:val="365F91" w:themeColor="accent1" w:themeShade="BF"/>
+      <w:sz w:val="28"/>
+      <w:szCs w:val="28"/>
+      <w:lang w:val="en-US"/>
+    </w:rPr>
+  </w:style>
+  <w:style w:type="numbering" w:styleId="111111">
+    <w:name w:val="Outline List 2"/>
+    <w:basedOn w:val="NoList"/>
+    <w:uiPriority w:val="99"/>
+    <w:semiHidden/>
+    <w:unhideWhenUsed/>
+    <w:rsid w:val="00640706"/>
+    <w:pPr>
+      <w:numPr>
+        <w:numId w:val="8"/>
+      </w:numPr>
+    </w:pPr>
+  </w:style>
+  <w:style w:type="character" w:customStyle="1" w:styleId="Heading4Char">
+    <w:name w:val="Heading 4 Char"/>
+    <w:basedOn w:val="DefaultParagraphFont"/>
+    <w:link w:val="Heading4"/>
+    <w:uiPriority w:val="9"/>
+    <w:semiHidden/>
+    <w:rsid w:val="00640706"/>
+    <w:rPr>
+      <w:rFonts w:asciiTheme="majorHAnsi" w:eastAsiaTheme="majorEastAsia" w:hAnsiTheme="majorHAnsi" w:cstheme="majorBidi"/>
+      <w:b/>
+      <w:bCs/>
+      <w:i/>
+      <w:iCs/>
+      <w:color w:val="4F81BD" w:themeColor="accent1"/>
+      <w:lang w:val="pl-PL"/>
+    </w:rPr>
+  </w:style>
+  <w:style w:type="character" w:customStyle="1" w:styleId="Heading5Char">
+    <w:name w:val="Heading 5 Char"/>
+    <w:basedOn w:val="DefaultParagraphFont"/>
+    <w:link w:val="Heading5"/>
+    <w:uiPriority w:val="9"/>
+    <w:semiHidden/>
+    <w:rsid w:val="00640706"/>
+    <w:rPr>
+      <w:rFonts w:asciiTheme="majorHAnsi" w:eastAsiaTheme="majorEastAsia" w:hAnsiTheme="majorHAnsi" w:cstheme="majorBidi"/>
+      <w:color w:val="243F60" w:themeColor="accent1" w:themeShade="7F"/>
+      <w:lang w:val="pl-PL"/>
+    </w:rPr>
+  </w:style>
+  <w:style w:type="character" w:customStyle="1" w:styleId="Heading6Char">
+    <w:name w:val="Heading 6 Char"/>
+    <w:basedOn w:val="DefaultParagraphFont"/>
+    <w:link w:val="Heading6"/>
+    <w:uiPriority w:val="9"/>
+    <w:semiHidden/>
+    <w:rsid w:val="00640706"/>
+    <w:rPr>
+      <w:rFonts w:asciiTheme="majorHAnsi" w:eastAsiaTheme="majorEastAsia" w:hAnsiTheme="majorHAnsi" w:cstheme="majorBidi"/>
+      <w:i/>
+      <w:iCs/>
+      <w:color w:val="243F60" w:themeColor="accent1" w:themeShade="7F"/>
+      <w:lang w:val="pl-PL"/>
+    </w:rPr>
+  </w:style>
+  <w:style w:type="character" w:customStyle="1" w:styleId="Heading7Char">
+    <w:name w:val="Heading 7 Char"/>
+    <w:basedOn w:val="DefaultParagraphFont"/>
+    <w:link w:val="Heading7"/>
+    <w:uiPriority w:val="9"/>
+    <w:semiHidden/>
+    <w:rsid w:val="00640706"/>
+    <w:rPr>
+      <w:rFonts w:asciiTheme="majorHAnsi" w:eastAsiaTheme="majorEastAsia" w:hAnsiTheme="majorHAnsi" w:cstheme="majorBidi"/>
+      <w:i/>
+      <w:iCs/>
+      <w:color w:val="404040" w:themeColor="text1" w:themeTint="BF"/>
+      <w:lang w:val="pl-PL"/>
+    </w:rPr>
+  </w:style>
+  <w:style w:type="character" w:customStyle="1" w:styleId="Heading8Char">
+    <w:name w:val="Heading 8 Char"/>
+    <w:basedOn w:val="DefaultParagraphFont"/>
+    <w:link w:val="Heading8"/>
+    <w:uiPriority w:val="9"/>
+    <w:semiHidden/>
+    <w:rsid w:val="00640706"/>
+    <w:rPr>
+      <w:rFonts w:asciiTheme="majorHAnsi" w:eastAsiaTheme="majorEastAsia" w:hAnsiTheme="majorHAnsi" w:cstheme="majorBidi"/>
+      <w:color w:val="404040" w:themeColor="text1" w:themeTint="BF"/>
+      <w:sz w:val="20"/>
+      <w:szCs w:val="20"/>
+      <w:lang w:val="pl-PL"/>
+    </w:rPr>
+  </w:style>
+  <w:style w:type="character" w:customStyle="1" w:styleId="Heading9Char">
+    <w:name w:val="Heading 9 Char"/>
+    <w:basedOn w:val="DefaultParagraphFont"/>
+    <w:link w:val="Heading9"/>
+    <w:uiPriority w:val="9"/>
+    <w:semiHidden/>
+    <w:rsid w:val="00640706"/>
+    <w:rPr>
+      <w:rFonts w:asciiTheme="majorHAnsi" w:eastAsiaTheme="majorEastAsia" w:hAnsiTheme="majorHAnsi" w:cstheme="majorBidi"/>
+      <w:i/>
+      <w:iCs/>
+      <w:color w:val="404040" w:themeColor="text1" w:themeTint="BF"/>
+      <w:sz w:val="20"/>
+      <w:szCs w:val="20"/>
+      <w:lang w:val="pl-PL"/>
+    </w:rPr>
+  </w:style>
+  <w:style w:type="paragraph" w:styleId="TOC1">
+    <w:name w:val="toc 1"/>
+    <w:basedOn w:val="Normal"/>
+    <w:next w:val="Normal"/>
+    <w:autoRedefine/>
+    <w:uiPriority w:val="39"/>
+    <w:unhideWhenUsed/>
+    <w:rsid w:val="00203080"/>
+    <w:pPr>
+      <w:spacing w:after="0"/>
+      <w:jc w:val="left"/>
+    </w:pPr>
+    <w:rPr>
+      <w:rFonts w:asciiTheme="majorHAnsi" w:hAnsiTheme="majorHAnsi"/>
+      <w:b/>
+      <w:color w:val="548DD4"/>
+    </w:rPr>
+  </w:style>
+  <w:style w:type="paragraph" w:styleId="TOC2">
+    <w:name w:val="toc 2"/>
+    <w:basedOn w:val="Normal"/>
+    <w:next w:val="Normal"/>
+    <w:autoRedefine/>
+    <w:uiPriority w:val="39"/>
+    <w:unhideWhenUsed/>
+    <w:rsid w:val="00203080"/>
+    <w:pPr>
+      <w:spacing w:before="0" w:after="0"/>
+      <w:jc w:val="left"/>
+    </w:pPr>
+    <w:rPr>
+      <w:sz w:val="22"/>
+      <w:szCs w:val="22"/>
+    </w:rPr>
+  </w:style>
+  <w:style w:type="paragraph" w:styleId="TOC3">
+    <w:name w:val="toc 3"/>
+    <w:basedOn w:val="Normal"/>
+    <w:next w:val="Normal"/>
+    <w:autoRedefine/>
+    <w:uiPriority w:val="39"/>
+    <w:unhideWhenUsed/>
+    <w:rsid w:val="00203080"/>
+    <w:pPr>
+      <w:spacing w:before="0" w:after="0"/>
+      <w:ind w:left="240"/>
+      <w:jc w:val="left"/>
+    </w:pPr>
+    <w:rPr>
+      <w:i/>
+      <w:sz w:val="22"/>
+      <w:szCs w:val="22"/>
+    </w:rPr>
+  </w:style>
+  <w:style w:type="paragraph" w:styleId="TOC4">
+    <w:name w:val="toc 4"/>
+    <w:basedOn w:val="Normal"/>
+    <w:next w:val="Normal"/>
+    <w:autoRedefine/>
+    <w:uiPriority w:val="39"/>
+    <w:semiHidden/>
+    <w:unhideWhenUsed/>
+    <w:rsid w:val="00203080"/>
+    <w:pPr>
+      <w:pBdr>
+        <w:between w:val="double" w:sz="6" w:space="0" w:color="auto"/>
+      </w:pBdr>
+      <w:spacing w:before="0" w:after="0"/>
+      <w:ind w:left="480"/>
+      <w:jc w:val="left"/>
+    </w:pPr>
+    <w:rPr>
+      <w:sz w:val="20"/>
+      <w:szCs w:val="20"/>
+    </w:rPr>
+  </w:style>
+  <w:style w:type="paragraph" w:styleId="TOC5">
+    <w:name w:val="toc 5"/>
+    <w:basedOn w:val="Normal"/>
+    <w:next w:val="Normal"/>
+    <w:autoRedefine/>
+    <w:uiPriority w:val="39"/>
+    <w:semiHidden/>
+    <w:unhideWhenUsed/>
+    <w:rsid w:val="00203080"/>
+    <w:pPr>
+      <w:pBdr>
+        <w:between w:val="double" w:sz="6" w:space="0" w:color="auto"/>
+      </w:pBdr>
+      <w:spacing w:before="0" w:after="0"/>
+      <w:ind w:left="720"/>
+      <w:jc w:val="left"/>
+    </w:pPr>
+    <w:rPr>
+      <w:sz w:val="20"/>
+      <w:szCs w:val="20"/>
+    </w:rPr>
+  </w:style>
+  <w:style w:type="paragraph" w:styleId="TOC6">
+    <w:name w:val="toc 6"/>
+    <w:basedOn w:val="Normal"/>
+    <w:next w:val="Normal"/>
+    <w:autoRedefine/>
+    <w:uiPriority w:val="39"/>
+    <w:semiHidden/>
+    <w:unhideWhenUsed/>
+    <w:rsid w:val="00203080"/>
+    <w:pPr>
+      <w:pBdr>
+        <w:between w:val="double" w:sz="6" w:space="0" w:color="auto"/>
+      </w:pBdr>
+      <w:spacing w:before="0" w:after="0"/>
+      <w:ind w:left="960"/>
+      <w:jc w:val="left"/>
+    </w:pPr>
+    <w:rPr>
+      <w:sz w:val="20"/>
+      <w:szCs w:val="20"/>
+    </w:rPr>
+  </w:style>
+  <w:style w:type="paragraph" w:styleId="TOC7">
+    <w:name w:val="toc 7"/>
+    <w:basedOn w:val="Normal"/>
+    <w:next w:val="Normal"/>
+    <w:autoRedefine/>
+    <w:uiPriority w:val="39"/>
+    <w:semiHidden/>
+    <w:unhideWhenUsed/>
+    <w:rsid w:val="00203080"/>
+    <w:pPr>
+      <w:pBdr>
+        <w:between w:val="double" w:sz="6" w:space="0" w:color="auto"/>
+      </w:pBdr>
+      <w:spacing w:before="0" w:after="0"/>
+      <w:ind w:left="1200"/>
+      <w:jc w:val="left"/>
+    </w:pPr>
+    <w:rPr>
+      <w:sz w:val="20"/>
+      <w:szCs w:val="20"/>
+    </w:rPr>
+  </w:style>
+  <w:style w:type="paragraph" w:styleId="TOC8">
+    <w:name w:val="toc 8"/>
+    <w:basedOn w:val="Normal"/>
+    <w:next w:val="Normal"/>
+    <w:autoRedefine/>
+    <w:uiPriority w:val="39"/>
+    <w:semiHidden/>
+    <w:unhideWhenUsed/>
+    <w:rsid w:val="00203080"/>
+    <w:pPr>
+      <w:pBdr>
+        <w:between w:val="double" w:sz="6" w:space="0" w:color="auto"/>
+      </w:pBdr>
+      <w:spacing w:before="0" w:after="0"/>
+      <w:ind w:left="1440"/>
+      <w:jc w:val="left"/>
+    </w:pPr>
+    <w:rPr>
+      <w:sz w:val="20"/>
+      <w:szCs w:val="20"/>
+    </w:rPr>
+  </w:style>
+  <w:style w:type="paragraph" w:styleId="TOC9">
+    <w:name w:val="toc 9"/>
+    <w:basedOn w:val="Normal"/>
+    <w:next w:val="Normal"/>
+    <w:autoRedefine/>
+    <w:uiPriority w:val="39"/>
+    <w:semiHidden/>
+    <w:unhideWhenUsed/>
+    <w:rsid w:val="00203080"/>
+    <w:pPr>
+      <w:pBdr>
+        <w:between w:val="double" w:sz="6" w:space="0" w:color="auto"/>
+      </w:pBdr>
+      <w:spacing w:before="0" w:after="0"/>
+      <w:ind w:left="1680"/>
+      <w:jc w:val="left"/>
+    </w:pPr>
+    <w:rPr>
+      <w:sz w:val="20"/>
+      <w:szCs w:val="20"/>
+    </w:rPr>
+  </w:style>
 </w:styles>
 </file>
 
 <file path=word/glossary/document.xml><?xml version="1.0" encoding="utf-8"?>
-<w:glossaryDocument xmlns:wpc="http://schemas.microsoft.com/office/word/2010/wordprocessingCanvas" xmlns:mc="http://schemas.openxmlformats.org/markup-compatibility/2006" xmlns:o="urn:schemas-microsoft-com:office:office" xmlns:r="http://schemas.openxmlformats.org/officeDocument/2006/relationships" xmlns:m="http://schemas.openxmlformats.org/officeDocument/2006/math" xmlns:v="urn:schemas-microsoft-com:vml" xmlns:wp14="http://schemas.microsoft.com/office/word/2010/wordprocessingDrawing" xmlns:wp="http://schemas.openxmlformats.org/drawingml/2006/wordprocessingDrawing" xmlns:w10="urn:schemas-microsoft-com:office:word" xmlns:w="http://schemas.openxmlformats.org/wordprocessingml/2006/main" xmlns:w14="http://schemas.microsoft.com/office/word/2010/wordml" xmlns:wpg="http://schemas.microsoft.com/office/word/2010/wordprocessingGroup" xmlns:wpi="http://schemas.microsoft.com/office/word/2010/wordprocessingInk" xmlns:wne="http://schemas.microsoft.com/office/word/2006/wordml" xmlns:wps="http://schemas.microsoft.com/office/word/2010/wordprocessingShape" mc:Ignorable="w14 wp14">
+<w:glossaryDocument xmlns:wpc="http://schemas.microsoft.com/office/word/2010/wordprocessingCanvas" xmlns:mo="http://schemas.microsoft.com/office/mac/office/2008/main" xmlns:mc="http://schemas.openxmlformats.org/markup-compatibility/2006" xmlns:mv="urn:schemas-microsoft-com:mac:vml" xmlns:o="urn:schemas-microsoft-com:office:office" xmlns:r="http://schemas.openxmlformats.org/officeDocument/2006/relationships" xmlns:m="http://schemas.openxmlformats.org/officeDocument/2006/math" xmlns:v="urn:schemas-microsoft-com:vml" xmlns:wp14="http://schemas.microsoft.com/office/word/2010/wordprocessingDrawing" xmlns:wp="http://schemas.openxmlformats.org/drawingml/2006/wordprocessingDrawing" xmlns:w10="urn:schemas-microsoft-com:office:word" xmlns:w="http://schemas.openxmlformats.org/wordprocessingml/2006/main" xmlns:w14="http://schemas.microsoft.com/office/word/2010/wordml" xmlns:wpg="http://schemas.microsoft.com/office/word/2010/wordprocessingGroup" xmlns:wpi="http://schemas.microsoft.com/office/word/2010/wordprocessingInk" xmlns:wne="http://schemas.microsoft.com/office/word/2006/wordml" xmlns:wps="http://schemas.microsoft.com/office/word/2010/wordprocessingShape" mc:Ignorable="w14 wp14">
   <w:docParts>
     <w:docPart>
       <w:docPartPr>
@@ -3582,24 +4906,24 @@
 <file path=word/glossary/fontTable.xml><?xml version="1.0" encoding="utf-8"?>
 <w:fonts xmlns:mc="http://schemas.openxmlformats.org/markup-compatibility/2006" xmlns:r="http://schemas.openxmlformats.org/officeDocument/2006/relationships" xmlns:w="http://schemas.openxmlformats.org/wordprocessingml/2006/main" xmlns:w14="http://schemas.microsoft.com/office/word/2010/wordml" mc:Ignorable="w14">
   <w:font w:name="Symbol">
-    <w:panose1 w:val="05050102010706020507"/>
+    <w:panose1 w:val="00000000000000000000"/>
     <w:charset w:val="02"/>
-    <w:family w:val="roman"/>
+    <w:family w:val="auto"/>
     <w:pitch w:val="variable"/>
     <w:sig w:usb0="00000000" w:usb1="10000000" w:usb2="00000000" w:usb3="00000000" w:csb0="80000000" w:csb1="00000000"/>
   </w:font>
   <w:font w:name="Times New Roman">
     <w:panose1 w:val="02020603050405020304"/>
     <w:charset w:val="00"/>
-    <w:family w:val="roman"/>
+    <w:family w:val="auto"/>
     <w:pitch w:val="variable"/>
     <w:sig w:usb0="E0002AFF" w:usb1="C0007841" w:usb2="00000009" w:usb3="00000000" w:csb0="000001FF" w:csb1="00000000"/>
   </w:font>
   <w:font w:name="Courier New">
     <w:panose1 w:val="02070309020205020404"/>
     <w:charset w:val="00"/>
-    <w:family w:val="modern"/>
-    <w:pitch w:val="fixed"/>
+    <w:family w:val="auto"/>
+    <w:pitch w:val="variable"/>
     <w:sig w:usb0="E0002AFF" w:usb1="C0007843" w:usb2="00000009" w:usb3="00000000" w:csb0="000001FF" w:csb1="00000000"/>
   </w:font>
   <w:font w:name="Wingdings">
@@ -3612,36 +4936,31 @@
   <w:font w:name="Cambria">
     <w:panose1 w:val="02040503050406030204"/>
     <w:charset w:val="00"/>
-    <w:family w:val="roman"/>
+    <w:family w:val="auto"/>
     <w:pitch w:val="variable"/>
     <w:sig w:usb0="E00002FF" w:usb1="400004FF" w:usb2="00000000" w:usb3="00000000" w:csb0="0000019F" w:csb1="00000000"/>
   </w:font>
-  <w:font w:name="MS Mincho">
-    <w:altName w:val="ＭＳ 明朝"/>
-    <w:panose1 w:val="02020609040205080304"/>
-    <w:charset w:val="80"/>
-    <w:family w:val="modern"/>
-    <w:pitch w:val="fixed"/>
+  <w:font w:name="ＭＳ 明朝">
+    <w:charset w:val="4E"/>
+    <w:family w:val="auto"/>
+    <w:pitch w:val="variable"/>
     <w:sig w:usb0="E00002FF" w:usb1="6AC7FDFB" w:usb2="00000012" w:usb3="00000000" w:csb0="0002009F" w:csb1="00000000"/>
   </w:font>
   <w:font w:name="Calibri">
     <w:panose1 w:val="020F0502020204030204"/>
     <w:charset w:val="00"/>
-    <w:family w:val="swiss"/>
+    <w:family w:val="auto"/>
     <w:pitch w:val="variable"/>
     <w:sig w:usb0="E10002FF" w:usb1="4000ACFF" w:usb2="00000009" w:usb3="00000000" w:csb0="0000019F" w:csb1="00000000"/>
   </w:font>
-  <w:font w:name="MS Gothic">
-    <w:altName w:val="ＭＳ ゴシック"/>
-    <w:panose1 w:val="020B0609070205080204"/>
-    <w:charset w:val="80"/>
-    <w:family w:val="modern"/>
-    <w:pitch w:val="fixed"/>
+  <w:font w:name="ＭＳ ゴシック">
+    <w:charset w:val="4E"/>
+    <w:family w:val="auto"/>
+    <w:pitch w:val="variable"/>
     <w:sig w:usb0="E00002FF" w:usb1="6AC7FDFB" w:usb2="00000012" w:usb3="00000000" w:csb0="0002009F" w:csb1="00000000"/>
   </w:font>
   <w:font w:name="PMingLiU">
     <w:altName w:val="新細明體"/>
-    <w:panose1 w:val="02020500000000000000"/>
     <w:charset w:val="88"/>
     <w:family w:val="roman"/>
     <w:pitch w:val="variable"/>
@@ -3650,10 +4969,16 @@
   <w:font w:name="Tahoma">
     <w:panose1 w:val="020B0604030504040204"/>
     <w:charset w:val="00"/>
-    <w:family w:val="swiss"/>
-    <w:notTrueType/>
+    <w:family w:val="auto"/>
     <w:pitch w:val="variable"/>
     <w:sig w:usb0="00000003" w:usb1="00000000" w:usb2="00000000" w:usb3="00000000" w:csb0="00000001" w:csb1="00000000"/>
+  </w:font>
+  <w:font w:name="Arial">
+    <w:panose1 w:val="020B0604020202020204"/>
+    <w:charset w:val="00"/>
+    <w:family w:val="auto"/>
+    <w:pitch w:val="variable"/>
+    <w:sig w:usb0="E0002AFF" w:usb1="C0007843" w:usb2="00000009" w:usb3="00000000" w:csb0="000001FF" w:csb1="00000000"/>
   </w:font>
 </w:fonts>
 </file>
@@ -3713,7 +5038,7 @@
     </w:rPrDefault>
     <w:pPrDefault/>
   </w:docDefaults>
-  <w:latentStyles w:defLockedState="0" w:defUIPriority="99" w:defSemiHidden="1" w:defUnhideWhenUsed="1" w:defQFormat="0" w:count="267">
+  <w:latentStyles w:defLockedState="0" w:defUIPriority="99" w:defSemiHidden="1" w:defUnhideWhenUsed="1" w:defQFormat="0" w:count="276">
     <w:lsdException w:name="Normal" w:semiHidden="0" w:uiPriority="0" w:unhideWhenUsed="0" w:qFormat="1"/>
     <w:lsdException w:name="heading 1" w:semiHidden="0" w:uiPriority="9" w:unhideWhenUsed="0" w:qFormat="1"/>
     <w:lsdException w:name="heading 2" w:uiPriority="9" w:qFormat="1"/>
@@ -3919,7 +5244,7 @@
 </file>
 
 <file path=word/glossary/stylesWithEffects.xml><?xml version="1.0" encoding="utf-8"?>
-<w:styles xmlns:wpc="http://schemas.microsoft.com/office/word/2010/wordprocessingCanvas" xmlns:mc="http://schemas.openxmlformats.org/markup-compatibility/2006" xmlns:o="urn:schemas-microsoft-com:office:office" xmlns:r="http://schemas.openxmlformats.org/officeDocument/2006/relationships" xmlns:m="http://schemas.openxmlformats.org/officeDocument/2006/math" xmlns:v="urn:schemas-microsoft-com:vml" xmlns:wp14="http://schemas.microsoft.com/office/word/2010/wordprocessingDrawing" xmlns:wp="http://schemas.openxmlformats.org/drawingml/2006/wordprocessingDrawing" xmlns:w10="urn:schemas-microsoft-com:office:word" xmlns:w="http://schemas.openxmlformats.org/wordprocessingml/2006/main" xmlns:w14="http://schemas.microsoft.com/office/word/2010/wordml" xmlns:wpg="http://schemas.microsoft.com/office/word/2010/wordprocessingGroup" xmlns:wpi="http://schemas.microsoft.com/office/word/2010/wordprocessingInk" xmlns:wne="http://schemas.microsoft.com/office/word/2006/wordml" xmlns:wps="http://schemas.microsoft.com/office/word/2010/wordprocessingShape" mc:Ignorable="w14 wp14">
+<w:styles xmlns:wpc="http://schemas.microsoft.com/office/word/2010/wordprocessingCanvas" xmlns:mo="http://schemas.microsoft.com/office/mac/office/2008/main" xmlns:mc="http://schemas.openxmlformats.org/markup-compatibility/2006" xmlns:mv="urn:schemas-microsoft-com:mac:vml" xmlns:o="urn:schemas-microsoft-com:office:office" xmlns:r="http://schemas.openxmlformats.org/officeDocument/2006/relationships" xmlns:m="http://schemas.openxmlformats.org/officeDocument/2006/math" xmlns:v="urn:schemas-microsoft-com:vml" xmlns:wp14="http://schemas.microsoft.com/office/word/2010/wordprocessingDrawing" xmlns:wp="http://schemas.openxmlformats.org/drawingml/2006/wordprocessingDrawing" xmlns:w10="urn:schemas-microsoft-com:office:word" xmlns:w="http://schemas.openxmlformats.org/wordprocessingml/2006/main" xmlns:w14="http://schemas.microsoft.com/office/word/2010/wordml" xmlns:wpg="http://schemas.microsoft.com/office/word/2010/wordprocessingGroup" xmlns:wpi="http://schemas.microsoft.com/office/word/2010/wordprocessingInk" xmlns:wne="http://schemas.microsoft.com/office/word/2006/wordml" xmlns:wps="http://schemas.microsoft.com/office/word/2010/wordprocessingShape" mc:Ignorable="w14 wp14">
   <w:docDefaults>
     <w:rPrDefault>
       <w:rPr>
@@ -3931,7 +5256,7 @@
     </w:rPrDefault>
     <w:pPrDefault/>
   </w:docDefaults>
-  <w:latentStyles w:defLockedState="0" w:defUIPriority="99" w:defSemiHidden="1" w:defUnhideWhenUsed="1" w:defQFormat="0" w:count="267">
+  <w:latentStyles w:defLockedState="0" w:defUIPriority="99" w:defSemiHidden="1" w:defUnhideWhenUsed="1" w:defQFormat="0" w:count="276">
     <w:lsdException w:name="Normal" w:semiHidden="0" w:uiPriority="0" w:unhideWhenUsed="0" w:qFormat="1"/>
     <w:lsdException w:name="heading 1" w:semiHidden="0" w:uiPriority="9" w:unhideWhenUsed="0" w:qFormat="1"/>
     <w:lsdException w:name="heading 2" w:uiPriority="9" w:qFormat="1"/>
@@ -4139,6 +5464,7 @@
 <file path=word/glossary/webSettings.xml><?xml version="1.0" encoding="utf-8"?>
 <w:webSettings xmlns:mc="http://schemas.openxmlformats.org/markup-compatibility/2006" xmlns:r="http://schemas.openxmlformats.org/officeDocument/2006/relationships" xmlns:w="http://schemas.openxmlformats.org/wordprocessingml/2006/main" xmlns:w14="http://schemas.microsoft.com/office/word/2010/wordml" mc:Ignorable="w14">
   <w:allowPNG/>
+  <w:doNotSaveAsSingleFile/>
 </w:webSettings>
 </file>
 
@@ -4467,7 +5793,7 @@
 </file>
 
 <file path=customXml/itemProps1.xml><?xml version="1.0" encoding="utf-8"?>
-<ds:datastoreItem xmlns:ds="http://schemas.openxmlformats.org/officeDocument/2006/customXml" ds:itemID="{2556483C-53F7-4F3C-9C19-6945B5D60450}">
+<ds:datastoreItem xmlns:ds="http://schemas.openxmlformats.org/officeDocument/2006/customXml" ds:itemID="{F171FDC5-E623-2244-A78C-C31DAD29478C}">
   <ds:schemaRefs>
     <ds:schemaRef ds:uri="http://schemas.openxmlformats.org/officeDocument/2006/bibliography"/>
   </ds:schemaRefs>

</xml_diff>